<commit_message>
updates to lrg existing design
</commit_message>
<xml_diff>
--- a/design/Design Specification - Capture - ExistingLGContainer.docx
+++ b/design/Design Specification - Capture - ExistingLGContainer.docx
@@ -5352,17 +5352,17 @@
           <w:rFonts w:cstheme="minorHAnsi"/>
         </w:rPr>
       </w:pPr>
-      <w:bookmarkStart w:id="11" w:name="_Toc342757861"/>
-      <w:bookmarkStart w:id="12" w:name="_Toc346297769"/>
-      <w:bookmarkStart w:id="13" w:name="_Toc404134499"/>
-      <w:bookmarkStart w:id="14" w:name="_Toc415573405"/>
+      <w:bookmarkStart w:id="11" w:name="_Toc415573405"/>
+      <w:bookmarkStart w:id="12" w:name="_Toc342757861"/>
+      <w:bookmarkStart w:id="13" w:name="_Toc346297769"/>
+      <w:bookmarkStart w:id="14" w:name="_Toc404134499"/>
       <w:r>
         <w:rPr>
           <w:rFonts w:cstheme="minorHAnsi"/>
         </w:rPr>
         <w:t>Business Functional Requirements</w:t>
       </w:r>
-      <w:bookmarkEnd w:id="14"/>
+      <w:bookmarkEnd w:id="11"/>
     </w:p>
     <w:tbl>
       <w:tblPr>
@@ -5579,9 +5579,9 @@
             <w:bookmarkStart w:id="15" w:name="_Toc342757862"/>
             <w:bookmarkStart w:id="16" w:name="_Toc346297770"/>
             <w:bookmarkStart w:id="17" w:name="_Toc404134500"/>
-            <w:bookmarkEnd w:id="11"/>
             <w:bookmarkEnd w:id="12"/>
             <w:bookmarkEnd w:id="13"/>
+            <w:bookmarkEnd w:id="14"/>
           </w:p>
           <w:p>
             <w:pPr>
@@ -5728,14 +5728,33 @@
                 <w:rFonts w:cstheme="minorHAnsi"/>
               </w:rPr>
             </w:pPr>
-            <w:proofErr w:type="spellStart"/>
+          </w:p>
+          <w:p>
+            <w:pPr>
+              <w:pStyle w:val="ListParagraph"/>
+              <w:ind w:left="0"/>
+              <w:rPr>
+                <w:rFonts w:cstheme="minorHAnsi"/>
+              </w:rPr>
+            </w:pPr>
+            <w:r>
+              <w:rPr>
+                <w:rFonts w:cstheme="minorHAnsi"/>
+              </w:rPr>
+              <w:t xml:space="preserve">Supported </w:t>
+            </w:r>
             <w:r>
               <w:rPr>
                 <w:rFonts w:cstheme="minorHAnsi"/>
               </w:rPr>
               <w:t>Freq</w:t>
             </w:r>
-            <w:proofErr w:type="spellEnd"/>
+            <w:r>
+              <w:rPr>
+                <w:rFonts w:cstheme="minorHAnsi"/>
+              </w:rPr>
+              <w:t>uencies</w:t>
+            </w:r>
           </w:p>
         </w:tc>
         <w:tc>
@@ -5914,20 +5933,31 @@
               <w:rPr>
                 <w:rFonts w:cstheme="minorHAnsi"/>
               </w:rPr>
-              <w:t>Price Increase (Personally Secured, Contractual)</w:t>
+              <w:t xml:space="preserve">Price Increase - </w:t>
             </w:r>
             <w:r>
               <w:rPr>
                 <w:rFonts w:cstheme="minorHAnsi"/>
               </w:rPr>
-              <w:t xml:space="preserve"> – </w:t>
+              <w:t>Personally Secured</w:t>
             </w:r>
+          </w:p>
+          <w:p>
+            <w:pPr>
+              <w:pStyle w:val="ListParagraph"/>
+              <w:numPr>
+                <w:ilvl w:val="0"/>
+                <w:numId w:val="19"/>
+              </w:numPr>
+              <w:rPr>
+                <w:rFonts w:cstheme="minorHAnsi"/>
+              </w:rPr>
+            </w:pPr>
             <w:r>
               <w:rPr>
                 <w:rFonts w:cstheme="minorHAnsi"/>
-                <w:highlight w:val="yellow"/>
-              </w:rPr>
-              <w:t>break out</w:t>
+              </w:rPr>
+              <w:t>Price Increase - Contractual</w:t>
             </w:r>
           </w:p>
           <w:p>
@@ -6333,13 +6363,43 @@
               <w:rPr>
                 <w:rFonts w:cstheme="minorHAnsi"/>
               </w:rPr>
-              <w:t xml:space="preserve">All positive numbers and </w:t>
+              <w:t>SR fields are below. They should support only</w:t>
             </w:r>
             <w:r>
               <w:rPr>
                 <w:rFonts w:cstheme="minorHAnsi"/>
               </w:rPr>
-              <w:t>follow same logic small uses (GH ticket #337)</w:t>
+              <w:t xml:space="preserve"> positive numbers and </w:t>
+            </w:r>
+            <w:r>
+              <w:rPr>
+                <w:rFonts w:cstheme="minorHAnsi"/>
+              </w:rPr>
+              <w:t>follow same logic small</w:t>
+            </w:r>
+            <w:r>
+              <w:rPr>
+                <w:rFonts w:cstheme="minorHAnsi"/>
+              </w:rPr>
+              <w:t xml:space="preserve"> container</w:t>
+            </w:r>
+            <w:r>
+              <w:rPr>
+                <w:rFonts w:cstheme="minorHAnsi"/>
+              </w:rPr>
+              <w:t xml:space="preserve"> uses (</w:t>
+            </w:r>
+            <w:r>
+              <w:rPr>
+                <w:rFonts w:cstheme="minorHAnsi"/>
+              </w:rPr>
+              <w:t xml:space="preserve">see </w:t>
+            </w:r>
+            <w:r>
+              <w:rPr>
+                <w:rFonts w:cstheme="minorHAnsi"/>
+              </w:rPr>
+              <w:t>GH ticket #337)</w:t>
             </w:r>
           </w:p>
           <w:p>
@@ -6685,6 +6745,7 @@
               <w:bottom w:val="single" w:sz="4" w:space="0" w:color="auto"/>
               <w:right w:val="single" w:sz="4" w:space="0" w:color="auto"/>
             </w:tcBorders>
+            <w:vAlign w:val="center"/>
           </w:tcPr>
           <w:p>
             <w:pPr>
@@ -7347,6 +7408,7 @@
               <w:rPr>
                 <w:rFonts w:cstheme="minorHAnsi"/>
               </w:rPr>
+              <w:lastRenderedPageBreak/>
               <w:t>A new table named (</w:t>
             </w:r>
             <w:proofErr w:type="spellStart"/>
@@ -7427,7 +7489,6 @@
               <w:rPr>
                 <w:rFonts w:cstheme="minorHAnsi"/>
               </w:rPr>
-              <w:lastRenderedPageBreak/>
               <w:t xml:space="preserve">A new SSIS process must be designed and developed to join </w:t>
             </w:r>
             <w:proofErr w:type="spellStart"/>
@@ -7808,19 +7869,17 @@
       </w:pPr>
       <w:proofErr w:type="spellStart"/>
       <w:r>
-        <w:t>Exisiting</w:t>
+        <w:t>Exis</w:t>
+      </w:r>
+      <w:r>
+        <w:t>iting</w:t>
       </w:r>
       <w:proofErr w:type="spellEnd"/>
       <w:r>
-        <w:t xml:space="preserve"> industrial items that </w:t>
-      </w:r>
-      <w:proofErr w:type="spellStart"/>
-      <w:r>
-        <w:t>can not</w:t>
-      </w:r>
-      <w:proofErr w:type="spellEnd"/>
-      <w:r>
-        <w:t xml:space="preserve"> be changed. If </w:t>
+        <w:t xml:space="preserve"> industrial items that can</w:t>
+      </w:r>
+      <w:r>
+        <w:t xml:space="preserve">not be changed. If </w:t>
       </w:r>
       <w:proofErr w:type="gramStart"/>
       <w:r>
@@ -7885,13 +7944,27 @@
     <w:p>
       <w:pPr>
         <w:pStyle w:val="BodyText"/>
+        <w:numPr>
+          <w:ilvl w:val="0"/>
+          <w:numId w:val="23"/>
+        </w:numPr>
         <w:spacing w:after="0"/>
         <w:rPr>
           <w:rFonts w:ascii="Calibri" w:hAnsi="Calibri" w:cs="Calibri"/>
         </w:rPr>
       </w:pPr>
-      <w:bookmarkStart w:id="24" w:name="_GoBack"/>
-      <w:bookmarkEnd w:id="24"/>
+      <w:r>
+        <w:rPr>
+          <w:rFonts w:ascii="Calibri" w:hAnsi="Calibri" w:cs="Calibri"/>
+        </w:rPr>
+        <w:t xml:space="preserve">Charge type/method will not be </w:t>
+      </w:r>
+      <w:r>
+        <w:rPr>
+          <w:rFonts w:ascii="Calibri" w:hAnsi="Calibri" w:cs="Calibri"/>
+        </w:rPr>
+        <w:t>displayed</w:t>
+      </w:r>
     </w:p>
     <w:p>
       <w:pPr>
@@ -7909,13 +7982,49 @@
         <w:rPr>
           <w:rFonts w:ascii="Calibri" w:hAnsi="Calibri" w:cs="Calibri"/>
         </w:rPr>
-        <w:t xml:space="preserve">Charge type/method will not be </w:t>
+        <w:t xml:space="preserve">DEL/REM </w:t>
       </w:r>
       <w:r>
         <w:rPr>
           <w:rFonts w:ascii="Calibri" w:hAnsi="Calibri" w:cs="Calibri"/>
         </w:rPr>
-        <w:t>displayed</w:t>
+        <w:t xml:space="preserve">will </w:t>
+      </w:r>
+      <w:r>
+        <w:rPr>
+          <w:rFonts w:ascii="Calibri" w:hAnsi="Calibri" w:cs="Calibri"/>
+        </w:rPr>
+        <w:t xml:space="preserve">only </w:t>
+      </w:r>
+      <w:r>
+        <w:rPr>
+          <w:rFonts w:ascii="Calibri" w:hAnsi="Calibri" w:cs="Calibri"/>
+        </w:rPr>
+        <w:t xml:space="preserve">be </w:t>
+      </w:r>
+      <w:r>
+        <w:rPr>
+          <w:rFonts w:ascii="Calibri" w:hAnsi="Calibri" w:cs="Calibri"/>
+        </w:rPr>
+        <w:t xml:space="preserve">shown </w:t>
+      </w:r>
+      <w:r>
+        <w:rPr>
+          <w:rFonts w:ascii="Calibri" w:hAnsi="Calibri" w:cs="Calibri"/>
+        </w:rPr>
+        <w:t xml:space="preserve">on line item grid, </w:t>
+      </w:r>
+      <w:r>
+        <w:rPr>
+          <w:rFonts w:ascii="Calibri" w:hAnsi="Calibri" w:cs="Calibri"/>
+        </w:rPr>
+        <w:t>if quantity changes</w:t>
+      </w:r>
+      <w:r>
+        <w:rPr>
+          <w:rFonts w:ascii="Calibri" w:hAnsi="Calibri" w:cs="Calibri"/>
+        </w:rPr>
+        <w:t xml:space="preserve"> (should we default to $0 - Brittany)</w:t>
       </w:r>
     </w:p>
     <w:p>
@@ -7930,62 +8039,6 @@
           <w:rFonts w:ascii="Calibri" w:hAnsi="Calibri" w:cs="Calibri"/>
         </w:rPr>
       </w:pPr>
-      <w:r>
-        <w:rPr>
-          <w:rFonts w:ascii="Calibri" w:hAnsi="Calibri" w:cs="Calibri"/>
-        </w:rPr>
-        <w:t xml:space="preserve">DEL/REM only shown </w:t>
-      </w:r>
-      <w:r>
-        <w:rPr>
-          <w:rFonts w:ascii="Calibri" w:hAnsi="Calibri" w:cs="Calibri"/>
-        </w:rPr>
-        <w:t xml:space="preserve">on line item grid, </w:t>
-      </w:r>
-      <w:r>
-        <w:rPr>
-          <w:rFonts w:ascii="Calibri" w:hAnsi="Calibri" w:cs="Calibri"/>
-        </w:rPr>
-        <w:t>if quantity changes</w:t>
-      </w:r>
-      <w:r>
-        <w:rPr>
-          <w:rFonts w:ascii="Calibri" w:hAnsi="Calibri" w:cs="Calibri"/>
-        </w:rPr>
-        <w:t xml:space="preserve"> (should we default to $0 - Brittany)</w:t>
-      </w:r>
-    </w:p>
-    <w:p>
-      <w:pPr>
-        <w:pStyle w:val="BodyText"/>
-        <w:numPr>
-          <w:ilvl w:val="0"/>
-          <w:numId w:val="23"/>
-        </w:numPr>
-        <w:spacing w:after="0"/>
-        <w:rPr>
-          <w:rFonts w:ascii="Calibri" w:hAnsi="Calibri" w:cs="Calibri"/>
-        </w:rPr>
-      </w:pPr>
-    </w:p>
-    <w:p>
-      <w:pPr>
-        <w:pStyle w:val="BodyText"/>
-        <w:numPr>
-          <w:ilvl w:val="0"/>
-          <w:numId w:val="23"/>
-        </w:numPr>
-        <w:spacing w:after="0"/>
-        <w:rPr>
-          <w:rFonts w:ascii="Calibri" w:hAnsi="Calibri" w:cs="Calibri"/>
-        </w:rPr>
-      </w:pPr>
-      <w:r>
-        <w:rPr>
-          <w:rFonts w:ascii="Calibri" w:hAnsi="Calibri" w:cs="Calibri"/>
-        </w:rPr>
-        <w:t>How do we go from flat rate to Haul Plus?</w:t>
-      </w:r>
     </w:p>
     <w:p>
       <w:pPr>
@@ -7995,6 +8048,8 @@
           <w:rFonts w:ascii="Calibri" w:hAnsi="Calibri" w:cs="Calibri"/>
         </w:rPr>
       </w:pPr>
+      <w:bookmarkStart w:id="24" w:name="_GoBack"/>
+      <w:bookmarkEnd w:id="24"/>
     </w:p>
     <w:p>
       <w:pPr>
@@ -8297,7 +8352,7 @@
           <v:shape id="_x0000_i1025" type="#_x0000_t75" style="width:449.75pt;height:327.75pt" o:ole="">
             <v:imagedata r:id="rId16" o:title=""/>
           </v:shape>
-          <o:OLEObject Type="Embed" ProgID="Visio.Drawing.11" ShapeID="_x0000_i1025" DrawAspect="Content" ObjectID="_1489326361" r:id="rId17"/>
+          <o:OLEObject Type="Embed" ProgID="Visio.Drawing.11" ShapeID="_x0000_i1025" DrawAspect="Content" ObjectID="_1489391041" r:id="rId17"/>
         </w:object>
       </w:r>
     </w:p>
@@ -60895,7 +60950,7 @@
       <w:rPr>
         <w:noProof/>
       </w:rPr>
-      <w:t>3/31/2015 11:16:59 AM</w:t>
+      <w:t>4/1/2015 9:42:20 AM</w:t>
     </w:r>
     <w:r>
       <w:rPr>
@@ -60958,7 +61013,7 @@
         <w:sz w:val="16"/>
         <w:szCs w:val="16"/>
       </w:rPr>
-      <w:t>8</w:t>
+      <w:t>14</w:t>
     </w:r>
     <w:r>
       <w:rPr>
@@ -64771,6 +64826,7 @@
   <w:rsids>
     <w:rsidRoot w:val="0066111F"/>
     <w:rsid w:val="000107B6"/>
+    <w:rsid w:val="000410E1"/>
     <w:rsid w:val="00186084"/>
     <w:rsid w:val="003C45AF"/>
     <w:rsid w:val="005F1959"/>
@@ -65494,9 +65550,12 @@
 </file>
 
 <file path=customXml/item1.xml><?xml version="1.0" encoding="utf-8"?>
-<p:properties xmlns:p="http://schemas.microsoft.com/office/2006/metadata/properties" xmlns:xsi="http://www.w3.org/2001/XMLSchema-instance">
-  <documentManagement/>
-</p:properties>
+<?mso-contentType ?>
+<FormTemplates xmlns="http://schemas.microsoft.com/sharepoint/v3/contenttype/forms">
+  <Display>DocumentLibraryForm</Display>
+  <Edit>DocumentLibraryForm</Edit>
+  <New>DocumentLibraryForm</New>
+</FormTemplates>
 </file>
 
 <file path=customXml/item2.xml><?xml version="1.0" encoding="utf-8"?>
@@ -65614,12 +65673,9 @@
 </file>
 
 <file path=customXml/item3.xml><?xml version="1.0" encoding="utf-8"?>
-<?mso-contentType ?>
-<FormTemplates xmlns="http://schemas.microsoft.com/sharepoint/v3/contenttype/forms">
-  <Display>DocumentLibraryForm</Display>
-  <Edit>DocumentLibraryForm</Edit>
-  <New>DocumentLibraryForm</New>
-</FormTemplates>
+<p:properties xmlns:p="http://schemas.microsoft.com/office/2006/metadata/properties" xmlns:xsi="http://www.w3.org/2001/XMLSchema-instance">
+  <documentManagement/>
+</p:properties>
 </file>
 
 <file path=customXml/item4.xml><?xml version="1.0" encoding="utf-8"?>
@@ -65627,9 +65683,9 @@
 </file>
 
 <file path=customXml/itemProps1.xml><?xml version="1.0" encoding="utf-8"?>
-<ds:datastoreItem xmlns:ds="http://schemas.openxmlformats.org/officeDocument/2006/customXml" ds:itemID="{E5265DE5-3E8E-4120-8280-8EC419E03148}">
+<ds:datastoreItem xmlns:ds="http://schemas.openxmlformats.org/officeDocument/2006/customXml" ds:itemID="{3CBB50F0-8F85-42BF-AC23-9DA2DC66E259}">
   <ds:schemaRefs>
-    <ds:schemaRef ds:uri="http://schemas.microsoft.com/office/2006/metadata/properties"/>
+    <ds:schemaRef ds:uri="http://schemas.microsoft.com/sharepoint/v3/contenttype/forms"/>
   </ds:schemaRefs>
 </ds:datastoreItem>
 </file>
@@ -65651,15 +65707,15 @@
 </file>
 
 <file path=customXml/itemProps3.xml><?xml version="1.0" encoding="utf-8"?>
-<ds:datastoreItem xmlns:ds="http://schemas.openxmlformats.org/officeDocument/2006/customXml" ds:itemID="{3CBB50F0-8F85-42BF-AC23-9DA2DC66E259}">
+<ds:datastoreItem xmlns:ds="http://schemas.openxmlformats.org/officeDocument/2006/customXml" ds:itemID="{E5265DE5-3E8E-4120-8280-8EC419E03148}">
   <ds:schemaRefs>
-    <ds:schemaRef ds:uri="http://schemas.microsoft.com/sharepoint/v3/contenttype/forms"/>
+    <ds:schemaRef ds:uri="http://schemas.microsoft.com/office/2006/metadata/properties"/>
   </ds:schemaRefs>
 </ds:datastoreItem>
 </file>
 
 <file path=customXml/itemProps4.xml><?xml version="1.0" encoding="utf-8"?>
-<ds:datastoreItem xmlns:ds="http://schemas.openxmlformats.org/officeDocument/2006/customXml" ds:itemID="{7B5707DA-0BE7-470E-8E5E-3A625B03A100}">
+<ds:datastoreItem xmlns:ds="http://schemas.openxmlformats.org/officeDocument/2006/customXml" ds:itemID="{7AE12671-FF4B-48DA-AE13-D1BF28A8EE00}">
   <ds:schemaRefs>
     <ds:schemaRef ds:uri="http://schemas.openxmlformats.org/officeDocument/2006/bibliography"/>
   </ds:schemaRefs>

</xml_diff>

<commit_message>
Updated Existing Lrg Container design doc based on 3/31 meeting
</commit_message>
<xml_diff>
--- a/design/Design Specification - Capture - ExistingLGContainer.docx
+++ b/design/Design Specification - Capture - ExistingLGContainer.docx
@@ -1,6 +1,6 @@
 
 <file path=word/document.xml><?xml version="1.0" encoding="utf-8"?>
-<w:document xmlns:wpc="http://schemas.microsoft.com/office/word/2010/wordprocessingCanvas" xmlns:mc="http://schemas.openxmlformats.org/markup-compatibility/2006" xmlns:o="urn:schemas-microsoft-com:office:office" xmlns:r="http://schemas.openxmlformats.org/officeDocument/2006/relationships" xmlns:m="http://schemas.openxmlformats.org/officeDocument/2006/math" xmlns:v="urn:schemas-microsoft-com:vml" xmlns:wp14="http://schemas.microsoft.com/office/word/2010/wordprocessingDrawing" xmlns:wp="http://schemas.openxmlformats.org/drawingml/2006/wordprocessingDrawing" xmlns:w10="urn:schemas-microsoft-com:office:word" xmlns:w="http://schemas.openxmlformats.org/wordprocessingml/2006/main" xmlns:w14="http://schemas.microsoft.com/office/word/2010/wordml" xmlns:wpg="http://schemas.microsoft.com/office/word/2010/wordprocessingGroup" xmlns:wpi="http://schemas.microsoft.com/office/word/2010/wordprocessingInk" xmlns:wne="http://schemas.microsoft.com/office/word/2006/wordml" xmlns:wps="http://schemas.microsoft.com/office/word/2010/wordprocessingShape" mc:Ignorable="w14 wp14">
+<w:document xmlns:wpc="http://schemas.microsoft.com/office/word/2010/wordprocessingCanvas" xmlns:mc="http://schemas.openxmlformats.org/markup-compatibility/2006" xmlns:o="urn:schemas-microsoft-com:office:office" xmlns:r="http://schemas.openxmlformats.org/officeDocument/2006/relationships" xmlns:m="http://schemas.openxmlformats.org/officeDocument/2006/math" xmlns:v="urn:schemas-microsoft-com:vml" xmlns:wp14="http://schemas.microsoft.com/office/word/2010/wordprocessingDrawing" xmlns:wp="http://schemas.openxmlformats.org/drawingml/2006/wordprocessingDrawing" xmlns:w10="urn:schemas-microsoft-com:office:word" xmlns:w="http://schemas.openxmlformats.org/wordprocessingml/2006/main" xmlns:w14="http://schemas.microsoft.com/office/word/2010/wordml" xmlns:w15="http://schemas.microsoft.com/office/word/2012/wordml" xmlns:wpg="http://schemas.microsoft.com/office/word/2010/wordprocessingGroup" xmlns:wpi="http://schemas.microsoft.com/office/word/2010/wordprocessingInk" xmlns:wne="http://schemas.microsoft.com/office/word/2006/wordml" xmlns:wps="http://schemas.microsoft.com/office/word/2010/wordprocessingShape" mc:Ignorable="w14 w15 wp14">
   <w:body>
     <w:p>
       <w:pPr>
@@ -263,10 +263,10 @@
           <w:rFonts w:cstheme="minorHAnsi"/>
         </w:rPr>
         <w:sectPr>
-          <w:headerReference w:type="default" r:id="rId12"/>
-          <w:footerReference w:type="even" r:id="rId13"/>
-          <w:footerReference w:type="default" r:id="rId14"/>
-          <w:headerReference w:type="first" r:id="rId15"/>
+          <w:headerReference w:type="default" r:id="rId11"/>
+          <w:footerReference w:type="even" r:id="rId12"/>
+          <w:footerReference w:type="default" r:id="rId13"/>
+          <w:headerReference w:type="first" r:id="rId14"/>
           <w:pgSz w:w="12240" w:h="15840"/>
           <w:pgMar w:top="1440" w:right="1800" w:bottom="1440" w:left="1800" w:header="720" w:footer="720" w:gutter="0"/>
           <w:pgNumType w:fmt="lowerRoman" w:start="2" w:chapSep="emDash"/>
@@ -1116,7 +1116,7 @@
           </mc:Choice>
           <mc:Fallback>
             <w:pict>
-              <v:shapetype id="_x0000_t202" coordsize="21600,21600" o:spt="202" path="m,l,21600r21600,l21600,xe">
+              <v:shapetype w14:anchorId="3CA008B8" id="_x0000_t202" coordsize="21600,21600" o:spt="202" path="m,l,21600r21600,l21600,xe">
                 <v:stroke joinstyle="miter"/>
                 <v:path gradientshapeok="t" o:connecttype="rect"/>
               </v:shapetype>
@@ -7879,15 +7879,7 @@
         <w:t xml:space="preserve"> industrial items that can</w:t>
       </w:r>
       <w:r>
-        <w:t xml:space="preserve">not be changed. If </w:t>
-      </w:r>
-      <w:proofErr w:type="gramStart"/>
-      <w:r>
-        <w:t>changes is</w:t>
-      </w:r>
-      <w:proofErr w:type="gramEnd"/>
-      <w:r>
-        <w:t xml:space="preserve"> desired close the container and open a new one.</w:t>
+        <w:t>not be changed. If changes is desired close the container and open a new one.</w:t>
       </w:r>
     </w:p>
     <w:p>
@@ -8039,120 +8031,188 @@
           <w:rFonts w:ascii="Calibri" w:hAnsi="Calibri" w:cs="Calibri"/>
         </w:rPr>
       </w:pPr>
+      <w:r>
+        <w:rPr>
+          <w:rFonts w:ascii="Calibri" w:hAnsi="Calibri" w:cs="Calibri"/>
+        </w:rPr>
+        <w:t xml:space="preserve">For </w:t>
+      </w:r>
+      <w:r>
+        <w:rPr>
+          <w:rFonts w:ascii="Calibri" w:hAnsi="Calibri" w:cs="Calibri"/>
+        </w:rPr>
+        <w:t>non MSW, need additional DSP</w:t>
+      </w:r>
+      <w:r>
+        <w:rPr>
+          <w:rFonts w:ascii="Calibri" w:hAnsi="Calibri" w:cs="Calibri"/>
+        </w:rPr>
+        <w:t>s</w:t>
+      </w:r>
+      <w:r>
+        <w:rPr>
+          <w:rFonts w:ascii="Calibri" w:hAnsi="Calibri" w:cs="Calibri"/>
+        </w:rPr>
+        <w:t xml:space="preserve"> for every waste type</w:t>
+      </w:r>
+      <w:r>
+        <w:rPr>
+          <w:rFonts w:ascii="Calibri" w:hAnsi="Calibri" w:cs="Calibri"/>
+        </w:rPr>
+        <w:t xml:space="preserve">. </w:t>
+      </w:r>
+      <w:r>
+        <w:rPr>
+          <w:rFonts w:ascii="Calibri" w:hAnsi="Calibri" w:cs="Calibri"/>
+        </w:rPr>
+        <w:t>Will need to m</w:t>
+      </w:r>
+      <w:r>
+        <w:rPr>
+          <w:rFonts w:ascii="Calibri" w:hAnsi="Calibri" w:cs="Calibri"/>
+        </w:rPr>
+        <w:t>ap every DSP to a waste type</w:t>
+      </w:r>
+      <w:r>
+        <w:rPr>
+          <w:rFonts w:ascii="Calibri" w:hAnsi="Calibri" w:cs="Calibri"/>
+        </w:rPr>
+        <w:t>.  We have a couple options</w:t>
+      </w:r>
+    </w:p>
+    <w:p>
+      <w:pPr>
+        <w:pStyle w:val="BodyText"/>
+        <w:numPr>
+          <w:ilvl w:val="1"/>
+          <w:numId w:val="23"/>
+        </w:numPr>
+        <w:spacing w:after="0"/>
+        <w:rPr>
+          <w:rFonts w:ascii="Calibri" w:hAnsi="Calibri" w:cs="Calibri"/>
+        </w:rPr>
+      </w:pPr>
+      <w:r>
+        <w:rPr>
+          <w:rFonts w:ascii="Calibri" w:hAnsi="Calibri" w:cs="Calibri"/>
+        </w:rPr>
+        <w:t xml:space="preserve">Option 1 </w:t>
+      </w:r>
+      <w:r>
+        <w:rPr>
+          <w:rFonts w:ascii="Calibri" w:hAnsi="Calibri" w:cs="Calibri"/>
+        </w:rPr>
+        <w:t>–</w:t>
+      </w:r>
+      <w:r>
+        <w:rPr>
+          <w:rFonts w:ascii="Calibri" w:hAnsi="Calibri" w:cs="Calibri"/>
+        </w:rPr>
+        <w:t xml:space="preserve"> Pick </w:t>
+      </w:r>
+      <w:r>
+        <w:rPr>
+          <w:rFonts w:ascii="Calibri" w:hAnsi="Calibri" w:cs="Calibri"/>
+        </w:rPr>
+        <w:t xml:space="preserve">the </w:t>
+      </w:r>
+      <w:r>
+        <w:rPr>
+          <w:rFonts w:ascii="Calibri" w:hAnsi="Calibri" w:cs="Calibri"/>
+        </w:rPr>
+        <w:t>DSP with blank waste material type</w:t>
+      </w:r>
+      <w:r>
+        <w:rPr>
+          <w:rFonts w:ascii="Calibri" w:hAnsi="Calibri" w:cs="Calibri"/>
+        </w:rPr>
+        <w:t>.  If not found pick</w:t>
+      </w:r>
+      <w:r>
+        <w:rPr>
+          <w:rFonts w:ascii="Calibri" w:hAnsi="Calibri" w:cs="Calibri"/>
+        </w:rPr>
+        <w:t xml:space="preserve"> the </w:t>
+      </w:r>
+      <w:r>
+        <w:rPr>
+          <w:rFonts w:ascii="Calibri" w:hAnsi="Calibri" w:cs="Calibri"/>
+        </w:rPr>
+        <w:t xml:space="preserve">first </w:t>
+      </w:r>
+      <w:r>
+        <w:rPr>
+          <w:rFonts w:ascii="Calibri" w:hAnsi="Calibri" w:cs="Calibri"/>
+        </w:rPr>
+        <w:t>disposal option.</w:t>
+      </w:r>
+    </w:p>
+    <w:p>
+      <w:pPr>
+        <w:pStyle w:val="BodyText"/>
+        <w:numPr>
+          <w:ilvl w:val="1"/>
+          <w:numId w:val="23"/>
+        </w:numPr>
+        <w:spacing w:after="0"/>
+        <w:rPr>
+          <w:rFonts w:ascii="Calibri" w:hAnsi="Calibri" w:cs="Calibri"/>
+        </w:rPr>
+      </w:pPr>
+      <w:r>
+        <w:rPr>
+          <w:rFonts w:ascii="Calibri" w:hAnsi="Calibri" w:cs="Calibri"/>
+        </w:rPr>
+        <w:t xml:space="preserve">Option 2 – </w:t>
+      </w:r>
+      <w:r>
+        <w:rPr>
+          <w:rFonts w:ascii="Calibri" w:hAnsi="Calibri" w:cs="Calibri"/>
+        </w:rPr>
+        <w:t>S</w:t>
+      </w:r>
+      <w:r>
+        <w:rPr>
+          <w:rFonts w:ascii="Calibri" w:hAnsi="Calibri" w:cs="Calibri"/>
+        </w:rPr>
+        <w:t>upport multiple disposal types / charge codes</w:t>
+      </w:r>
+      <w:r>
+        <w:rPr>
+          <w:rFonts w:ascii="Calibri" w:hAnsi="Calibri" w:cs="Calibri"/>
+        </w:rPr>
+        <w:t xml:space="preserve"> (This is </w:t>
+      </w:r>
+      <w:r>
+        <w:rPr>
+          <w:rFonts w:ascii="Calibri" w:hAnsi="Calibri" w:cs="Calibri"/>
+          <w:u w:val="single"/>
+        </w:rPr>
+        <w:t>out of scope</w:t>
+      </w:r>
+      <w:r>
+        <w:rPr>
+          <w:rFonts w:ascii="Calibri" w:hAnsi="Calibri" w:cs="Calibri"/>
+        </w:rPr>
+        <w:t xml:space="preserve"> f</w:t>
+      </w:r>
+      <w:r>
+        <w:rPr>
+          <w:rFonts w:ascii="Calibri" w:hAnsi="Calibri" w:cs="Calibri"/>
+        </w:rPr>
+        <w:t>or the current phase)</w:t>
+      </w:r>
     </w:p>
     <w:p>
       <w:pPr>
         <w:pStyle w:val="BodyText"/>
         <w:spacing w:after="0"/>
-        <w:rPr>
-          <w:rFonts w:ascii="Calibri" w:hAnsi="Calibri" w:cs="Calibri"/>
-        </w:rPr>
-      </w:pPr>
-      <w:bookmarkStart w:id="24" w:name="_GoBack"/>
-      <w:bookmarkEnd w:id="24"/>
+      </w:pPr>
     </w:p>
     <w:p>
       <w:pPr>
         <w:pStyle w:val="BodyText"/>
         <w:spacing w:after="0"/>
-        <w:rPr>
-          <w:rFonts w:ascii="Calibri" w:hAnsi="Calibri" w:cs="Calibri"/>
-        </w:rPr>
-      </w:pPr>
-    </w:p>
-    <w:p>
-      <w:pPr>
-        <w:pStyle w:val="BodyText"/>
-        <w:spacing w:after="0"/>
-        <w:rPr>
-          <w:rFonts w:ascii="Calibri" w:hAnsi="Calibri" w:cs="Calibri"/>
-        </w:rPr>
-      </w:pPr>
-    </w:p>
-    <w:p>
-      <w:pPr>
-        <w:pStyle w:val="BodyText"/>
-        <w:spacing w:after="0"/>
-        <w:rPr>
-          <w:rFonts w:ascii="Calibri" w:hAnsi="Calibri" w:cs="Calibri"/>
-        </w:rPr>
-      </w:pPr>
-      <w:r>
-        <w:rPr>
-          <w:rFonts w:ascii="Calibri" w:hAnsi="Calibri" w:cs="Calibri"/>
-        </w:rPr>
-        <w:t>If any non MSW, need additional DSP for every waste type</w:t>
-      </w:r>
-    </w:p>
-    <w:p>
-      <w:pPr>
-        <w:pStyle w:val="BodyText"/>
-        <w:spacing w:after="0"/>
-        <w:rPr>
-          <w:rFonts w:ascii="Calibri" w:hAnsi="Calibri" w:cs="Calibri"/>
-        </w:rPr>
-      </w:pPr>
-      <w:r>
-        <w:rPr>
-          <w:rFonts w:ascii="Calibri" w:hAnsi="Calibri" w:cs="Calibri"/>
-        </w:rPr>
-        <w:t>Map every DSP to a waste type</w:t>
-      </w:r>
-    </w:p>
-    <w:p>
-      <w:pPr>
-        <w:pStyle w:val="BodyText"/>
-        <w:spacing w:after="0"/>
-        <w:rPr>
-          <w:rFonts w:ascii="Calibri" w:hAnsi="Calibri" w:cs="Calibri"/>
-        </w:rPr>
-      </w:pPr>
-      <w:r>
-        <w:rPr>
-          <w:rFonts w:ascii="Calibri" w:hAnsi="Calibri" w:cs="Calibri"/>
-        </w:rPr>
-        <w:t>Option 1 - Pick DSP with blank waste material type or the disposal option.</w:t>
-      </w:r>
-    </w:p>
-    <w:p>
-      <w:pPr>
-        <w:pStyle w:val="BodyText"/>
-        <w:spacing w:after="0"/>
-        <w:rPr>
-          <w:rFonts w:ascii="Calibri" w:hAnsi="Calibri" w:cs="Calibri"/>
-        </w:rPr>
-      </w:pPr>
-      <w:r>
-        <w:rPr>
-          <w:rFonts w:ascii="Calibri" w:hAnsi="Calibri" w:cs="Calibri"/>
-        </w:rPr>
-        <w:t xml:space="preserve">Option 2 – </w:t>
-      </w:r>
-      <w:proofErr w:type="gramStart"/>
-      <w:r>
-        <w:rPr>
-          <w:rFonts w:ascii="Calibri" w:hAnsi="Calibri" w:cs="Calibri"/>
-        </w:rPr>
-        <w:t>future ,</w:t>
-      </w:r>
-      <w:proofErr w:type="gramEnd"/>
-      <w:r>
-        <w:rPr>
-          <w:rFonts w:ascii="Calibri" w:hAnsi="Calibri" w:cs="Calibri"/>
-        </w:rPr>
-        <w:t xml:space="preserve"> support multiple disposal types / charge codes</w:t>
-      </w:r>
-    </w:p>
-    <w:p>
-      <w:pPr>
-        <w:pStyle w:val="BodyText"/>
-        <w:spacing w:after="0"/>
-      </w:pPr>
-    </w:p>
-    <w:p>
-      <w:pPr>
-        <w:pStyle w:val="BodyText"/>
-        <w:spacing w:after="0"/>
       </w:pPr>
     </w:p>
     <w:p>
@@ -8162,7 +8222,7 @@
           <w:rFonts w:asciiTheme="minorHAnsi" w:hAnsiTheme="minorHAnsi" w:cstheme="minorHAnsi"/>
         </w:rPr>
       </w:pPr>
-      <w:bookmarkStart w:id="25" w:name="_Toc415573411"/>
+      <w:bookmarkStart w:id="24" w:name="_Toc415573411"/>
       <w:r>
         <w:rPr>
           <w:rFonts w:asciiTheme="minorHAnsi" w:hAnsiTheme="minorHAnsi" w:cstheme="minorHAnsi"/>
@@ -8170,7 +8230,7 @@
         <w:lastRenderedPageBreak/>
         <w:t>Technical Design</w:t>
       </w:r>
-      <w:bookmarkEnd w:id="25"/>
+      <w:bookmarkEnd w:id="24"/>
     </w:p>
     <w:p>
       <w:pPr>
@@ -8180,14 +8240,14 @@
           <w:rFonts w:asciiTheme="minorHAnsi" w:hAnsiTheme="minorHAnsi" w:cstheme="minorHAnsi"/>
         </w:rPr>
       </w:pPr>
-      <w:bookmarkStart w:id="26" w:name="_Toc415573412"/>
+      <w:bookmarkStart w:id="25" w:name="_Toc415573412"/>
       <w:r>
         <w:rPr>
           <w:rFonts w:asciiTheme="minorHAnsi" w:hAnsiTheme="minorHAnsi" w:cstheme="minorHAnsi"/>
         </w:rPr>
         <w:t>Referenced Documents</w:t>
       </w:r>
-      <w:bookmarkEnd w:id="26"/>
+      <w:bookmarkEnd w:id="25"/>
     </w:p>
     <w:p>
       <w:pPr>
@@ -8211,14 +8271,14 @@
           <w:rFonts w:cstheme="minorHAnsi"/>
         </w:rPr>
       </w:pPr>
-      <w:bookmarkStart w:id="27" w:name="_Toc415573413"/>
+      <w:bookmarkStart w:id="26" w:name="_Toc415573413"/>
       <w:r>
         <w:rPr>
           <w:rFonts w:cstheme="minorHAnsi"/>
         </w:rPr>
         <w:t>Usability Standards</w:t>
       </w:r>
-      <w:bookmarkEnd w:id="27"/>
+      <w:bookmarkEnd w:id="26"/>
     </w:p>
     <w:p>
       <w:pPr>
@@ -8242,14 +8302,14 @@
           <w:rFonts w:cstheme="minorHAnsi"/>
         </w:rPr>
       </w:pPr>
-      <w:bookmarkStart w:id="28" w:name="_Toc415573414"/>
+      <w:bookmarkStart w:id="27" w:name="_Toc415573414"/>
       <w:r>
         <w:rPr>
           <w:rFonts w:cstheme="minorHAnsi"/>
         </w:rPr>
         <w:t>Design Standards</w:t>
       </w:r>
-      <w:bookmarkEnd w:id="28"/>
+      <w:bookmarkEnd w:id="27"/>
     </w:p>
     <w:p>
       <w:pPr>
@@ -8272,14 +8332,14 @@
           <w:rFonts w:asciiTheme="minorHAnsi" w:hAnsiTheme="minorHAnsi" w:cstheme="minorHAnsi"/>
         </w:rPr>
       </w:pPr>
-      <w:bookmarkStart w:id="29" w:name="_Toc415573415"/>
+      <w:bookmarkStart w:id="28" w:name="_Toc415573415"/>
       <w:r>
         <w:rPr>
           <w:rFonts w:asciiTheme="minorHAnsi" w:hAnsiTheme="minorHAnsi" w:cstheme="minorHAnsi"/>
         </w:rPr>
         <w:t>Process Flow and Logical Model</w:t>
       </w:r>
-      <w:bookmarkEnd w:id="29"/>
+      <w:bookmarkEnd w:id="28"/>
       <w:r>
         <w:rPr>
           <w:rFonts w:asciiTheme="minorHAnsi" w:hAnsiTheme="minorHAnsi" w:cstheme="minorHAnsi"/>
@@ -8307,14 +8367,14 @@
           <w:rFonts w:cstheme="minorHAnsi"/>
         </w:rPr>
       </w:pPr>
-      <w:bookmarkStart w:id="30" w:name="_Toc415573416"/>
+      <w:bookmarkStart w:id="29" w:name="_Toc415573416"/>
       <w:r>
         <w:rPr>
           <w:rFonts w:cstheme="minorHAnsi"/>
         </w:rPr>
         <w:t>Data Flow</w:t>
       </w:r>
-      <w:bookmarkEnd w:id="30"/>
+      <w:bookmarkEnd w:id="29"/>
     </w:p>
     <w:p>
       <w:pPr>
@@ -8349,10 +8409,10 @@
             <v:path o:extrusionok="f" gradientshapeok="t" o:connecttype="rect"/>
             <o:lock v:ext="edit" aspectratio="t"/>
           </v:shapetype>
-          <v:shape id="_x0000_i1025" type="#_x0000_t75" style="width:449.75pt;height:327.75pt" o:ole="">
-            <v:imagedata r:id="rId16" o:title=""/>
+          <v:shape id="_x0000_i1025" type="#_x0000_t75" style="width:450pt;height:327.75pt" o:ole="">
+            <v:imagedata r:id="rId15" o:title=""/>
           </v:shape>
-          <o:OLEObject Type="Embed" ProgID="Visio.Drawing.11" ShapeID="_x0000_i1025" DrawAspect="Content" ObjectID="_1489391041" r:id="rId17"/>
+          <o:OLEObject Type="Embed" ProgID="Visio.Drawing.11" ShapeID="_x0000_i1025" DrawAspect="Content" ObjectID="_1489407389" r:id="rId16"/>
         </w:object>
       </w:r>
     </w:p>
@@ -8384,14 +8444,14 @@
           <w:rFonts w:cstheme="minorHAnsi"/>
         </w:rPr>
       </w:pPr>
-      <w:bookmarkStart w:id="31" w:name="_Toc415573417"/>
+      <w:bookmarkStart w:id="30" w:name="_Toc415573417"/>
       <w:r>
         <w:rPr>
           <w:rFonts w:cstheme="minorHAnsi"/>
         </w:rPr>
         <w:t>Application flow</w:t>
       </w:r>
-      <w:bookmarkEnd w:id="31"/>
+      <w:bookmarkEnd w:id="30"/>
     </w:p>
     <w:p>
       <w:pPr>
@@ -8493,7 +8553,7 @@
                     <pic:cNvPicPr/>
                   </pic:nvPicPr>
                   <pic:blipFill>
-                    <a:blip r:embed="rId18" cstate="print">
+                    <a:blip r:embed="rId17" cstate="print">
                       <a:extLst>
                         <a:ext uri="{28A0092B-C50C-407E-A947-70E740481C1C}">
                           <a14:useLocalDpi xmlns:a14="http://schemas.microsoft.com/office/drawing/2010/main" val="0"/>
@@ -8706,7 +8766,7 @@
           </mc:Choice>
           <mc:Fallback>
             <w:pict>
-              <v:shapetype id="_x0000_t62" coordsize="21600,21600" o:spt="62" adj="1350,25920" path="m3600,qx,3600l0@8@12@24,0@9,,18000qy3600,21600l@6,21600@15@27@7,21600,18000,21600qx21600,18000l21600@9@18@30,21600@8,21600,3600qy18000,l@7,0@21@33@6,xe">
+              <v:shapetype w14:anchorId="106E0BFE" id="_x0000_t62" coordsize="21600,21600" o:spt="62" adj="1350,25920" path="m3600,qx,3600l0@8@12@24,0@9,,18000qy3600,21600l@6,21600@15@27@7,21600,18000,21600qx21600,18000l21600@9@18@30,21600@8,21600,3600qy18000,l@7,0@21@33@6,xe">
                 <v:stroke joinstyle="miter"/>
                 <v:formulas>
                   <v:f eqn="sum 10800 0 #0"/>
@@ -8871,7 +8931,7 @@
           </mc:Choice>
           <mc:Fallback>
             <w:pict>
-              <v:rect id="Rectangle 12" o:spid="_x0000_s1026" style="position:absolute;margin-left:66.05pt;margin-top:109.9pt;width:110.7pt;height:16.65pt;z-index:251665920;visibility:visible;mso-wrap-style:square;mso-wrap-distance-left:9pt;mso-wrap-distance-top:0;mso-wrap-distance-right:9pt;mso-wrap-distance-bottom:0;mso-position-horizontal:absolute;mso-position-horizontal-relative:text;mso-position-vertical:absolute;mso-position-vertical-relative:text;v-text-anchor:middle" o:gfxdata="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" filled="f" strokecolor="red" strokeweight="2pt"/>
+              <v:rect w14:anchorId="01CF0FC3" id="Rectangle 12" o:spid="_x0000_s1026" style="position:absolute;margin-left:66.05pt;margin-top:109.9pt;width:110.7pt;height:16.65pt;z-index:251665920;visibility:visible;mso-wrap-style:square;mso-wrap-distance-left:9pt;mso-wrap-distance-top:0;mso-wrap-distance-right:9pt;mso-wrap-distance-bottom:0;mso-position-horizontal:absolute;mso-position-horizontal-relative:text;mso-position-vertical:absolute;mso-position-vertical-relative:text;v-text-anchor:middle" o:gfxdata="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" filled="f" strokecolor="red" strokeweight="2pt"/>
             </w:pict>
           </mc:Fallback>
         </mc:AlternateContent>
@@ -8897,7 +8957,7 @@
                     <pic:cNvPicPr/>
                   </pic:nvPicPr>
                   <pic:blipFill>
-                    <a:blip r:embed="rId19">
+                    <a:blip r:embed="rId18">
                       <a:extLst>
                         <a:ext uri="{28A0092B-C50C-407E-A947-70E740481C1C}">
                           <a14:useLocalDpi xmlns:a14="http://schemas.microsoft.com/office/drawing/2010/main" val="0"/>
@@ -9063,7 +9123,7 @@
           </mc:Choice>
           <mc:Fallback>
             <w:pict>
-              <v:rect id="Rectangle 11" o:spid="_x0000_s1028" style="position:absolute;margin-left:156.1pt;margin-top:94.7pt;width:162.25pt;height:29.3pt;z-index:251654656;visibility:visible;mso-wrap-style:square;mso-width-percent:0;mso-height-percent:0;mso-wrap-distance-left:9pt;mso-wrap-distance-top:0;mso-wrap-distance-right:9pt;mso-wrap-distance-bottom:0;mso-position-horizontal:absolute;mso-position-horizontal-relative:text;mso-position-vertical:absolute;mso-position-vertical-relative:text;mso-width-percent:0;mso-height-percent:0;mso-width-relative:margin;mso-height-relative:margin;v-text-anchor:middle" o:gfxdata="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" fillcolor="#4f81bd [3204]" strokecolor="#243f60 [1604]" strokeweight="2pt">
+              <v:rect w14:anchorId="3E005C12" id="Rectangle 11" o:spid="_x0000_s1028" style="position:absolute;margin-left:156.1pt;margin-top:94.7pt;width:162.25pt;height:29.3pt;z-index:251654656;visibility:visible;mso-wrap-style:square;mso-width-percent:0;mso-height-percent:0;mso-wrap-distance-left:9pt;mso-wrap-distance-top:0;mso-wrap-distance-right:9pt;mso-wrap-distance-bottom:0;mso-position-horizontal:absolute;mso-position-horizontal-relative:text;mso-position-vertical:absolute;mso-position-vertical-relative:text;mso-width-percent:0;mso-height-percent:0;mso-width-relative:margin;mso-height-relative:margin;v-text-anchor:middle" o:gfxdata="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" fillcolor="#4f81bd [3204]" strokecolor="#243f60 [1604]" strokeweight="2pt">
                 <v:textbox>
                   <w:txbxContent>
                     <w:p>
@@ -9160,7 +9220,7 @@
           </mc:Choice>
           <mc:Fallback>
             <w:pict>
-              <v:rect id="Rectangle 14" o:spid="_x0000_s1029" style="position:absolute;margin-left:7.1pt;margin-top:92.9pt;width:121.95pt;height:28.45pt;z-index:251651584;visibility:visible;mso-wrap-style:square;mso-height-percent:0;mso-wrap-distance-left:9pt;mso-wrap-distance-top:0;mso-wrap-distance-right:9pt;mso-wrap-distance-bottom:0;mso-position-horizontal:absolute;mso-position-horizontal-relative:text;mso-position-vertical:absolute;mso-position-vertical-relative:text;mso-height-percent:0;mso-height-relative:margin;v-text-anchor:middle" o:gfxdata="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" fillcolor="#4f81bd [3204]" strokecolor="#243f60 [1604]" strokeweight="2pt">
+              <v:rect w14:anchorId="2E53D4A4" id="Rectangle 14" o:spid="_x0000_s1029" style="position:absolute;margin-left:7.1pt;margin-top:92.9pt;width:121.95pt;height:28.45pt;z-index:251651584;visibility:visible;mso-wrap-style:square;mso-height-percent:0;mso-wrap-distance-left:9pt;mso-wrap-distance-top:0;mso-wrap-distance-right:9pt;mso-wrap-distance-bottom:0;mso-position-horizontal:absolute;mso-position-horizontal-relative:text;mso-position-vertical:absolute;mso-position-vertical-relative:text;mso-height-percent:0;mso-height-relative:margin;v-text-anchor:middle" o:gfxdata="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" fillcolor="#4f81bd [3204]" strokecolor="#243f60 [1604]" strokeweight="2pt">
                 <v:textbox>
                   <w:txbxContent>
                     <w:p>
@@ -9199,7 +9259,7 @@
                     <pic:cNvPicPr/>
                   </pic:nvPicPr>
                   <pic:blipFill>
-                    <a:blip r:embed="rId20" cstate="print">
+                    <a:blip r:embed="rId19" cstate="print">
                       <a:extLst>
                         <a:ext uri="{28A0092B-C50C-407E-A947-70E740481C1C}">
                           <a14:useLocalDpi xmlns:a14="http://schemas.microsoft.com/office/drawing/2010/main" val="0"/>
@@ -9535,6 +9595,7 @@
                 <w:szCs w:val="18"/>
               </w:rPr>
             </w:pPr>
+            <w:proofErr w:type="spellStart"/>
             <w:r>
               <w:rPr>
                 <w:rFonts w:ascii="Calibri" w:hAnsi="Calibri" w:cs="Calibri"/>
@@ -9542,7 +9603,17 @@
                 <w:sz w:val="18"/>
                 <w:szCs w:val="18"/>
               </w:rPr>
-              <w:t xml:space="preserve">Est </w:t>
+              <w:t>Est</w:t>
+            </w:r>
+            <w:proofErr w:type="spellEnd"/>
+            <w:r>
+              <w:rPr>
+                <w:rFonts w:ascii="Calibri" w:hAnsi="Calibri" w:cs="Calibri"/>
+                <w:color w:val="000000"/>
+                <w:sz w:val="18"/>
+                <w:szCs w:val="18"/>
+              </w:rPr>
+              <w:t xml:space="preserve"> </w:t>
             </w:r>
             <w:proofErr w:type="spellStart"/>
             <w:r>
@@ -13475,7 +13546,7 @@
           </mc:Choice>
           <mc:Fallback>
             <w:pict>
-              <v:rect id="Rectangle 19" o:spid="_x0000_s1030" style="position:absolute;margin-left:9pt;margin-top:190.05pt;width:203.1pt;height:51.55pt;z-index:251658752;visibility:visible;mso-wrap-style:square;mso-width-percent:0;mso-height-percent:0;mso-wrap-distance-left:9pt;mso-wrap-distance-top:0;mso-wrap-distance-right:9pt;mso-wrap-distance-bottom:0;mso-position-horizontal:absolute;mso-position-horizontal-relative:text;mso-position-vertical:absolute;mso-position-vertical-relative:text;mso-width-percent:0;mso-height-percent:0;mso-width-relative:margin;mso-height-relative:margin;v-text-anchor:middle" o:gfxdata="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" fillcolor="#4f81bd [3204]" strokecolor="#243f60 [1604]" strokeweight="2pt">
+              <v:rect w14:anchorId="24FAD06C" id="Rectangle 19" o:spid="_x0000_s1030" style="position:absolute;margin-left:9pt;margin-top:190.05pt;width:203.1pt;height:51.55pt;z-index:251658752;visibility:visible;mso-wrap-style:square;mso-width-percent:0;mso-height-percent:0;mso-wrap-distance-left:9pt;mso-wrap-distance-top:0;mso-wrap-distance-right:9pt;mso-wrap-distance-bottom:0;mso-position-horizontal:absolute;mso-position-horizontal-relative:text;mso-position-vertical:absolute;mso-position-vertical-relative:text;mso-width-percent:0;mso-height-percent:0;mso-width-relative:margin;mso-height-relative:margin;v-text-anchor:middle" o:gfxdata="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" fillcolor="#4f81bd [3204]" strokecolor="#243f60 [1604]" strokeweight="2pt">
                 <v:textbox>
                   <w:txbxContent>
                     <w:p>
@@ -13575,7 +13646,7 @@
           </mc:Choice>
           <mc:Fallback>
             <w:pict>
-              <v:rect id="Rectangle 20" o:spid="_x0000_s1031" style="position:absolute;margin-left:230.25pt;margin-top:189.95pt;width:203.1pt;height:51.6pt;z-index:251660800;visibility:visible;mso-wrap-style:square;mso-width-percent:0;mso-height-percent:0;mso-wrap-distance-left:9pt;mso-wrap-distance-top:0;mso-wrap-distance-right:9pt;mso-wrap-distance-bottom:0;mso-position-horizontal:absolute;mso-position-horizontal-relative:text;mso-position-vertical:absolute;mso-position-vertical-relative:text;mso-width-percent:0;mso-height-percent:0;mso-width-relative:margin;mso-height-relative:margin;v-text-anchor:middle" o:gfxdata="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" fillcolor="#4f81bd [3204]" strokecolor="#243f60 [1604]" strokeweight="2pt">
+              <v:rect w14:anchorId="23887482" id="Rectangle 20" o:spid="_x0000_s1031" style="position:absolute;margin-left:230.25pt;margin-top:189.95pt;width:203.1pt;height:51.6pt;z-index:251660800;visibility:visible;mso-wrap-style:square;mso-width-percent:0;mso-height-percent:0;mso-wrap-distance-left:9pt;mso-wrap-distance-top:0;mso-wrap-distance-right:9pt;mso-wrap-distance-bottom:0;mso-position-horizontal:absolute;mso-position-horizontal-relative:text;mso-position-vertical:absolute;mso-position-vertical-relative:text;mso-width-percent:0;mso-height-percent:0;mso-width-relative:margin;mso-height-relative:margin;v-text-anchor:middle" o:gfxdata="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" fillcolor="#4f81bd [3204]" strokecolor="#243f60 [1604]" strokeweight="2pt">
                 <v:textbox>
                   <w:txbxContent>
                     <w:p>
@@ -13614,7 +13685,7 @@
                     <pic:cNvPicPr/>
                   </pic:nvPicPr>
                   <pic:blipFill>
-                    <a:blip r:embed="rId21">
+                    <a:blip r:embed="rId20">
                       <a:extLst>
                         <a:ext uri="{28A0092B-C50C-407E-A947-70E740481C1C}">
                           <a14:useLocalDpi xmlns:a14="http://schemas.microsoft.com/office/drawing/2010/main" val="0"/>
@@ -13739,7 +13810,49 @@
           <w:rFonts w:ascii="Calibri" w:hAnsi="Calibri" w:cs="Calibri"/>
           <w:highlight w:val="yellow"/>
         </w:rPr>
-        <w:t>Estimated Tons and Estimated Hauls?</w:t>
+        <w:t>Estimated Tons</w:t>
+      </w:r>
+      <w:r>
+        <w:rPr>
+          <w:rFonts w:ascii="Calibri" w:hAnsi="Calibri" w:cs="Calibri"/>
+          <w:highlight w:val="yellow"/>
+        </w:rPr>
+        <w:t>/Haul</w:t>
+      </w:r>
+      <w:r>
+        <w:rPr>
+          <w:rFonts w:ascii="Calibri" w:hAnsi="Calibri" w:cs="Calibri"/>
+          <w:highlight w:val="yellow"/>
+        </w:rPr>
+        <w:t xml:space="preserve"> and </w:t>
+      </w:r>
+      <w:r>
+        <w:rPr>
+          <w:rFonts w:ascii="Calibri" w:hAnsi="Calibri" w:cs="Calibri"/>
+          <w:highlight w:val="yellow"/>
+        </w:rPr>
+        <w:t xml:space="preserve">Total </w:t>
+      </w:r>
+      <w:r>
+        <w:rPr>
+          <w:rFonts w:ascii="Calibri" w:hAnsi="Calibri" w:cs="Calibri"/>
+          <w:highlight w:val="yellow"/>
+        </w:rPr>
+        <w:t>Estimated Hauls</w:t>
+      </w:r>
+      <w:r>
+        <w:rPr>
+          <w:rFonts w:ascii="Calibri" w:hAnsi="Calibri" w:cs="Calibri"/>
+          <w:highlight w:val="yellow"/>
+        </w:rPr>
+        <w:t>/Month</w:t>
+      </w:r>
+      <w:r>
+        <w:rPr>
+          <w:rFonts w:ascii="Calibri" w:hAnsi="Calibri" w:cs="Calibri"/>
+          <w:highlight w:val="yellow"/>
+        </w:rPr>
+        <w:t>?</w:t>
       </w:r>
     </w:p>
     <w:p>
@@ -13754,6 +13867,12 @@
           <w:rFonts w:cstheme="minorHAnsi"/>
         </w:rPr>
       </w:pPr>
+      <w:r>
+        <w:rPr>
+          <w:rFonts w:cstheme="minorHAnsi"/>
+        </w:rPr>
+        <w:t>Billing Type, UOM, Comp Asset Value, One-Time Installation Charge</w:t>
+      </w:r>
     </w:p>
     <w:p>
       <w:pPr>
@@ -15104,6 +15223,15 @@
               </w:rPr>
               <w:t>Customer Owned</w:t>
             </w:r>
+            <w:r>
+              <w:rPr>
+                <w:rFonts w:cstheme="minorHAnsi"/>
+                <w:color w:val="000000"/>
+                <w:sz w:val="16"/>
+                <w:szCs w:val="16"/>
+              </w:rPr>
+              <w:t xml:space="preserve"> Container</w:t>
+            </w:r>
           </w:p>
         </w:tc>
         <w:tc>
@@ -15304,7 +15432,25 @@
                 <w:sz w:val="16"/>
                 <w:szCs w:val="16"/>
               </w:rPr>
-              <w:t>Compact Owned</w:t>
+              <w:t>Compact</w:t>
+            </w:r>
+            <w:r>
+              <w:rPr>
+                <w:rFonts w:cstheme="minorHAnsi"/>
+                <w:color w:val="000000"/>
+                <w:sz w:val="16"/>
+                <w:szCs w:val="16"/>
+              </w:rPr>
+              <w:t>er</w:t>
+            </w:r>
+            <w:r>
+              <w:rPr>
+                <w:rFonts w:cstheme="minorHAnsi"/>
+                <w:color w:val="000000"/>
+                <w:sz w:val="16"/>
+                <w:szCs w:val="16"/>
+              </w:rPr>
+              <w:t xml:space="preserve"> Owned</w:t>
             </w:r>
           </w:p>
         </w:tc>
@@ -15687,38 +15833,17 @@
                 <w:color w:val="0070C0"/>
                 <w:sz w:val="16"/>
                 <w:szCs w:val="16"/>
-                <w:highlight w:val="yellow"/>
-              </w:rPr>
-              <w:t>What is calculation</w:t>
+              </w:rPr>
+              <w:t>(</w:t>
             </w:r>
-          </w:p>
-          <w:p>
-            <w:pPr>
+            <w:r>
               <w:rPr>
                 <w:rFonts w:cstheme="minorHAnsi"/>
                 <w:color w:val="0070C0"/>
                 <w:sz w:val="16"/>
                 <w:szCs w:val="16"/>
               </w:rPr>
-            </w:pPr>
-            <w:r>
-              <w:rPr>
-                <w:rFonts w:cstheme="minorHAnsi"/>
-                <w:color w:val="0070C0"/>
-                <w:sz w:val="16"/>
-                <w:szCs w:val="16"/>
-              </w:rPr>
-              <w:t>Create a table with the logic (</w:t>
-            </w:r>
-            <w:r>
-              <w:rPr>
-                <w:rFonts w:cstheme="minorHAnsi"/>
-                <w:color w:val="0070C0"/>
-                <w:sz w:val="16"/>
-                <w:szCs w:val="16"/>
-                <w:highlight w:val="yellow"/>
-              </w:rPr>
-              <w:t>Rich to provide</w:t>
+              <w:t>See Figure 3.1</w:t>
             </w:r>
             <w:r>
               <w:rPr>
@@ -15933,7 +16058,6 @@
                 <w:sz w:val="16"/>
                 <w:szCs w:val="16"/>
               </w:rPr>
-              <w:lastRenderedPageBreak/>
               <w:t>if</w:t>
             </w:r>
             <w:proofErr w:type="gramEnd"/>
@@ -15963,7 +16087,7 @@
                 <w:sz w:val="16"/>
                 <w:szCs w:val="16"/>
               </w:rPr>
-              <w:t xml:space="preserve"> site (add help text if site </w:t>
+              <w:t xml:space="preserve"> site (add </w:t>
             </w:r>
             <w:r>
               <w:rPr>
@@ -15972,7 +16096,8 @@
                 <w:sz w:val="16"/>
                 <w:szCs w:val="16"/>
               </w:rPr>
-              <w:t xml:space="preserve">is </w:t>
+              <w:lastRenderedPageBreak/>
+              <w:t xml:space="preserve">help text if site </w:t>
             </w:r>
             <w:r>
               <w:rPr>
@@ -15981,7 +16106,7 @@
                 <w:sz w:val="16"/>
                 <w:szCs w:val="16"/>
               </w:rPr>
-              <w:t>not found)</w:t>
+              <w:t xml:space="preserve">is </w:t>
             </w:r>
             <w:r>
               <w:rPr>
@@ -15990,7 +16115,63 @@
                 <w:sz w:val="16"/>
                 <w:szCs w:val="16"/>
               </w:rPr>
-              <w:t>.  Use same table and map layout as New Industrial</w:t>
+              <w:t>not found)</w:t>
+            </w:r>
+            <w:r>
+              <w:rPr>
+                <w:rFonts w:cstheme="minorHAnsi"/>
+                <w:color w:val="0070C0"/>
+                <w:sz w:val="16"/>
+                <w:szCs w:val="16"/>
+              </w:rPr>
+              <w:t>.  Use sa</w:t>
+            </w:r>
+            <w:bookmarkStart w:id="31" w:name="_GoBack"/>
+            <w:bookmarkEnd w:id="31"/>
+            <w:r>
+              <w:rPr>
+                <w:rFonts w:cstheme="minorHAnsi"/>
+                <w:color w:val="0070C0"/>
+                <w:sz w:val="16"/>
+                <w:szCs w:val="16"/>
+              </w:rPr>
+              <w:t xml:space="preserve">me table, </w:t>
+            </w:r>
+            <w:r>
+              <w:rPr>
+                <w:rFonts w:cstheme="minorHAnsi"/>
+                <w:color w:val="0070C0"/>
+                <w:sz w:val="16"/>
+                <w:szCs w:val="16"/>
+              </w:rPr>
+              <w:t xml:space="preserve">map layout </w:t>
+            </w:r>
+            <w:r>
+              <w:rPr>
+                <w:rFonts w:cstheme="minorHAnsi"/>
+                <w:color w:val="0070C0"/>
+                <w:sz w:val="16"/>
+                <w:szCs w:val="16"/>
+              </w:rPr>
+              <w:t xml:space="preserve">and logic </w:t>
+            </w:r>
+            <w:r>
+              <w:rPr>
+                <w:rFonts w:cstheme="minorHAnsi"/>
+                <w:color w:val="0070C0"/>
+                <w:sz w:val="16"/>
+                <w:szCs w:val="16"/>
+              </w:rPr>
+              <w:t>as New Industrial</w:t>
+            </w:r>
+            <w:r>
+              <w:rPr>
+                <w:rFonts w:cstheme="minorHAnsi"/>
+                <w:color w:val="0070C0"/>
+                <w:sz w:val="16"/>
+                <w:szCs w:val="16"/>
+              </w:rPr>
+              <w:t>.  See Figure 3.2 below.</w:t>
             </w:r>
           </w:p>
         </w:tc>
@@ -16760,6 +16941,7 @@
     <w:p>
       <w:pPr>
         <w:pStyle w:val="BodyText"/>
+        <w:spacing w:after="0"/>
         <w:rPr>
           <w:rFonts w:cstheme="minorHAnsi"/>
         </w:rPr>
@@ -16768,46 +16950,860 @@
     <w:p>
       <w:pPr>
         <w:pStyle w:val="BodyText"/>
-        <w:rPr>
-          <w:rFonts w:cstheme="minorHAnsi"/>
-        </w:rPr>
-      </w:pPr>
-    </w:p>
+        <w:spacing w:after="0"/>
+        <w:rPr>
+          <w:rFonts w:cstheme="minorHAnsi"/>
+        </w:rPr>
+      </w:pPr>
+    </w:p>
+    <w:tbl>
+      <w:tblPr>
+        <w:tblpPr w:leftFromText="180" w:rightFromText="180" w:vertAnchor="text" w:horzAnchor="margin" w:tblpXSpec="center" w:tblpY="276"/>
+        <w:tblW w:w="9108" w:type="dxa"/>
+        <w:tblLook w:val="04A0" w:firstRow="1" w:lastRow="0" w:firstColumn="1" w:lastColumn="0" w:noHBand="0" w:noVBand="1"/>
+      </w:tblPr>
+      <w:tblGrid>
+        <w:gridCol w:w="1162"/>
+        <w:gridCol w:w="1080"/>
+        <w:gridCol w:w="2903"/>
+        <w:gridCol w:w="3963"/>
+      </w:tblGrid>
+      <w:tr>
+        <w:trPr>
+          <w:trHeight w:val="310"/>
+        </w:trPr>
+        <w:tc>
+          <w:tcPr>
+            <w:tcW w:w="9108" w:type="dxa"/>
+            <w:gridSpan w:val="4"/>
+            <w:tcBorders>
+              <w:top w:val="single" w:sz="4" w:space="0" w:color="auto"/>
+              <w:left w:val="single" w:sz="4" w:space="0" w:color="auto"/>
+              <w:bottom w:val="single" w:sz="4" w:space="0" w:color="auto"/>
+              <w:right w:val="single" w:sz="4" w:space="0" w:color="auto"/>
+            </w:tcBorders>
+            <w:shd w:val="clear" w:color="auto" w:fill="auto"/>
+            <w:noWrap/>
+            <w:vAlign w:val="center"/>
+            <w:hideMark/>
+          </w:tcPr>
+          <w:p>
+            <w:pPr>
+              <w:jc w:val="center"/>
+              <w:rPr>
+                <w:rFonts w:ascii="Calibri" w:hAnsi="Calibri"/>
+                <w:b/>
+                <w:bCs/>
+                <w:color w:val="000000"/>
+                <w:sz w:val="18"/>
+                <w:szCs w:val="18"/>
+              </w:rPr>
+            </w:pPr>
+            <w:r>
+              <w:rPr>
+                <w:rFonts w:ascii="Calibri" w:hAnsi="Calibri"/>
+                <w:b/>
+                <w:bCs/>
+                <w:color w:val="000000"/>
+                <w:sz w:val="18"/>
+                <w:szCs w:val="18"/>
+              </w:rPr>
+              <w:t>Industrial Service Level Changes (Existing)</w:t>
+            </w:r>
+          </w:p>
+        </w:tc>
+      </w:tr>
+      <w:tr>
+        <w:trPr>
+          <w:trHeight w:val="310"/>
+        </w:trPr>
+        <w:tc>
+          <w:tcPr>
+            <w:tcW w:w="1162" w:type="dxa"/>
+            <w:tcBorders>
+              <w:top w:val="nil"/>
+              <w:left w:val="single" w:sz="4" w:space="0" w:color="auto"/>
+              <w:bottom w:val="single" w:sz="4" w:space="0" w:color="auto"/>
+              <w:right w:val="single" w:sz="4" w:space="0" w:color="auto"/>
+            </w:tcBorders>
+            <w:shd w:val="clear" w:color="auto" w:fill="auto"/>
+            <w:noWrap/>
+            <w:vAlign w:val="center"/>
+            <w:hideMark/>
+          </w:tcPr>
+          <w:p>
+            <w:pPr>
+              <w:jc w:val="center"/>
+              <w:rPr>
+                <w:rFonts w:ascii="Calibri" w:hAnsi="Calibri"/>
+                <w:b/>
+                <w:bCs/>
+                <w:color w:val="000000"/>
+                <w:sz w:val="18"/>
+                <w:szCs w:val="18"/>
+              </w:rPr>
+            </w:pPr>
+            <w:r>
+              <w:rPr>
+                <w:rFonts w:ascii="Calibri" w:hAnsi="Calibri"/>
+                <w:b/>
+                <w:bCs/>
+                <w:color w:val="000000"/>
+                <w:sz w:val="18"/>
+                <w:szCs w:val="18"/>
+              </w:rPr>
+              <w:t>Current Status</w:t>
+            </w:r>
+          </w:p>
+        </w:tc>
+        <w:tc>
+          <w:tcPr>
+            <w:tcW w:w="1080" w:type="dxa"/>
+            <w:tcBorders>
+              <w:top w:val="nil"/>
+              <w:left w:val="nil"/>
+              <w:bottom w:val="single" w:sz="4" w:space="0" w:color="auto"/>
+              <w:right w:val="single" w:sz="4" w:space="0" w:color="auto"/>
+            </w:tcBorders>
+            <w:shd w:val="clear" w:color="auto" w:fill="auto"/>
+            <w:noWrap/>
+            <w:vAlign w:val="center"/>
+            <w:hideMark/>
+          </w:tcPr>
+          <w:p>
+            <w:pPr>
+              <w:jc w:val="center"/>
+              <w:rPr>
+                <w:rFonts w:ascii="Calibri" w:hAnsi="Calibri"/>
+                <w:b/>
+                <w:bCs/>
+                <w:color w:val="000000"/>
+                <w:sz w:val="18"/>
+                <w:szCs w:val="18"/>
+              </w:rPr>
+            </w:pPr>
+            <w:r>
+              <w:rPr>
+                <w:rFonts w:ascii="Calibri" w:hAnsi="Calibri"/>
+                <w:b/>
+                <w:bCs/>
+                <w:color w:val="000000"/>
+                <w:sz w:val="18"/>
+                <w:szCs w:val="18"/>
+              </w:rPr>
+              <w:t>Future Status</w:t>
+            </w:r>
+          </w:p>
+        </w:tc>
+        <w:tc>
+          <w:tcPr>
+            <w:tcW w:w="2903" w:type="dxa"/>
+            <w:tcBorders>
+              <w:top w:val="nil"/>
+              <w:left w:val="nil"/>
+              <w:bottom w:val="single" w:sz="4" w:space="0" w:color="auto"/>
+              <w:right w:val="single" w:sz="4" w:space="0" w:color="auto"/>
+            </w:tcBorders>
+            <w:shd w:val="clear" w:color="auto" w:fill="auto"/>
+            <w:noWrap/>
+            <w:vAlign w:val="center"/>
+            <w:hideMark/>
+          </w:tcPr>
+          <w:p>
+            <w:pPr>
+              <w:jc w:val="center"/>
+              <w:rPr>
+                <w:rFonts w:ascii="Calibri" w:hAnsi="Calibri"/>
+                <w:b/>
+                <w:bCs/>
+                <w:color w:val="000000"/>
+                <w:sz w:val="18"/>
+                <w:szCs w:val="18"/>
+              </w:rPr>
+            </w:pPr>
+            <w:r>
+              <w:rPr>
+                <w:rFonts w:ascii="Calibri" w:hAnsi="Calibri"/>
+                <w:b/>
+                <w:bCs/>
+                <w:color w:val="000000"/>
+                <w:sz w:val="18"/>
+                <w:szCs w:val="18"/>
+              </w:rPr>
+              <w:t>Calculation Action</w:t>
+            </w:r>
+          </w:p>
+        </w:tc>
+        <w:tc>
+          <w:tcPr>
+            <w:tcW w:w="3963" w:type="dxa"/>
+            <w:tcBorders>
+              <w:top w:val="nil"/>
+              <w:left w:val="nil"/>
+              <w:bottom w:val="single" w:sz="4" w:space="0" w:color="auto"/>
+              <w:right w:val="single" w:sz="4" w:space="0" w:color="auto"/>
+            </w:tcBorders>
+            <w:shd w:val="clear" w:color="auto" w:fill="auto"/>
+            <w:noWrap/>
+            <w:vAlign w:val="center"/>
+            <w:hideMark/>
+          </w:tcPr>
+          <w:p>
+            <w:pPr>
+              <w:jc w:val="center"/>
+              <w:rPr>
+                <w:rFonts w:ascii="Calibri" w:hAnsi="Calibri"/>
+                <w:b/>
+                <w:bCs/>
+                <w:color w:val="000000"/>
+                <w:sz w:val="18"/>
+                <w:szCs w:val="18"/>
+              </w:rPr>
+            </w:pPr>
+            <w:r>
+              <w:rPr>
+                <w:rFonts w:ascii="Calibri" w:hAnsi="Calibri"/>
+                <w:b/>
+                <w:bCs/>
+                <w:color w:val="000000"/>
+                <w:sz w:val="18"/>
+                <w:szCs w:val="18"/>
+              </w:rPr>
+              <w:t>How</w:t>
+            </w:r>
+          </w:p>
+        </w:tc>
+      </w:tr>
+      <w:tr>
+        <w:trPr>
+          <w:trHeight w:val="310"/>
+        </w:trPr>
+        <w:tc>
+          <w:tcPr>
+            <w:tcW w:w="1162" w:type="dxa"/>
+            <w:tcBorders>
+              <w:top w:val="nil"/>
+              <w:left w:val="single" w:sz="4" w:space="0" w:color="auto"/>
+              <w:bottom w:val="single" w:sz="4" w:space="0" w:color="auto"/>
+              <w:right w:val="single" w:sz="4" w:space="0" w:color="auto"/>
+            </w:tcBorders>
+            <w:shd w:val="clear" w:color="auto" w:fill="auto"/>
+            <w:noWrap/>
+            <w:vAlign w:val="center"/>
+            <w:hideMark/>
+          </w:tcPr>
+          <w:p>
+            <w:pPr>
+              <w:jc w:val="center"/>
+              <w:rPr>
+                <w:rFonts w:ascii="Calibri" w:hAnsi="Calibri"/>
+                <w:color w:val="000000"/>
+                <w:sz w:val="18"/>
+                <w:szCs w:val="18"/>
+              </w:rPr>
+            </w:pPr>
+            <w:r>
+              <w:rPr>
+                <w:rFonts w:ascii="Calibri" w:hAnsi="Calibri"/>
+                <w:color w:val="000000"/>
+                <w:sz w:val="18"/>
+                <w:szCs w:val="18"/>
+              </w:rPr>
+              <w:t>On-Call</w:t>
+            </w:r>
+          </w:p>
+        </w:tc>
+        <w:tc>
+          <w:tcPr>
+            <w:tcW w:w="1080" w:type="dxa"/>
+            <w:tcBorders>
+              <w:top w:val="nil"/>
+              <w:left w:val="nil"/>
+              <w:bottom w:val="single" w:sz="4" w:space="0" w:color="auto"/>
+              <w:right w:val="single" w:sz="4" w:space="0" w:color="auto"/>
+            </w:tcBorders>
+            <w:shd w:val="clear" w:color="auto" w:fill="auto"/>
+            <w:noWrap/>
+            <w:vAlign w:val="center"/>
+            <w:hideMark/>
+          </w:tcPr>
+          <w:p>
+            <w:pPr>
+              <w:jc w:val="center"/>
+              <w:rPr>
+                <w:rFonts w:ascii="Calibri" w:hAnsi="Calibri"/>
+                <w:color w:val="000000"/>
+                <w:sz w:val="18"/>
+                <w:szCs w:val="18"/>
+              </w:rPr>
+            </w:pPr>
+            <w:r>
+              <w:rPr>
+                <w:rFonts w:ascii="Calibri" w:hAnsi="Calibri"/>
+                <w:color w:val="000000"/>
+                <w:sz w:val="18"/>
+                <w:szCs w:val="18"/>
+              </w:rPr>
+              <w:t>Scheduled</w:t>
+            </w:r>
+          </w:p>
+        </w:tc>
+        <w:tc>
+          <w:tcPr>
+            <w:tcW w:w="2903" w:type="dxa"/>
+            <w:tcBorders>
+              <w:top w:val="nil"/>
+              <w:left w:val="nil"/>
+              <w:bottom w:val="single" w:sz="4" w:space="0" w:color="auto"/>
+              <w:right w:val="single" w:sz="4" w:space="0" w:color="auto"/>
+            </w:tcBorders>
+            <w:shd w:val="clear" w:color="auto" w:fill="auto"/>
+            <w:noWrap/>
+            <w:vAlign w:val="center"/>
+            <w:hideMark/>
+          </w:tcPr>
+          <w:p>
+            <w:pPr>
+              <w:jc w:val="center"/>
+              <w:rPr>
+                <w:rFonts w:ascii="Calibri" w:hAnsi="Calibri"/>
+                <w:sz w:val="18"/>
+                <w:szCs w:val="18"/>
+              </w:rPr>
+            </w:pPr>
+            <w:r>
+              <w:rPr>
+                <w:rFonts w:ascii="Calibri" w:hAnsi="Calibri"/>
+                <w:sz w:val="18"/>
+                <w:szCs w:val="18"/>
+              </w:rPr>
+              <w:t>"Capture" to perform Calculation – Field Read Only</w:t>
+            </w:r>
+          </w:p>
+        </w:tc>
+        <w:tc>
+          <w:tcPr>
+            <w:tcW w:w="3963" w:type="dxa"/>
+            <w:tcBorders>
+              <w:top w:val="nil"/>
+              <w:left w:val="nil"/>
+              <w:bottom w:val="single" w:sz="4" w:space="0" w:color="auto"/>
+              <w:right w:val="single" w:sz="4" w:space="0" w:color="auto"/>
+            </w:tcBorders>
+            <w:shd w:val="clear" w:color="auto" w:fill="auto"/>
+            <w:noWrap/>
+            <w:vAlign w:val="center"/>
+            <w:hideMark/>
+          </w:tcPr>
+          <w:p>
+            <w:pPr>
+              <w:jc w:val="center"/>
+              <w:rPr>
+                <w:rFonts w:ascii="Calibri" w:hAnsi="Calibri"/>
+                <w:sz w:val="18"/>
+                <w:szCs w:val="18"/>
+              </w:rPr>
+            </w:pPr>
+            <w:r>
+              <w:rPr>
+                <w:rFonts w:ascii="Calibri" w:hAnsi="Calibri"/>
+                <w:sz w:val="18"/>
+                <w:szCs w:val="18"/>
+              </w:rPr>
+              <w:t>Future Pick-ups per week times 52/12</w:t>
+            </w:r>
+          </w:p>
+        </w:tc>
+      </w:tr>
+      <w:tr>
+        <w:trPr>
+          <w:trHeight w:val="310"/>
+        </w:trPr>
+        <w:tc>
+          <w:tcPr>
+            <w:tcW w:w="1162" w:type="dxa"/>
+            <w:tcBorders>
+              <w:top w:val="nil"/>
+              <w:left w:val="single" w:sz="4" w:space="0" w:color="auto"/>
+              <w:bottom w:val="single" w:sz="4" w:space="0" w:color="auto"/>
+              <w:right w:val="single" w:sz="4" w:space="0" w:color="auto"/>
+            </w:tcBorders>
+            <w:shd w:val="clear" w:color="auto" w:fill="auto"/>
+            <w:noWrap/>
+            <w:vAlign w:val="center"/>
+            <w:hideMark/>
+          </w:tcPr>
+          <w:p>
+            <w:pPr>
+              <w:jc w:val="center"/>
+              <w:rPr>
+                <w:rFonts w:ascii="Calibri" w:hAnsi="Calibri"/>
+                <w:color w:val="000000"/>
+                <w:sz w:val="18"/>
+                <w:szCs w:val="18"/>
+              </w:rPr>
+            </w:pPr>
+            <w:r>
+              <w:rPr>
+                <w:rFonts w:ascii="Calibri" w:hAnsi="Calibri"/>
+                <w:color w:val="000000"/>
+                <w:sz w:val="18"/>
+                <w:szCs w:val="18"/>
+              </w:rPr>
+              <w:t>On-Call</w:t>
+            </w:r>
+          </w:p>
+        </w:tc>
+        <w:tc>
+          <w:tcPr>
+            <w:tcW w:w="1080" w:type="dxa"/>
+            <w:tcBorders>
+              <w:top w:val="nil"/>
+              <w:left w:val="nil"/>
+              <w:bottom w:val="single" w:sz="4" w:space="0" w:color="auto"/>
+              <w:right w:val="single" w:sz="4" w:space="0" w:color="auto"/>
+            </w:tcBorders>
+            <w:shd w:val="clear" w:color="auto" w:fill="auto"/>
+            <w:noWrap/>
+            <w:vAlign w:val="center"/>
+            <w:hideMark/>
+          </w:tcPr>
+          <w:p>
+            <w:pPr>
+              <w:jc w:val="center"/>
+              <w:rPr>
+                <w:rFonts w:ascii="Calibri" w:hAnsi="Calibri"/>
+                <w:color w:val="000000"/>
+                <w:sz w:val="18"/>
+                <w:szCs w:val="18"/>
+              </w:rPr>
+            </w:pPr>
+            <w:r>
+              <w:rPr>
+                <w:rFonts w:ascii="Calibri" w:hAnsi="Calibri"/>
+                <w:color w:val="000000"/>
+                <w:sz w:val="18"/>
+                <w:szCs w:val="18"/>
+              </w:rPr>
+              <w:t>On-Call</w:t>
+            </w:r>
+          </w:p>
+        </w:tc>
+        <w:tc>
+          <w:tcPr>
+            <w:tcW w:w="2903" w:type="dxa"/>
+            <w:tcBorders>
+              <w:top w:val="nil"/>
+              <w:left w:val="nil"/>
+              <w:bottom w:val="single" w:sz="4" w:space="0" w:color="auto"/>
+              <w:right w:val="single" w:sz="4" w:space="0" w:color="auto"/>
+            </w:tcBorders>
+            <w:shd w:val="clear" w:color="auto" w:fill="auto"/>
+            <w:noWrap/>
+            <w:vAlign w:val="center"/>
+            <w:hideMark/>
+          </w:tcPr>
+          <w:p>
+            <w:pPr>
+              <w:jc w:val="center"/>
+              <w:rPr>
+                <w:rFonts w:ascii="Calibri" w:hAnsi="Calibri"/>
+                <w:sz w:val="18"/>
+                <w:szCs w:val="18"/>
+              </w:rPr>
+            </w:pPr>
+            <w:r>
+              <w:rPr>
+                <w:rFonts w:ascii="Calibri" w:hAnsi="Calibri"/>
+                <w:sz w:val="18"/>
+                <w:szCs w:val="18"/>
+              </w:rPr>
+              <w:t>"Capture" to perform Calculation – Field Read Only</w:t>
+            </w:r>
+          </w:p>
+        </w:tc>
+        <w:tc>
+          <w:tcPr>
+            <w:tcW w:w="3963" w:type="dxa"/>
+            <w:tcBorders>
+              <w:top w:val="nil"/>
+              <w:left w:val="nil"/>
+              <w:bottom w:val="single" w:sz="4" w:space="0" w:color="auto"/>
+              <w:right w:val="single" w:sz="4" w:space="0" w:color="auto"/>
+            </w:tcBorders>
+            <w:shd w:val="clear" w:color="auto" w:fill="auto"/>
+            <w:noWrap/>
+            <w:vAlign w:val="center"/>
+            <w:hideMark/>
+          </w:tcPr>
+          <w:p>
+            <w:pPr>
+              <w:jc w:val="center"/>
+              <w:rPr>
+                <w:rFonts w:ascii="Calibri" w:hAnsi="Calibri"/>
+                <w:sz w:val="18"/>
+                <w:szCs w:val="18"/>
+              </w:rPr>
+            </w:pPr>
+            <w:r>
+              <w:rPr>
+                <w:rFonts w:ascii="Calibri" w:hAnsi="Calibri"/>
+                <w:sz w:val="18"/>
+                <w:szCs w:val="18"/>
+              </w:rPr>
+              <w:t>Average Hauls per month prior 12 months (actuals)</w:t>
+            </w:r>
+          </w:p>
+        </w:tc>
+      </w:tr>
+      <w:tr>
+        <w:trPr>
+          <w:trHeight w:val="310"/>
+        </w:trPr>
+        <w:tc>
+          <w:tcPr>
+            <w:tcW w:w="1162" w:type="dxa"/>
+            <w:tcBorders>
+              <w:top w:val="nil"/>
+              <w:left w:val="single" w:sz="4" w:space="0" w:color="auto"/>
+              <w:bottom w:val="single" w:sz="4" w:space="0" w:color="auto"/>
+              <w:right w:val="single" w:sz="4" w:space="0" w:color="auto"/>
+            </w:tcBorders>
+            <w:shd w:val="clear" w:color="auto" w:fill="auto"/>
+            <w:noWrap/>
+            <w:vAlign w:val="center"/>
+            <w:hideMark/>
+          </w:tcPr>
+          <w:p>
+            <w:pPr>
+              <w:jc w:val="center"/>
+              <w:rPr>
+                <w:rFonts w:ascii="Calibri" w:hAnsi="Calibri"/>
+                <w:color w:val="000000"/>
+                <w:sz w:val="18"/>
+                <w:szCs w:val="18"/>
+              </w:rPr>
+            </w:pPr>
+            <w:r>
+              <w:rPr>
+                <w:rFonts w:ascii="Calibri" w:hAnsi="Calibri"/>
+                <w:color w:val="000000"/>
+                <w:sz w:val="18"/>
+                <w:szCs w:val="18"/>
+              </w:rPr>
+              <w:t>Scheduled</w:t>
+            </w:r>
+          </w:p>
+        </w:tc>
+        <w:tc>
+          <w:tcPr>
+            <w:tcW w:w="1080" w:type="dxa"/>
+            <w:tcBorders>
+              <w:top w:val="nil"/>
+              <w:left w:val="nil"/>
+              <w:bottom w:val="single" w:sz="4" w:space="0" w:color="auto"/>
+              <w:right w:val="single" w:sz="4" w:space="0" w:color="auto"/>
+            </w:tcBorders>
+            <w:shd w:val="clear" w:color="auto" w:fill="auto"/>
+            <w:noWrap/>
+            <w:vAlign w:val="center"/>
+            <w:hideMark/>
+          </w:tcPr>
+          <w:p>
+            <w:pPr>
+              <w:jc w:val="center"/>
+              <w:rPr>
+                <w:rFonts w:ascii="Calibri" w:hAnsi="Calibri"/>
+                <w:color w:val="000000"/>
+                <w:sz w:val="18"/>
+                <w:szCs w:val="18"/>
+              </w:rPr>
+            </w:pPr>
+            <w:r>
+              <w:rPr>
+                <w:rFonts w:ascii="Calibri" w:hAnsi="Calibri"/>
+                <w:color w:val="000000"/>
+                <w:sz w:val="18"/>
+                <w:szCs w:val="18"/>
+              </w:rPr>
+              <w:t>On-Call</w:t>
+            </w:r>
+          </w:p>
+        </w:tc>
+        <w:tc>
+          <w:tcPr>
+            <w:tcW w:w="2903" w:type="dxa"/>
+            <w:tcBorders>
+              <w:top w:val="nil"/>
+              <w:left w:val="nil"/>
+              <w:bottom w:val="single" w:sz="4" w:space="0" w:color="auto"/>
+              <w:right w:val="single" w:sz="4" w:space="0" w:color="auto"/>
+            </w:tcBorders>
+            <w:shd w:val="clear" w:color="auto" w:fill="auto"/>
+            <w:noWrap/>
+            <w:vAlign w:val="center"/>
+            <w:hideMark/>
+          </w:tcPr>
+          <w:p>
+            <w:pPr>
+              <w:jc w:val="center"/>
+              <w:rPr>
+                <w:rFonts w:ascii="Calibri" w:hAnsi="Calibri"/>
+                <w:sz w:val="18"/>
+                <w:szCs w:val="18"/>
+              </w:rPr>
+            </w:pPr>
+            <w:r>
+              <w:rPr>
+                <w:rFonts w:ascii="Calibri" w:hAnsi="Calibri"/>
+                <w:sz w:val="18"/>
+                <w:szCs w:val="18"/>
+              </w:rPr>
+              <w:t>User to supply estimate # of hauls per month</w:t>
+            </w:r>
+          </w:p>
+        </w:tc>
+        <w:tc>
+          <w:tcPr>
+            <w:tcW w:w="3963" w:type="dxa"/>
+            <w:tcBorders>
+              <w:top w:val="nil"/>
+              <w:left w:val="nil"/>
+              <w:bottom w:val="single" w:sz="4" w:space="0" w:color="auto"/>
+              <w:right w:val="single" w:sz="4" w:space="0" w:color="auto"/>
+            </w:tcBorders>
+            <w:shd w:val="clear" w:color="auto" w:fill="auto"/>
+            <w:noWrap/>
+            <w:vAlign w:val="center"/>
+            <w:hideMark/>
+          </w:tcPr>
+          <w:p>
+            <w:pPr>
+              <w:jc w:val="center"/>
+              <w:rPr>
+                <w:rFonts w:ascii="Calibri" w:hAnsi="Calibri"/>
+                <w:sz w:val="18"/>
+                <w:szCs w:val="18"/>
+              </w:rPr>
+            </w:pPr>
+            <w:r>
+              <w:rPr>
+                <w:rFonts w:ascii="Calibri" w:hAnsi="Calibri"/>
+                <w:sz w:val="18"/>
+                <w:szCs w:val="18"/>
+              </w:rPr>
+              <w:t>Data field open (whole number &gt;= 1)</w:t>
+            </w:r>
+          </w:p>
+        </w:tc>
+      </w:tr>
+      <w:tr>
+        <w:trPr>
+          <w:trHeight w:val="310"/>
+        </w:trPr>
+        <w:tc>
+          <w:tcPr>
+            <w:tcW w:w="1162" w:type="dxa"/>
+            <w:tcBorders>
+              <w:top w:val="nil"/>
+              <w:left w:val="single" w:sz="4" w:space="0" w:color="auto"/>
+              <w:bottom w:val="single" w:sz="4" w:space="0" w:color="auto"/>
+              <w:right w:val="single" w:sz="4" w:space="0" w:color="auto"/>
+            </w:tcBorders>
+            <w:shd w:val="clear" w:color="auto" w:fill="auto"/>
+            <w:noWrap/>
+            <w:vAlign w:val="center"/>
+            <w:hideMark/>
+          </w:tcPr>
+          <w:p>
+            <w:pPr>
+              <w:jc w:val="center"/>
+              <w:rPr>
+                <w:rFonts w:ascii="Calibri" w:hAnsi="Calibri"/>
+                <w:color w:val="000000"/>
+                <w:sz w:val="18"/>
+                <w:szCs w:val="18"/>
+              </w:rPr>
+            </w:pPr>
+            <w:r>
+              <w:rPr>
+                <w:rFonts w:ascii="Calibri" w:hAnsi="Calibri"/>
+                <w:color w:val="000000"/>
+                <w:sz w:val="18"/>
+                <w:szCs w:val="18"/>
+              </w:rPr>
+              <w:t>Scheduled</w:t>
+            </w:r>
+          </w:p>
+        </w:tc>
+        <w:tc>
+          <w:tcPr>
+            <w:tcW w:w="1080" w:type="dxa"/>
+            <w:tcBorders>
+              <w:top w:val="nil"/>
+              <w:left w:val="nil"/>
+              <w:bottom w:val="single" w:sz="4" w:space="0" w:color="auto"/>
+              <w:right w:val="single" w:sz="4" w:space="0" w:color="auto"/>
+            </w:tcBorders>
+            <w:shd w:val="clear" w:color="auto" w:fill="auto"/>
+            <w:noWrap/>
+            <w:vAlign w:val="center"/>
+            <w:hideMark/>
+          </w:tcPr>
+          <w:p>
+            <w:pPr>
+              <w:jc w:val="center"/>
+              <w:rPr>
+                <w:rFonts w:ascii="Calibri" w:hAnsi="Calibri"/>
+                <w:color w:val="000000"/>
+                <w:sz w:val="18"/>
+                <w:szCs w:val="18"/>
+              </w:rPr>
+            </w:pPr>
+            <w:r>
+              <w:rPr>
+                <w:rFonts w:ascii="Calibri" w:hAnsi="Calibri"/>
+                <w:color w:val="000000"/>
+                <w:sz w:val="18"/>
+                <w:szCs w:val="18"/>
+              </w:rPr>
+              <w:t>Scheduled</w:t>
+            </w:r>
+          </w:p>
+        </w:tc>
+        <w:tc>
+          <w:tcPr>
+            <w:tcW w:w="2903" w:type="dxa"/>
+            <w:tcBorders>
+              <w:top w:val="nil"/>
+              <w:left w:val="nil"/>
+              <w:bottom w:val="single" w:sz="4" w:space="0" w:color="auto"/>
+              <w:right w:val="single" w:sz="4" w:space="0" w:color="auto"/>
+            </w:tcBorders>
+            <w:shd w:val="clear" w:color="auto" w:fill="auto"/>
+            <w:noWrap/>
+            <w:vAlign w:val="center"/>
+            <w:hideMark/>
+          </w:tcPr>
+          <w:p>
+            <w:pPr>
+              <w:jc w:val="center"/>
+              <w:rPr>
+                <w:rFonts w:ascii="Calibri" w:hAnsi="Calibri"/>
+                <w:sz w:val="18"/>
+                <w:szCs w:val="18"/>
+              </w:rPr>
+            </w:pPr>
+            <w:r>
+              <w:rPr>
+                <w:rFonts w:ascii="Calibri" w:hAnsi="Calibri"/>
+                <w:sz w:val="18"/>
+                <w:szCs w:val="18"/>
+              </w:rPr>
+              <w:t>"Capture" to perform Calculation – Field Read Only</w:t>
+            </w:r>
+          </w:p>
+        </w:tc>
+        <w:tc>
+          <w:tcPr>
+            <w:tcW w:w="3963" w:type="dxa"/>
+            <w:tcBorders>
+              <w:top w:val="nil"/>
+              <w:left w:val="nil"/>
+              <w:bottom w:val="single" w:sz="4" w:space="0" w:color="auto"/>
+              <w:right w:val="single" w:sz="4" w:space="0" w:color="auto"/>
+            </w:tcBorders>
+            <w:shd w:val="clear" w:color="auto" w:fill="auto"/>
+            <w:noWrap/>
+            <w:vAlign w:val="center"/>
+            <w:hideMark/>
+          </w:tcPr>
+          <w:p>
+            <w:pPr>
+              <w:jc w:val="center"/>
+              <w:rPr>
+                <w:rFonts w:ascii="Calibri" w:hAnsi="Calibri"/>
+                <w:sz w:val="18"/>
+                <w:szCs w:val="18"/>
+              </w:rPr>
+            </w:pPr>
+            <w:r>
+              <w:rPr>
+                <w:rFonts w:ascii="Calibri" w:hAnsi="Calibri"/>
+                <w:sz w:val="18"/>
+                <w:szCs w:val="18"/>
+              </w:rPr>
+              <w:t>Future Pick-ups per week times 52/12</w:t>
+            </w:r>
+          </w:p>
+        </w:tc>
+      </w:tr>
+    </w:tbl>
     <w:p>
       <w:pPr>
         <w:pStyle w:val="BodyText"/>
-        <w:rPr>
-          <w:rFonts w:cstheme="minorHAnsi"/>
-          <w:u w:val="single"/>
-        </w:rPr>
-      </w:pPr>
-      <w:r>
-        <w:rPr>
-          <w:rFonts w:cstheme="minorHAnsi"/>
-          <w:u w:val="single"/>
-        </w:rPr>
-        <w:t>INSERT “D”</w:t>
+        <w:spacing w:after="0"/>
+        <w:rPr>
+          <w:rFonts w:cstheme="minorHAnsi"/>
+        </w:rPr>
+      </w:pPr>
+      <w:r>
+        <w:rPr>
+          <w:rFonts w:cstheme="minorHAnsi"/>
+        </w:rPr>
+        <w:t xml:space="preserve">Figure 3.1 - </w:t>
+      </w:r>
+      <w:r>
+        <w:rPr>
+          <w:rFonts w:cstheme="minorHAnsi"/>
+          <w:color w:val="000000"/>
+          <w:sz w:val="16"/>
+          <w:szCs w:val="16"/>
+        </w:rPr>
+        <w:t>Average hauls per month calculations if frequency changes</w:t>
       </w:r>
     </w:p>
     <w:p>
       <w:pPr>
         <w:pStyle w:val="BodyText"/>
-        <w:ind w:left="576"/>
-        <w:rPr>
-          <w:rFonts w:cstheme="minorHAnsi"/>
-          <w:u w:val="single"/>
-        </w:rPr>
-      </w:pPr>
-      <w:r>
-        <w:rPr>
-          <w:rFonts w:cstheme="minorHAnsi"/>
+        <w:spacing w:after="0"/>
+        <w:rPr>
+          <w:rFonts w:cstheme="minorHAnsi"/>
+        </w:rPr>
+      </w:pPr>
+    </w:p>
+    <w:p>
+      <w:pPr>
+        <w:pStyle w:val="BodyText"/>
+        <w:spacing w:after="0"/>
+        <w:rPr>
+          <w:rFonts w:cstheme="minorHAnsi"/>
+        </w:rPr>
+      </w:pPr>
+      <w:r>
+        <w:rPr>
+          <w:rFonts w:cstheme="minorHAnsi"/>
+        </w:rPr>
+        <w:t>Figure 3.2 – New Industrial Disposal Site Map Functionality</w:t>
+      </w:r>
+    </w:p>
+    <w:p>
+      <w:pPr>
+        <w:pStyle w:val="BodyText"/>
+        <w:spacing w:after="0"/>
+        <w:rPr>
+          <w:rFonts w:cstheme="minorHAnsi"/>
+        </w:rPr>
+      </w:pPr>
+      <w:r>
+        <w:rPr>
           <w:noProof/>
         </w:rPr>
         <w:drawing>
-          <wp:inline distT="0" distB="0" distL="0" distR="0" wp14:anchorId="069AA5A3" wp14:editId="75D11D3A">
-            <wp:extent cx="3220052" cy="590550"/>
-            <wp:effectExtent l="0" t="0" r="0" b="0"/>
-            <wp:docPr id="16" name="Picture 1"/>
+          <wp:inline distT="0" distB="0" distL="0" distR="0" wp14:anchorId="460B5638" wp14:editId="05928AA0">
+            <wp:extent cx="5715000" cy="3733165"/>
+            <wp:effectExtent l="0" t="0" r="0" b="635"/>
+            <wp:docPr id="10" name="Picture 10"/>
             <wp:cNvGraphicFramePr>
               <a:graphicFrameLocks xmlns:a="http://schemas.openxmlformats.org/drawingml/2006/main" noChangeAspect="1"/>
             </wp:cNvGraphicFramePr>
@@ -16815,19 +17811,11 @@
               <a:graphicData uri="http://schemas.openxmlformats.org/drawingml/2006/picture">
                 <pic:pic xmlns:pic="http://schemas.openxmlformats.org/drawingml/2006/picture">
                   <pic:nvPicPr>
-                    <pic:cNvPr id="2" name="Picture 1"/>
-                    <pic:cNvPicPr>
-                      <a:picLocks noChangeAspect="1"/>
-                    </pic:cNvPicPr>
+                    <pic:cNvPr id="1" name=""/>
+                    <pic:cNvPicPr/>
                   </pic:nvPicPr>
                   <pic:blipFill>
-                    <a:blip r:embed="rId22">
-                      <a:extLst>
-                        <a:ext uri="{28A0092B-C50C-407E-A947-70E740481C1C}">
-                          <a14:useLocalDpi xmlns:a14="http://schemas.microsoft.com/office/drawing/2010/main" val="0"/>
-                        </a:ext>
-                      </a:extLst>
-                    </a:blip>
+                    <a:blip r:embed="rId21"/>
                     <a:stretch>
                       <a:fillRect/>
                     </a:stretch>
@@ -16835,7 +17823,100 @@
                   <pic:spPr>
                     <a:xfrm>
                       <a:off x="0" y="0"/>
-                      <a:ext cx="3220052" cy="590550"/>
+                      <a:ext cx="5715000" cy="3733165"/>
+                    </a:xfrm>
+                    <a:prstGeom prst="rect">
+                      <a:avLst/>
+                    </a:prstGeom>
+                  </pic:spPr>
+                </pic:pic>
+              </a:graphicData>
+            </a:graphic>
+          </wp:inline>
+        </w:drawing>
+      </w:r>
+    </w:p>
+    <w:p>
+      <w:pPr>
+        <w:pStyle w:val="BodyText"/>
+        <w:spacing w:after="0"/>
+        <w:rPr>
+          <w:rFonts w:cstheme="minorHAnsi"/>
+        </w:rPr>
+      </w:pPr>
+    </w:p>
+    <w:p>
+      <w:pPr>
+        <w:pStyle w:val="BodyText"/>
+        <w:spacing w:after="0"/>
+        <w:rPr>
+          <w:rFonts w:cstheme="minorHAnsi"/>
+        </w:rPr>
+      </w:pPr>
+    </w:p>
+    <w:p>
+      <w:pPr>
+        <w:pStyle w:val="BodyText"/>
+        <w:spacing w:after="0"/>
+        <w:rPr>
+          <w:rFonts w:cstheme="minorHAnsi"/>
+        </w:rPr>
+      </w:pPr>
+    </w:p>
+    <w:p>
+      <w:pPr>
+        <w:pStyle w:val="BodyText"/>
+        <w:rPr>
+          <w:rFonts w:cstheme="minorHAnsi"/>
+          <w:u w:val="single"/>
+        </w:rPr>
+      </w:pPr>
+      <w:r>
+        <w:rPr>
+          <w:rFonts w:cstheme="minorHAnsi"/>
+          <w:u w:val="single"/>
+        </w:rPr>
+        <w:t>INSERT “D”</w:t>
+      </w:r>
+    </w:p>
+    <w:p>
+      <w:pPr>
+        <w:pStyle w:val="BodyText"/>
+        <w:ind w:left="576"/>
+        <w:rPr>
+          <w:rFonts w:cstheme="minorHAnsi"/>
+          <w:u w:val="single"/>
+        </w:rPr>
+      </w:pPr>
+      <w:r>
+        <w:rPr>
+          <w:noProof/>
+        </w:rPr>
+        <w:drawing>
+          <wp:inline distT="0" distB="0" distL="0" distR="0" wp14:anchorId="5A8CCED8" wp14:editId="66E812F4">
+            <wp:extent cx="3895725" cy="1076325"/>
+            <wp:effectExtent l="0" t="0" r="9525" b="9525"/>
+            <wp:docPr id="5" name="Picture 5"/>
+            <wp:cNvGraphicFramePr>
+              <a:graphicFrameLocks xmlns:a="http://schemas.openxmlformats.org/drawingml/2006/main" noChangeAspect="1"/>
+            </wp:cNvGraphicFramePr>
+            <a:graphic xmlns:a="http://schemas.openxmlformats.org/drawingml/2006/main">
+              <a:graphicData uri="http://schemas.openxmlformats.org/drawingml/2006/picture">
+                <pic:pic xmlns:pic="http://schemas.openxmlformats.org/drawingml/2006/picture">
+                  <pic:nvPicPr>
+                    <pic:cNvPr id="1" name=""/>
+                    <pic:cNvPicPr/>
+                  </pic:nvPicPr>
+                  <pic:blipFill>
+                    <a:blip r:embed="rId22"/>
+                    <a:stretch>
+                      <a:fillRect/>
+                    </a:stretch>
+                  </pic:blipFill>
+                  <pic:spPr>
+                    <a:xfrm>
+                      <a:off x="0" y="0"/>
+                      <a:ext cx="3895725" cy="1076325"/>
                     </a:xfrm>
                     <a:prstGeom prst="rect">
                       <a:avLst/>
@@ -16971,6 +18052,190 @@
                 <w:szCs w:val="16"/>
               </w:rPr>
             </w:pPr>
+          </w:p>
+        </w:tc>
+        <w:tc>
+          <w:tcPr>
+            <w:tcW w:w="1260" w:type="dxa"/>
+            <w:tcBorders>
+              <w:top w:val="single" w:sz="4" w:space="0" w:color="auto"/>
+              <w:left w:val="nil"/>
+              <w:bottom w:val="single" w:sz="4" w:space="0" w:color="auto"/>
+              <w:right w:val="single" w:sz="4" w:space="0" w:color="auto"/>
+            </w:tcBorders>
+            <w:shd w:val="clear" w:color="auto" w:fill="auto"/>
+            <w:noWrap/>
+            <w:vAlign w:val="center"/>
+          </w:tcPr>
+          <w:p>
+            <w:pPr>
+              <w:jc w:val="center"/>
+              <w:rPr>
+                <w:rFonts w:cstheme="minorHAnsi"/>
+                <w:color w:val="000000"/>
+                <w:sz w:val="16"/>
+                <w:szCs w:val="16"/>
+              </w:rPr>
+            </w:pPr>
+            <w:r>
+              <w:rPr>
+                <w:rFonts w:cstheme="minorHAnsi"/>
+                <w:color w:val="000000"/>
+                <w:sz w:val="16"/>
+                <w:szCs w:val="16"/>
+                <w:u w:val="single"/>
+              </w:rPr>
+              <w:t>Current Service</w:t>
+            </w:r>
+          </w:p>
+        </w:tc>
+        <w:tc>
+          <w:tcPr>
+            <w:tcW w:w="1800" w:type="dxa"/>
+            <w:tcBorders>
+              <w:top w:val="single" w:sz="4" w:space="0" w:color="auto"/>
+              <w:left w:val="nil"/>
+              <w:bottom w:val="single" w:sz="4" w:space="0" w:color="auto"/>
+              <w:right w:val="single" w:sz="4" w:space="0" w:color="auto"/>
+            </w:tcBorders>
+            <w:shd w:val="clear" w:color="auto" w:fill="auto"/>
+            <w:noWrap/>
+            <w:vAlign w:val="center"/>
+          </w:tcPr>
+          <w:p>
+            <w:pPr>
+              <w:rPr>
+                <w:rFonts w:cstheme="minorHAnsi"/>
+                <w:color w:val="0070C0"/>
+                <w:sz w:val="16"/>
+                <w:szCs w:val="16"/>
+              </w:rPr>
+            </w:pPr>
+            <w:r>
+              <w:rPr>
+                <w:rFonts w:cstheme="minorHAnsi"/>
+                <w:color w:val="0070C0"/>
+                <w:sz w:val="16"/>
+                <w:szCs w:val="16"/>
+              </w:rPr>
+              <w:t>Current Service Notes</w:t>
+            </w:r>
+            <w:r>
+              <w:rPr>
+                <w:rFonts w:cstheme="minorHAnsi"/>
+                <w:color w:val="0070C0"/>
+                <w:sz w:val="16"/>
+                <w:szCs w:val="16"/>
+              </w:rPr>
+              <w:t xml:space="preserve"> and </w:t>
+            </w:r>
+            <w:r>
+              <w:rPr>
+                <w:rFonts w:cstheme="minorHAnsi"/>
+                <w:color w:val="0070C0"/>
+                <w:sz w:val="16"/>
+                <w:szCs w:val="16"/>
+                <w:highlight w:val="yellow"/>
+              </w:rPr>
+              <w:t>source column</w:t>
+            </w:r>
+          </w:p>
+        </w:tc>
+        <w:tc>
+          <w:tcPr>
+            <w:tcW w:w="1055" w:type="dxa"/>
+            <w:tcBorders>
+              <w:top w:val="single" w:sz="4" w:space="0" w:color="auto"/>
+              <w:left w:val="nil"/>
+              <w:bottom w:val="single" w:sz="4" w:space="0" w:color="auto"/>
+              <w:right w:val="single" w:sz="4" w:space="0" w:color="auto"/>
+            </w:tcBorders>
+            <w:shd w:val="clear" w:color="auto" w:fill="auto"/>
+            <w:noWrap/>
+            <w:vAlign w:val="center"/>
+          </w:tcPr>
+          <w:p>
+            <w:pPr>
+              <w:jc w:val="center"/>
+              <w:rPr>
+                <w:rFonts w:cstheme="minorHAnsi"/>
+                <w:color w:val="000000"/>
+                <w:sz w:val="16"/>
+                <w:szCs w:val="16"/>
+              </w:rPr>
+            </w:pPr>
+            <w:r>
+              <w:rPr>
+                <w:rFonts w:cstheme="minorHAnsi"/>
+                <w:color w:val="000000"/>
+                <w:sz w:val="16"/>
+                <w:szCs w:val="16"/>
+                <w:u w:val="single"/>
+              </w:rPr>
+              <w:t>New Service</w:t>
+            </w:r>
+          </w:p>
+        </w:tc>
+        <w:tc>
+          <w:tcPr>
+            <w:tcW w:w="1560" w:type="dxa"/>
+            <w:tcBorders>
+              <w:top w:val="single" w:sz="4" w:space="0" w:color="auto"/>
+              <w:left w:val="nil"/>
+              <w:bottom w:val="single" w:sz="4" w:space="0" w:color="auto"/>
+              <w:right w:val="single" w:sz="4" w:space="0" w:color="auto"/>
+            </w:tcBorders>
+            <w:shd w:val="clear" w:color="auto" w:fill="auto"/>
+            <w:noWrap/>
+            <w:vAlign w:val="center"/>
+          </w:tcPr>
+          <w:p>
+            <w:pPr>
+              <w:rPr>
+                <w:rFonts w:cstheme="minorHAnsi"/>
+                <w:color w:val="0070C0"/>
+                <w:sz w:val="16"/>
+                <w:szCs w:val="16"/>
+              </w:rPr>
+            </w:pPr>
+            <w:r>
+              <w:rPr>
+                <w:rFonts w:cstheme="minorHAnsi"/>
+                <w:color w:val="0070C0"/>
+                <w:sz w:val="16"/>
+                <w:szCs w:val="16"/>
+              </w:rPr>
+              <w:t>New Service Notes</w:t>
+            </w:r>
+          </w:p>
+        </w:tc>
+      </w:tr>
+      <w:tr>
+        <w:trPr>
+          <w:trHeight w:val="300"/>
+        </w:trPr>
+        <w:tc>
+          <w:tcPr>
+            <w:tcW w:w="2425" w:type="dxa"/>
+            <w:tcBorders>
+              <w:top w:val="single" w:sz="4" w:space="0" w:color="auto"/>
+              <w:left w:val="single" w:sz="4" w:space="0" w:color="auto"/>
+              <w:bottom w:val="single" w:sz="4" w:space="0" w:color="auto"/>
+              <w:right w:val="single" w:sz="4" w:space="0" w:color="auto"/>
+            </w:tcBorders>
+            <w:shd w:val="clear" w:color="auto" w:fill="auto"/>
+            <w:noWrap/>
+            <w:vAlign w:val="center"/>
+          </w:tcPr>
+          <w:p>
+            <w:pPr>
+              <w:rPr>
+                <w:rFonts w:cstheme="minorHAnsi"/>
+                <w:color w:val="000000"/>
+                <w:sz w:val="16"/>
+                <w:szCs w:val="16"/>
+              </w:rPr>
+            </w:pPr>
             <w:r>
               <w:rPr>
                 <w:rFonts w:cstheme="minorHAnsi"/>
@@ -17345,6 +18610,207 @@
           </w:p>
         </w:tc>
       </w:tr>
+      <w:tr>
+        <w:trPr>
+          <w:trHeight w:val="300"/>
+        </w:trPr>
+        <w:tc>
+          <w:tcPr>
+            <w:tcW w:w="2425" w:type="dxa"/>
+            <w:tcBorders>
+              <w:top w:val="single" w:sz="4" w:space="0" w:color="auto"/>
+              <w:left w:val="single" w:sz="4" w:space="0" w:color="auto"/>
+              <w:bottom w:val="single" w:sz="4" w:space="0" w:color="auto"/>
+              <w:right w:val="single" w:sz="4" w:space="0" w:color="auto"/>
+            </w:tcBorders>
+            <w:shd w:val="clear" w:color="auto" w:fill="auto"/>
+            <w:noWrap/>
+            <w:vAlign w:val="center"/>
+          </w:tcPr>
+          <w:p>
+            <w:pPr>
+              <w:rPr>
+                <w:rFonts w:cstheme="minorHAnsi"/>
+                <w:color w:val="000000"/>
+                <w:sz w:val="16"/>
+                <w:szCs w:val="16"/>
+              </w:rPr>
+            </w:pPr>
+            <w:r>
+              <w:rPr>
+                <w:rFonts w:cstheme="minorHAnsi"/>
+                <w:color w:val="000000"/>
+                <w:sz w:val="16"/>
+                <w:szCs w:val="16"/>
+              </w:rPr>
+              <w:t>Washout On Every Haul</w:t>
+            </w:r>
+          </w:p>
+        </w:tc>
+        <w:tc>
+          <w:tcPr>
+            <w:tcW w:w="1260" w:type="dxa"/>
+            <w:tcBorders>
+              <w:top w:val="single" w:sz="4" w:space="0" w:color="auto"/>
+              <w:left w:val="nil"/>
+              <w:bottom w:val="single" w:sz="4" w:space="0" w:color="auto"/>
+              <w:right w:val="single" w:sz="4" w:space="0" w:color="auto"/>
+            </w:tcBorders>
+            <w:shd w:val="clear" w:color="auto" w:fill="auto"/>
+            <w:noWrap/>
+            <w:vAlign w:val="center"/>
+          </w:tcPr>
+          <w:p>
+            <w:pPr>
+              <w:jc w:val="center"/>
+              <w:rPr>
+                <w:rFonts w:cstheme="minorHAnsi"/>
+                <w:color w:val="000000"/>
+                <w:sz w:val="16"/>
+                <w:szCs w:val="16"/>
+              </w:rPr>
+            </w:pPr>
+            <w:r>
+              <w:rPr>
+                <w:rFonts w:cstheme="minorHAnsi"/>
+                <w:color w:val="000000"/>
+                <w:sz w:val="16"/>
+                <w:szCs w:val="16"/>
+              </w:rPr>
+              <w:t>No</w:t>
+            </w:r>
+          </w:p>
+        </w:tc>
+        <w:tc>
+          <w:tcPr>
+            <w:tcW w:w="1800" w:type="dxa"/>
+            <w:tcBorders>
+              <w:top w:val="single" w:sz="4" w:space="0" w:color="auto"/>
+              <w:left w:val="nil"/>
+              <w:bottom w:val="single" w:sz="4" w:space="0" w:color="auto"/>
+              <w:right w:val="single" w:sz="4" w:space="0" w:color="auto"/>
+            </w:tcBorders>
+            <w:shd w:val="clear" w:color="auto" w:fill="auto"/>
+            <w:noWrap/>
+            <w:vAlign w:val="center"/>
+          </w:tcPr>
+          <w:p>
+            <w:pPr>
+              <w:rPr>
+                <w:rFonts w:cstheme="minorHAnsi"/>
+                <w:color w:val="0070C0"/>
+                <w:sz w:val="16"/>
+                <w:szCs w:val="16"/>
+              </w:rPr>
+            </w:pPr>
+            <w:r>
+              <w:rPr>
+                <w:rFonts w:cstheme="minorHAnsi"/>
+                <w:color w:val="0070C0"/>
+                <w:sz w:val="16"/>
+                <w:szCs w:val="16"/>
+              </w:rPr>
+              <w:t>read only</w:t>
+            </w:r>
+            <w:r>
+              <w:rPr>
+                <w:rFonts w:cstheme="minorHAnsi"/>
+                <w:color w:val="0070C0"/>
+                <w:sz w:val="16"/>
+                <w:szCs w:val="16"/>
+              </w:rPr>
+              <w:t xml:space="preserve"> (Yes/No)</w:t>
+            </w:r>
+          </w:p>
+        </w:tc>
+        <w:tc>
+          <w:tcPr>
+            <w:tcW w:w="1055" w:type="dxa"/>
+            <w:tcBorders>
+              <w:top w:val="single" w:sz="4" w:space="0" w:color="auto"/>
+              <w:left w:val="nil"/>
+              <w:bottom w:val="single" w:sz="4" w:space="0" w:color="auto"/>
+              <w:right w:val="single" w:sz="4" w:space="0" w:color="auto"/>
+            </w:tcBorders>
+            <w:shd w:val="clear" w:color="auto" w:fill="auto"/>
+            <w:noWrap/>
+            <w:vAlign w:val="center"/>
+          </w:tcPr>
+          <w:p>
+            <w:pPr>
+              <w:jc w:val="center"/>
+              <w:rPr>
+                <w:rFonts w:cstheme="minorHAnsi"/>
+                <w:b/>
+                <w:color w:val="000000"/>
+                <w:sz w:val="16"/>
+                <w:szCs w:val="16"/>
+              </w:rPr>
+            </w:pPr>
+            <w:r>
+              <w:rPr>
+                <w:rFonts w:cstheme="minorHAnsi"/>
+                <w:color w:val="000000"/>
+                <w:sz w:val="16"/>
+                <w:szCs w:val="16"/>
+              </w:rPr>
+              <w:t>Existing value</w:t>
+            </w:r>
+          </w:p>
+        </w:tc>
+        <w:tc>
+          <w:tcPr>
+            <w:tcW w:w="1560" w:type="dxa"/>
+            <w:tcBorders>
+              <w:top w:val="single" w:sz="4" w:space="0" w:color="auto"/>
+              <w:left w:val="nil"/>
+              <w:bottom w:val="single" w:sz="4" w:space="0" w:color="auto"/>
+              <w:right w:val="single" w:sz="4" w:space="0" w:color="auto"/>
+            </w:tcBorders>
+            <w:shd w:val="clear" w:color="auto" w:fill="auto"/>
+            <w:noWrap/>
+            <w:vAlign w:val="center"/>
+          </w:tcPr>
+          <w:p>
+            <w:pPr>
+              <w:rPr>
+                <w:rFonts w:cstheme="minorHAnsi"/>
+                <w:color w:val="0070C0"/>
+                <w:sz w:val="16"/>
+                <w:szCs w:val="16"/>
+              </w:rPr>
+            </w:pPr>
+            <w:r>
+              <w:rPr>
+                <w:rFonts w:cstheme="minorHAnsi"/>
+                <w:color w:val="0070C0"/>
+                <w:sz w:val="16"/>
+                <w:szCs w:val="16"/>
+              </w:rPr>
+              <w:t>Always show</w:t>
+            </w:r>
+          </w:p>
+          <w:p>
+            <w:pPr>
+              <w:rPr>
+                <w:rFonts w:cstheme="minorHAnsi"/>
+                <w:color w:val="0070C0"/>
+                <w:sz w:val="16"/>
+                <w:szCs w:val="16"/>
+              </w:rPr>
+            </w:pPr>
+            <w:r>
+              <w:rPr>
+                <w:rFonts w:cstheme="minorHAnsi"/>
+                <w:color w:val="0070C0"/>
+                <w:sz w:val="16"/>
+                <w:szCs w:val="16"/>
+              </w:rPr>
+              <w:t>Checkbox (editable)</w:t>
+            </w:r>
+          </w:p>
+        </w:tc>
+      </w:tr>
     </w:tbl>
     <w:p>
       <w:pPr>
@@ -17410,7 +18876,6 @@
           <w:rFonts w:cstheme="minorHAnsi"/>
           <w:noProof/>
         </w:rPr>
-        <w:lastRenderedPageBreak/>
         <mc:AlternateContent>
           <mc:Choice Requires="wps">
             <w:drawing>
@@ -17488,7 +18953,7 @@
           </mc:Choice>
           <mc:Fallback>
             <w:pict>
-              <v:rect id="Rectangle 26" o:spid="_x0000_s1032" style="position:absolute;margin-left:4.4pt;margin-top:179.5pt;width:157pt;height:31.8pt;z-index:251662848;visibility:visible;mso-wrap-style:square;mso-width-percent:0;mso-height-percent:0;mso-wrap-distance-left:9pt;mso-wrap-distance-top:0;mso-wrap-distance-right:9pt;mso-wrap-distance-bottom:0;mso-position-horizontal:absolute;mso-position-horizontal-relative:text;mso-position-vertical:absolute;mso-position-vertical-relative:text;mso-width-percent:0;mso-height-percent:0;mso-width-relative:margin;mso-height-relative:margin;v-text-anchor:middle" o:gfxdata="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" fillcolor="#4f81bd [3204]" strokecolor="#243f60 [1604]" strokeweight="2pt">
+              <v:rect w14:anchorId="4E79CC55" id="Rectangle 26" o:spid="_x0000_s1032" style="position:absolute;margin-left:4.4pt;margin-top:179.5pt;width:157pt;height:31.8pt;z-index:251662848;visibility:visible;mso-wrap-style:square;mso-width-percent:0;mso-height-percent:0;mso-wrap-distance-left:9pt;mso-wrap-distance-top:0;mso-wrap-distance-right:9pt;mso-wrap-distance-bottom:0;mso-position-horizontal:absolute;mso-position-horizontal-relative:text;mso-position-vertical:absolute;mso-position-vertical-relative:text;mso-width-percent:0;mso-height-percent:0;mso-width-relative:margin;mso-height-relative:margin;v-text-anchor:middle" o:gfxdata="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" fillcolor="#4f81bd [3204]" strokecolor="#243f60 [1604]" strokeweight="2pt">
                 <v:textbox>
                   <w:txbxContent>
                     <w:p>
@@ -17575,6 +19040,7 @@
           <w:rFonts w:cstheme="minorHAnsi"/>
           <w:u w:val="single"/>
         </w:rPr>
+        <w:lastRenderedPageBreak/>
         <w:t>INSERT “E”</w:t>
       </w:r>
     </w:p>
@@ -19046,7 +20512,6 @@
           <w:rFonts w:cstheme="minorHAnsi"/>
           <w:noProof/>
         </w:rPr>
-        <w:lastRenderedPageBreak/>
         <mc:AlternateContent>
           <mc:Choice Requires="wps">
             <w:drawing>
@@ -19124,7 +20589,7 @@
           </mc:Choice>
           <mc:Fallback>
             <w:pict>
-              <v:rect id="Rectangle 28" o:spid="_x0000_s1033" style="position:absolute;margin-left:6.55pt;margin-top:204.5pt;width:161.7pt;height:40.8pt;z-index:251664896;visibility:visible;mso-wrap-style:square;mso-width-percent:0;mso-height-percent:0;mso-wrap-distance-left:9pt;mso-wrap-distance-top:0;mso-wrap-distance-right:9pt;mso-wrap-distance-bottom:0;mso-position-horizontal:absolute;mso-position-horizontal-relative:text;mso-position-vertical:absolute;mso-position-vertical-relative:text;mso-width-percent:0;mso-height-percent:0;mso-width-relative:margin;mso-height-relative:margin;v-text-anchor:middle" o:gfxdata="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" fillcolor="#4f81bd [3204]" strokecolor="#243f60 [1604]" strokeweight="2pt">
+              <v:rect w14:anchorId="73DE76D4" id="Rectangle 28" o:spid="_x0000_s1033" style="position:absolute;margin-left:6.55pt;margin-top:204.5pt;width:161.7pt;height:40.8pt;z-index:251664896;visibility:visible;mso-wrap-style:square;mso-width-percent:0;mso-height-percent:0;mso-wrap-distance-left:9pt;mso-wrap-distance-top:0;mso-wrap-distance-right:9pt;mso-wrap-distance-bottom:0;mso-position-horizontal:absolute;mso-position-horizontal-relative:text;mso-position-vertical:absolute;mso-position-vertical-relative:text;mso-width-percent:0;mso-height-percent:0;mso-width-relative:margin;mso-height-relative:margin;v-text-anchor:middle" o:gfxdata="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" fillcolor="#4f81bd [3204]" strokecolor="#243f60 [1604]" strokeweight="2pt">
                 <v:textbox>
                   <w:txbxContent>
                     <w:p>
@@ -19662,7 +21127,6 @@
         <w:rPr>
           <w:rFonts w:ascii="Symbol" w:hAnsi="Symbol"/>
         </w:rPr>
-        <w:lastRenderedPageBreak/>
         <w:t></w:t>
       </w:r>
       <w:r>
@@ -20755,6 +22219,7 @@
                 <w:sz w:val="16"/>
                 <w:szCs w:val="16"/>
               </w:rPr>
+              <w:lastRenderedPageBreak/>
               <w:t>Total</w:t>
             </w:r>
           </w:p>
@@ -22536,6 +24001,7 @@
           <w:sz w:val="16"/>
           <w:szCs w:val="19"/>
         </w:rPr>
+        <w:lastRenderedPageBreak/>
         <w:t xml:space="preserve">       </w:t>
       </w:r>
       <w:proofErr w:type="spellStart"/>
@@ -24248,7 +25714,6 @@
           <w:sz w:val="16"/>
           <w:szCs w:val="19"/>
         </w:rPr>
-        <w:lastRenderedPageBreak/>
         <w:t xml:space="preserve">       </w:t>
       </w:r>
       <w:proofErr w:type="spellStart"/>
@@ -27255,6 +28720,7 @@
           <w:sz w:val="16"/>
           <w:szCs w:val="19"/>
         </w:rPr>
+        <w:lastRenderedPageBreak/>
         <w:t xml:space="preserve">-- Step 2: produce </w:t>
       </w:r>
       <w:proofErr w:type="spellStart"/>
@@ -29411,7 +30877,6 @@
           <w:sz w:val="16"/>
           <w:szCs w:val="19"/>
         </w:rPr>
-        <w:lastRenderedPageBreak/>
         <w:t xml:space="preserve">   </w:t>
       </w:r>
       <w:r>
@@ -32258,6 +33723,7 @@
           <w:sz w:val="16"/>
           <w:szCs w:val="19"/>
         </w:rPr>
+        <w:lastRenderedPageBreak/>
         <w:t xml:space="preserve">       </w:t>
       </w:r>
       <w:proofErr w:type="gramStart"/>
@@ -35185,7 +36651,6 @@
           <w:sz w:val="16"/>
           <w:szCs w:val="19"/>
         </w:rPr>
-        <w:lastRenderedPageBreak/>
         <w:t xml:space="preserve">       </w:t>
       </w:r>
       <w:proofErr w:type="spellStart"/>
@@ -37862,6 +39327,7 @@
           <w:sz w:val="16"/>
           <w:szCs w:val="19"/>
         </w:rPr>
+        <w:lastRenderedPageBreak/>
         <w:t xml:space="preserve">       </w:t>
       </w:r>
       <w:proofErr w:type="spellStart"/>
@@ -40837,7 +42303,6 @@
           <w:sz w:val="16"/>
           <w:szCs w:val="19"/>
         </w:rPr>
-        <w:lastRenderedPageBreak/>
         <w:t xml:space="preserve">       </w:t>
       </w:r>
       <w:proofErr w:type="spellStart"/>
@@ -44287,6 +45752,7 @@
           <w:sz w:val="16"/>
           <w:szCs w:val="19"/>
         </w:rPr>
+        <w:lastRenderedPageBreak/>
         <w:t xml:space="preserve">       </w:t>
       </w:r>
       <w:r>
@@ -45233,7 +46699,6 @@
         <w:rPr>
           <w:rFonts w:cstheme="minorHAnsi"/>
         </w:rPr>
-        <w:lastRenderedPageBreak/>
         <w:t>The “Process Report XLS File” Data Flow Task looks like:</w:t>
       </w:r>
     </w:p>
@@ -45713,7 +47178,6 @@
         <w:rPr>
           <w:rFonts w:asciiTheme="minorHAnsi" w:hAnsiTheme="minorHAnsi" w:cstheme="minorHAnsi"/>
         </w:rPr>
-        <w:lastRenderedPageBreak/>
         <w:t>Downstream Impacts</w:t>
       </w:r>
       <w:bookmarkEnd w:id="48"/>
@@ -46132,6 +47596,7 @@
         <w:rPr>
           <w:rFonts w:cstheme="minorHAnsi"/>
         </w:rPr>
+        <w:lastRenderedPageBreak/>
         <w:t>Infrastructure</w:t>
       </w:r>
       <w:bookmarkEnd w:id="62"/>
@@ -46399,7 +47864,6 @@
           <w:sz w:val="18"/>
           <w:szCs w:val="19"/>
         </w:rPr>
-        <w:lastRenderedPageBreak/>
         <w:t xml:space="preserve">               </w:t>
       </w:r>
       <w:proofErr w:type="spellStart"/>
@@ -49325,6 +50789,7 @@
           <w:sz w:val="18"/>
           <w:szCs w:val="19"/>
         </w:rPr>
+        <w:lastRenderedPageBreak/>
         <w:t xml:space="preserve">               </w:t>
       </w:r>
       <w:r>
@@ -50587,7 +52052,6 @@
           <w:sz w:val="18"/>
           <w:szCs w:val="19"/>
         </w:rPr>
-        <w:lastRenderedPageBreak/>
         <w:t xml:space="preserve">               </w:t>
       </w:r>
       <w:r>
@@ -54484,6 +55948,7 @@
           <w:sz w:val="18"/>
           <w:szCs w:val="19"/>
         </w:rPr>
+        <w:lastRenderedPageBreak/>
         <w:t xml:space="preserve">                       </w:t>
       </w:r>
       <w:r>
@@ -56140,7 +57605,6 @@
           <w:sz w:val="18"/>
           <w:szCs w:val="19"/>
         </w:rPr>
-        <w:lastRenderedPageBreak/>
         <w:t xml:space="preserve">                     </w:t>
       </w:r>
       <w:r>
@@ -60774,7 +62238,7 @@
 </file>
 
 <file path=word/endnotes.xml><?xml version="1.0" encoding="utf-8"?>
-<w:endnotes xmlns:wpc="http://schemas.microsoft.com/office/word/2010/wordprocessingCanvas" xmlns:mc="http://schemas.openxmlformats.org/markup-compatibility/2006" xmlns:o="urn:schemas-microsoft-com:office:office" xmlns:r="http://schemas.openxmlformats.org/officeDocument/2006/relationships" xmlns:m="http://schemas.openxmlformats.org/officeDocument/2006/math" xmlns:v="urn:schemas-microsoft-com:vml" xmlns:wp14="http://schemas.microsoft.com/office/word/2010/wordprocessingDrawing" xmlns:wp="http://schemas.openxmlformats.org/drawingml/2006/wordprocessingDrawing" xmlns:w10="urn:schemas-microsoft-com:office:word" xmlns:w="http://schemas.openxmlformats.org/wordprocessingml/2006/main" xmlns:w14="http://schemas.microsoft.com/office/word/2010/wordml" xmlns:wpg="http://schemas.microsoft.com/office/word/2010/wordprocessingGroup" xmlns:wpi="http://schemas.microsoft.com/office/word/2010/wordprocessingInk" xmlns:wne="http://schemas.microsoft.com/office/word/2006/wordml" xmlns:wps="http://schemas.microsoft.com/office/word/2010/wordprocessingShape" mc:Ignorable="w14 wp14">
+<w:endnotes xmlns:wpc="http://schemas.microsoft.com/office/word/2010/wordprocessingCanvas" xmlns:mc="http://schemas.openxmlformats.org/markup-compatibility/2006" xmlns:o="urn:schemas-microsoft-com:office:office" xmlns:r="http://schemas.openxmlformats.org/officeDocument/2006/relationships" xmlns:m="http://schemas.openxmlformats.org/officeDocument/2006/math" xmlns:v="urn:schemas-microsoft-com:vml" xmlns:wp14="http://schemas.microsoft.com/office/word/2010/wordprocessingDrawing" xmlns:wp="http://schemas.openxmlformats.org/drawingml/2006/wordprocessingDrawing" xmlns:w10="urn:schemas-microsoft-com:office:word" xmlns:w="http://schemas.openxmlformats.org/wordprocessingml/2006/main" xmlns:w14="http://schemas.microsoft.com/office/word/2010/wordml" xmlns:w15="http://schemas.microsoft.com/office/word/2012/wordml" xmlns:wpg="http://schemas.microsoft.com/office/word/2010/wordprocessingGroup" xmlns:wpi="http://schemas.microsoft.com/office/word/2010/wordprocessingInk" xmlns:wne="http://schemas.microsoft.com/office/word/2006/wordml" xmlns:wps="http://schemas.microsoft.com/office/word/2010/wordprocessingShape" mc:Ignorable="w14 w15 wp14">
   <w:endnote w:type="separator" w:id="-1">
     <w:p>
       <w:r>
@@ -60796,7 +62260,7 @@
 </file>
 
 <file path=word/footer1.xml><?xml version="1.0" encoding="utf-8"?>
-<w:ftr xmlns:wpc="http://schemas.microsoft.com/office/word/2010/wordprocessingCanvas" xmlns:mc="http://schemas.openxmlformats.org/markup-compatibility/2006" xmlns:o="urn:schemas-microsoft-com:office:office" xmlns:r="http://schemas.openxmlformats.org/officeDocument/2006/relationships" xmlns:m="http://schemas.openxmlformats.org/officeDocument/2006/math" xmlns:v="urn:schemas-microsoft-com:vml" xmlns:wp14="http://schemas.microsoft.com/office/word/2010/wordprocessingDrawing" xmlns:wp="http://schemas.openxmlformats.org/drawingml/2006/wordprocessingDrawing" xmlns:w10="urn:schemas-microsoft-com:office:word" xmlns:w="http://schemas.openxmlformats.org/wordprocessingml/2006/main" xmlns:w14="http://schemas.microsoft.com/office/word/2010/wordml" xmlns:wpg="http://schemas.microsoft.com/office/word/2010/wordprocessingGroup" xmlns:wpi="http://schemas.microsoft.com/office/word/2010/wordprocessingInk" xmlns:wne="http://schemas.microsoft.com/office/word/2006/wordml" xmlns:wps="http://schemas.microsoft.com/office/word/2010/wordprocessingShape" mc:Ignorable="w14 wp14">
+<w:ftr xmlns:wpc="http://schemas.microsoft.com/office/word/2010/wordprocessingCanvas" xmlns:mc="http://schemas.openxmlformats.org/markup-compatibility/2006" xmlns:o="urn:schemas-microsoft-com:office:office" xmlns:r="http://schemas.openxmlformats.org/officeDocument/2006/relationships" xmlns:m="http://schemas.openxmlformats.org/officeDocument/2006/math" xmlns:v="urn:schemas-microsoft-com:vml" xmlns:wp14="http://schemas.microsoft.com/office/word/2010/wordprocessingDrawing" xmlns:wp="http://schemas.openxmlformats.org/drawingml/2006/wordprocessingDrawing" xmlns:w10="urn:schemas-microsoft-com:office:word" xmlns:w="http://schemas.openxmlformats.org/wordprocessingml/2006/main" xmlns:w14="http://schemas.microsoft.com/office/word/2010/wordml" xmlns:w15="http://schemas.microsoft.com/office/word/2012/wordml" xmlns:wpg="http://schemas.microsoft.com/office/word/2010/wordprocessingGroup" xmlns:wpi="http://schemas.microsoft.com/office/word/2010/wordprocessingInk" xmlns:wne="http://schemas.microsoft.com/office/word/2006/wordml" xmlns:wps="http://schemas.microsoft.com/office/word/2010/wordprocessingShape" mc:Ignorable="w14 w15 wp14">
   <w:p>
     <w:pPr>
       <w:pStyle w:val="Footer"/>
@@ -60847,7 +62311,7 @@
 </file>
 
 <file path=word/footer2.xml><?xml version="1.0" encoding="utf-8"?>
-<w:ftr xmlns:wpc="http://schemas.microsoft.com/office/word/2010/wordprocessingCanvas" xmlns:mc="http://schemas.openxmlformats.org/markup-compatibility/2006" xmlns:o="urn:schemas-microsoft-com:office:office" xmlns:r="http://schemas.openxmlformats.org/officeDocument/2006/relationships" xmlns:m="http://schemas.openxmlformats.org/officeDocument/2006/math" xmlns:v="urn:schemas-microsoft-com:vml" xmlns:wp14="http://schemas.microsoft.com/office/word/2010/wordprocessingDrawing" xmlns:wp="http://schemas.openxmlformats.org/drawingml/2006/wordprocessingDrawing" xmlns:w10="urn:schemas-microsoft-com:office:word" xmlns:w="http://schemas.openxmlformats.org/wordprocessingml/2006/main" xmlns:w14="http://schemas.microsoft.com/office/word/2010/wordml" xmlns:wpg="http://schemas.microsoft.com/office/word/2010/wordprocessingGroup" xmlns:wpi="http://schemas.microsoft.com/office/word/2010/wordprocessingInk" xmlns:wne="http://schemas.microsoft.com/office/word/2006/wordml" xmlns:wps="http://schemas.microsoft.com/office/word/2010/wordprocessingShape" mc:Ignorable="w14 wp14">
+<w:ftr xmlns:wpc="http://schemas.microsoft.com/office/word/2010/wordprocessingCanvas" xmlns:mc="http://schemas.openxmlformats.org/markup-compatibility/2006" xmlns:o="urn:schemas-microsoft-com:office:office" xmlns:r="http://schemas.openxmlformats.org/officeDocument/2006/relationships" xmlns:m="http://schemas.openxmlformats.org/officeDocument/2006/math" xmlns:v="urn:schemas-microsoft-com:vml" xmlns:wp14="http://schemas.microsoft.com/office/word/2010/wordprocessingDrawing" xmlns:wp="http://schemas.openxmlformats.org/drawingml/2006/wordprocessingDrawing" xmlns:w10="urn:schemas-microsoft-com:office:word" xmlns:w="http://schemas.openxmlformats.org/wordprocessingml/2006/main" xmlns:w14="http://schemas.microsoft.com/office/word/2010/wordml" xmlns:w15="http://schemas.microsoft.com/office/word/2012/wordml" xmlns:wpg="http://schemas.microsoft.com/office/word/2010/wordprocessingGroup" xmlns:wpi="http://schemas.microsoft.com/office/word/2010/wordprocessingInk" xmlns:wne="http://schemas.microsoft.com/office/word/2006/wordml" xmlns:wps="http://schemas.microsoft.com/office/word/2010/wordprocessingShape" mc:Ignorable="w14 w15 wp14">
   <w:p>
     <w:pPr>
       <w:pStyle w:val="Footer"/>
@@ -60907,7 +62371,7 @@
 </file>
 
 <file path=word/footer3.xml><?xml version="1.0" encoding="utf-8"?>
-<w:ftr xmlns:wpc="http://schemas.microsoft.com/office/word/2010/wordprocessingCanvas" xmlns:mc="http://schemas.openxmlformats.org/markup-compatibility/2006" xmlns:o="urn:schemas-microsoft-com:office:office" xmlns:r="http://schemas.openxmlformats.org/officeDocument/2006/relationships" xmlns:m="http://schemas.openxmlformats.org/officeDocument/2006/math" xmlns:v="urn:schemas-microsoft-com:vml" xmlns:wp14="http://schemas.microsoft.com/office/word/2010/wordprocessingDrawing" xmlns:wp="http://schemas.openxmlformats.org/drawingml/2006/wordprocessingDrawing" xmlns:w10="urn:schemas-microsoft-com:office:word" xmlns:w="http://schemas.openxmlformats.org/wordprocessingml/2006/main" xmlns:w14="http://schemas.microsoft.com/office/word/2010/wordml" xmlns:wpg="http://schemas.microsoft.com/office/word/2010/wordprocessingGroup" xmlns:wpi="http://schemas.microsoft.com/office/word/2010/wordprocessingInk" xmlns:wne="http://schemas.microsoft.com/office/word/2006/wordml" xmlns:wps="http://schemas.microsoft.com/office/word/2010/wordprocessingShape" mc:Ignorable="w14 wp14">
+<w:ftr xmlns:wpc="http://schemas.microsoft.com/office/word/2010/wordprocessingCanvas" xmlns:mc="http://schemas.openxmlformats.org/markup-compatibility/2006" xmlns:o="urn:schemas-microsoft-com:office:office" xmlns:r="http://schemas.openxmlformats.org/officeDocument/2006/relationships" xmlns:m="http://schemas.openxmlformats.org/officeDocument/2006/math" xmlns:v="urn:schemas-microsoft-com:vml" xmlns:wp14="http://schemas.microsoft.com/office/word/2010/wordprocessingDrawing" xmlns:wp="http://schemas.openxmlformats.org/drawingml/2006/wordprocessingDrawing" xmlns:w10="urn:schemas-microsoft-com:office:word" xmlns:w="http://schemas.openxmlformats.org/wordprocessingml/2006/main" xmlns:w14="http://schemas.microsoft.com/office/word/2010/wordml" xmlns:w15="http://schemas.microsoft.com/office/word/2012/wordml" xmlns:wpg="http://schemas.microsoft.com/office/word/2010/wordprocessingGroup" xmlns:wpi="http://schemas.microsoft.com/office/word/2010/wordprocessingInk" xmlns:wne="http://schemas.microsoft.com/office/word/2006/wordml" xmlns:wps="http://schemas.microsoft.com/office/word/2010/wordprocessingShape" mc:Ignorable="w14 w15 wp14">
   <w:p>
     <w:pPr>
       <w:pStyle w:val="Footer"/>
@@ -60950,7 +62414,7 @@
       <w:rPr>
         <w:noProof/>
       </w:rPr>
-      <w:t>4/1/2015 9:42:20 AM</w:t>
+      <w:t>4/1/2015 1:19:14 PM</w:t>
     </w:r>
     <w:r>
       <w:rPr>
@@ -61013,7 +62477,7 @@
         <w:sz w:val="16"/>
         <w:szCs w:val="16"/>
       </w:rPr>
-      <w:t>14</w:t>
+      <w:t>23</w:t>
     </w:r>
     <w:r>
       <w:rPr>
@@ -61031,7 +62495,7 @@
 </file>
 
 <file path=word/footnotes.xml><?xml version="1.0" encoding="utf-8"?>
-<w:footnotes xmlns:wpc="http://schemas.microsoft.com/office/word/2010/wordprocessingCanvas" xmlns:mc="http://schemas.openxmlformats.org/markup-compatibility/2006" xmlns:o="urn:schemas-microsoft-com:office:office" xmlns:r="http://schemas.openxmlformats.org/officeDocument/2006/relationships" xmlns:m="http://schemas.openxmlformats.org/officeDocument/2006/math" xmlns:v="urn:schemas-microsoft-com:vml" xmlns:wp14="http://schemas.microsoft.com/office/word/2010/wordprocessingDrawing" xmlns:wp="http://schemas.openxmlformats.org/drawingml/2006/wordprocessingDrawing" xmlns:w10="urn:schemas-microsoft-com:office:word" xmlns:w="http://schemas.openxmlformats.org/wordprocessingml/2006/main" xmlns:w14="http://schemas.microsoft.com/office/word/2010/wordml" xmlns:wpg="http://schemas.microsoft.com/office/word/2010/wordprocessingGroup" xmlns:wpi="http://schemas.microsoft.com/office/word/2010/wordprocessingInk" xmlns:wne="http://schemas.microsoft.com/office/word/2006/wordml" xmlns:wps="http://schemas.microsoft.com/office/word/2010/wordprocessingShape" mc:Ignorable="w14 wp14">
+<w:footnotes xmlns:wpc="http://schemas.microsoft.com/office/word/2010/wordprocessingCanvas" xmlns:mc="http://schemas.openxmlformats.org/markup-compatibility/2006" xmlns:o="urn:schemas-microsoft-com:office:office" xmlns:r="http://schemas.openxmlformats.org/officeDocument/2006/relationships" xmlns:m="http://schemas.openxmlformats.org/officeDocument/2006/math" xmlns:v="urn:schemas-microsoft-com:vml" xmlns:wp14="http://schemas.microsoft.com/office/word/2010/wordprocessingDrawing" xmlns:wp="http://schemas.openxmlformats.org/drawingml/2006/wordprocessingDrawing" xmlns:w10="urn:schemas-microsoft-com:office:word" xmlns:w="http://schemas.openxmlformats.org/wordprocessingml/2006/main" xmlns:w14="http://schemas.microsoft.com/office/word/2010/wordml" xmlns:w15="http://schemas.microsoft.com/office/word/2012/wordml" xmlns:wpg="http://schemas.microsoft.com/office/word/2010/wordprocessingGroup" xmlns:wpi="http://schemas.microsoft.com/office/word/2010/wordprocessingInk" xmlns:wne="http://schemas.microsoft.com/office/word/2006/wordml" xmlns:wps="http://schemas.microsoft.com/office/word/2010/wordprocessingShape" mc:Ignorable="w14 w15 wp14">
   <w:footnote w:type="separator" w:id="-1">
     <w:p>
       <w:r>
@@ -61053,7 +62517,7 @@
 </file>
 
 <file path=word/header1.xml><?xml version="1.0" encoding="utf-8"?>
-<w:hdr xmlns:wpc="http://schemas.microsoft.com/office/word/2010/wordprocessingCanvas" xmlns:mc="http://schemas.openxmlformats.org/markup-compatibility/2006" xmlns:o="urn:schemas-microsoft-com:office:office" xmlns:r="http://schemas.openxmlformats.org/officeDocument/2006/relationships" xmlns:m="http://schemas.openxmlformats.org/officeDocument/2006/math" xmlns:v="urn:schemas-microsoft-com:vml" xmlns:wp14="http://schemas.microsoft.com/office/word/2010/wordprocessingDrawing" xmlns:wp="http://schemas.openxmlformats.org/drawingml/2006/wordprocessingDrawing" xmlns:w10="urn:schemas-microsoft-com:office:word" xmlns:w="http://schemas.openxmlformats.org/wordprocessingml/2006/main" xmlns:w14="http://schemas.microsoft.com/office/word/2010/wordml" xmlns:wpg="http://schemas.microsoft.com/office/word/2010/wordprocessingGroup" xmlns:wpi="http://schemas.microsoft.com/office/word/2010/wordprocessingInk" xmlns:wne="http://schemas.microsoft.com/office/word/2006/wordml" xmlns:wps="http://schemas.microsoft.com/office/word/2010/wordprocessingShape" mc:Ignorable="w14 wp14">
+<w:hdr xmlns:wpc="http://schemas.microsoft.com/office/word/2010/wordprocessingCanvas" xmlns:mc="http://schemas.openxmlformats.org/markup-compatibility/2006" xmlns:o="urn:schemas-microsoft-com:office:office" xmlns:r="http://schemas.openxmlformats.org/officeDocument/2006/relationships" xmlns:m="http://schemas.openxmlformats.org/officeDocument/2006/math" xmlns:v="urn:schemas-microsoft-com:vml" xmlns:wp14="http://schemas.microsoft.com/office/word/2010/wordprocessingDrawing" xmlns:wp="http://schemas.openxmlformats.org/drawingml/2006/wordprocessingDrawing" xmlns:w10="urn:schemas-microsoft-com:office:word" xmlns:w="http://schemas.openxmlformats.org/wordprocessingml/2006/main" xmlns:w14="http://schemas.microsoft.com/office/word/2010/wordml" xmlns:w15="http://schemas.microsoft.com/office/word/2012/wordml" xmlns:wpg="http://schemas.microsoft.com/office/word/2010/wordprocessingGroup" xmlns:wpi="http://schemas.microsoft.com/office/word/2010/wordprocessingInk" xmlns:wne="http://schemas.microsoft.com/office/word/2006/wordml" xmlns:wps="http://schemas.microsoft.com/office/word/2010/wordprocessingShape" mc:Ignorable="w14 w15 wp14">
   <w:p>
     <w:pPr>
       <w:pStyle w:val="Header"/>
@@ -61117,7 +62581,7 @@
 </file>
 
 <file path=word/header2.xml><?xml version="1.0" encoding="utf-8"?>
-<w:hdr xmlns:wpc="http://schemas.microsoft.com/office/word/2010/wordprocessingCanvas" xmlns:mc="http://schemas.openxmlformats.org/markup-compatibility/2006" xmlns:o="urn:schemas-microsoft-com:office:office" xmlns:r="http://schemas.openxmlformats.org/officeDocument/2006/relationships" xmlns:m="http://schemas.openxmlformats.org/officeDocument/2006/math" xmlns:v="urn:schemas-microsoft-com:vml" xmlns:wp14="http://schemas.microsoft.com/office/word/2010/wordprocessingDrawing" xmlns:wp="http://schemas.openxmlformats.org/drawingml/2006/wordprocessingDrawing" xmlns:w10="urn:schemas-microsoft-com:office:word" xmlns:w="http://schemas.openxmlformats.org/wordprocessingml/2006/main" xmlns:w14="http://schemas.microsoft.com/office/word/2010/wordml" xmlns:wpg="http://schemas.microsoft.com/office/word/2010/wordprocessingGroup" xmlns:wpi="http://schemas.microsoft.com/office/word/2010/wordprocessingInk" xmlns:wne="http://schemas.microsoft.com/office/word/2006/wordml" xmlns:wps="http://schemas.microsoft.com/office/word/2010/wordprocessingShape" mc:Ignorable="w14 wp14">
+<w:hdr xmlns:wpc="http://schemas.microsoft.com/office/word/2010/wordprocessingCanvas" xmlns:mc="http://schemas.openxmlformats.org/markup-compatibility/2006" xmlns:o="urn:schemas-microsoft-com:office:office" xmlns:r="http://schemas.openxmlformats.org/officeDocument/2006/relationships" xmlns:m="http://schemas.openxmlformats.org/officeDocument/2006/math" xmlns:v="urn:schemas-microsoft-com:vml" xmlns:wp14="http://schemas.microsoft.com/office/word/2010/wordprocessingDrawing" xmlns:wp="http://schemas.openxmlformats.org/drawingml/2006/wordprocessingDrawing" xmlns:w10="urn:schemas-microsoft-com:office:word" xmlns:w="http://schemas.openxmlformats.org/wordprocessingml/2006/main" xmlns:w14="http://schemas.microsoft.com/office/word/2010/wordml" xmlns:w15="http://schemas.microsoft.com/office/word/2012/wordml" xmlns:wpg="http://schemas.microsoft.com/office/word/2010/wordprocessingGroup" xmlns:wpi="http://schemas.microsoft.com/office/word/2010/wordprocessingInk" xmlns:wne="http://schemas.microsoft.com/office/word/2006/wordml" xmlns:wps="http://schemas.microsoft.com/office/word/2010/wordprocessingShape" mc:Ignorable="w14 w15 wp14">
   <w:p>
     <w:pPr>
       <w:pStyle w:val="Header"/>
@@ -61180,7 +62644,7 @@
 </file>
 
 <file path=word/header3.xml><?xml version="1.0" encoding="utf-8"?>
-<w:hdr xmlns:wpc="http://schemas.microsoft.com/office/word/2010/wordprocessingCanvas" xmlns:mc="http://schemas.openxmlformats.org/markup-compatibility/2006" xmlns:o="urn:schemas-microsoft-com:office:office" xmlns:r="http://schemas.openxmlformats.org/officeDocument/2006/relationships" xmlns:m="http://schemas.openxmlformats.org/officeDocument/2006/math" xmlns:v="urn:schemas-microsoft-com:vml" xmlns:wp14="http://schemas.microsoft.com/office/word/2010/wordprocessingDrawing" xmlns:wp="http://schemas.openxmlformats.org/drawingml/2006/wordprocessingDrawing" xmlns:w10="urn:schemas-microsoft-com:office:word" xmlns:w="http://schemas.openxmlformats.org/wordprocessingml/2006/main" xmlns:w14="http://schemas.microsoft.com/office/word/2010/wordml" xmlns:wpg="http://schemas.microsoft.com/office/word/2010/wordprocessingGroup" xmlns:wpi="http://schemas.microsoft.com/office/word/2010/wordprocessingInk" xmlns:wne="http://schemas.microsoft.com/office/word/2006/wordml" xmlns:wps="http://schemas.microsoft.com/office/word/2010/wordprocessingShape" mc:Ignorable="w14 wp14">
+<w:hdr xmlns:wpc="http://schemas.microsoft.com/office/word/2010/wordprocessingCanvas" xmlns:mc="http://schemas.openxmlformats.org/markup-compatibility/2006" xmlns:o="urn:schemas-microsoft-com:office:office" xmlns:r="http://schemas.openxmlformats.org/officeDocument/2006/relationships" xmlns:m="http://schemas.openxmlformats.org/officeDocument/2006/math" xmlns:v="urn:schemas-microsoft-com:vml" xmlns:wp14="http://schemas.microsoft.com/office/word/2010/wordprocessingDrawing" xmlns:wp="http://schemas.openxmlformats.org/drawingml/2006/wordprocessingDrawing" xmlns:w10="urn:schemas-microsoft-com:office:word" xmlns:w="http://schemas.openxmlformats.org/wordprocessingml/2006/main" xmlns:w14="http://schemas.microsoft.com/office/word/2010/wordml" xmlns:w15="http://schemas.microsoft.com/office/word/2012/wordml" xmlns:wpg="http://schemas.microsoft.com/office/word/2010/wordprocessingGroup" xmlns:wpi="http://schemas.microsoft.com/office/word/2010/wordprocessingInk" xmlns:wne="http://schemas.microsoft.com/office/word/2006/wordml" xmlns:wps="http://schemas.microsoft.com/office/word/2010/wordprocessingShape" mc:Ignorable="w14 w15 wp14">
   <w:p>
     <w:pPr>
       <w:pStyle w:val="Header"/>
@@ -61256,7 +62720,7 @@
 </file>
 
 <file path=word/numbering.xml><?xml version="1.0" encoding="utf-8"?>
-<w:numbering xmlns:wpc="http://schemas.microsoft.com/office/word/2010/wordprocessingCanvas" xmlns:mc="http://schemas.openxmlformats.org/markup-compatibility/2006" xmlns:o="urn:schemas-microsoft-com:office:office" xmlns:r="http://schemas.openxmlformats.org/officeDocument/2006/relationships" xmlns:m="http://schemas.openxmlformats.org/officeDocument/2006/math" xmlns:v="urn:schemas-microsoft-com:vml" xmlns:wp14="http://schemas.microsoft.com/office/word/2010/wordprocessingDrawing" xmlns:wp="http://schemas.openxmlformats.org/drawingml/2006/wordprocessingDrawing" xmlns:w10="urn:schemas-microsoft-com:office:word" xmlns:w="http://schemas.openxmlformats.org/wordprocessingml/2006/main" xmlns:w14="http://schemas.microsoft.com/office/word/2010/wordml" xmlns:wpg="http://schemas.microsoft.com/office/word/2010/wordprocessingGroup" xmlns:wpi="http://schemas.microsoft.com/office/word/2010/wordprocessingInk" xmlns:wne="http://schemas.microsoft.com/office/word/2006/wordml" xmlns:wps="http://schemas.microsoft.com/office/word/2010/wordprocessingShape" mc:Ignorable="w14 wp14">
+<w:numbering xmlns:wpc="http://schemas.microsoft.com/office/word/2010/wordprocessingCanvas" xmlns:mc="http://schemas.openxmlformats.org/markup-compatibility/2006" xmlns:o="urn:schemas-microsoft-com:office:office" xmlns:r="http://schemas.openxmlformats.org/officeDocument/2006/relationships" xmlns:m="http://schemas.openxmlformats.org/officeDocument/2006/math" xmlns:v="urn:schemas-microsoft-com:vml" xmlns:wp14="http://schemas.microsoft.com/office/word/2010/wordprocessingDrawing" xmlns:wp="http://schemas.openxmlformats.org/drawingml/2006/wordprocessingDrawing" xmlns:w10="urn:schemas-microsoft-com:office:word" xmlns:w="http://schemas.openxmlformats.org/wordprocessingml/2006/main" xmlns:w14="http://schemas.microsoft.com/office/word/2010/wordml" xmlns:w15="http://schemas.microsoft.com/office/word/2012/wordml" xmlns:wpg="http://schemas.microsoft.com/office/word/2010/wordprocessingGroup" xmlns:wpi="http://schemas.microsoft.com/office/word/2010/wordprocessingInk" xmlns:wne="http://schemas.microsoft.com/office/word/2006/wordml" xmlns:wps="http://schemas.microsoft.com/office/word/2010/wordprocessingShape" mc:Ignorable="w14 w15 wp14">
   <w:abstractNum w:abstractNumId="0">
     <w:nsid w:val="04A67237"/>
     <w:multiLevelType w:val="hybridMultilevel"/>
@@ -61270,7 +62734,7 @@
         <w:ind w:left="720" w:hanging="360"/>
       </w:pPr>
     </w:lvl>
-    <w:lvl w:ilvl="1" w:tplc="04090019" w:tentative="1">
+    <w:lvl w:ilvl="1" w:tplc="04090019">
       <w:start w:val="1"/>
       <w:numFmt w:val="lowerLetter"/>
       <w:lvlText w:val="%2."/>
@@ -63352,7 +64816,7 @@
 </file>
 
 <file path=word/styles.xml><?xml version="1.0" encoding="utf-8"?>
-<w:styles xmlns:mc="http://schemas.openxmlformats.org/markup-compatibility/2006" xmlns:r="http://schemas.openxmlformats.org/officeDocument/2006/relationships" xmlns:w="http://schemas.openxmlformats.org/wordprocessingml/2006/main" xmlns:w14="http://schemas.microsoft.com/office/word/2010/wordml" mc:Ignorable="w14">
+<w:styles xmlns:mc="http://schemas.openxmlformats.org/markup-compatibility/2006" xmlns:r="http://schemas.openxmlformats.org/officeDocument/2006/relationships" xmlns:w="http://schemas.openxmlformats.org/wordprocessingml/2006/main" xmlns:w14="http://schemas.microsoft.com/office/word/2010/wordml" xmlns:w15="http://schemas.microsoft.com/office/word/2012/wordml" mc:Ignorable="w14 w15">
   <w:docDefaults>
     <w:rPrDefault>
       <w:rPr>
@@ -63362,832 +64826,372 @@
     </w:rPrDefault>
     <w:pPrDefault/>
   </w:docDefaults>
-  <w:latentStyles w:defLockedState="0" w:defUIPriority="0" w:defSemiHidden="1" w:defUnhideWhenUsed="1" w:defQFormat="0" w:count="267">
-    <w:lsdException w:name="Normal" w:semiHidden="0" w:unhideWhenUsed="0" w:qFormat="1"/>
-    <w:lsdException w:name="heading 1" w:semiHidden="0" w:uiPriority="9" w:unhideWhenUsed="0" w:qFormat="1"/>
-    <w:lsdException w:name="heading 2" w:semiHidden="0" w:uiPriority="9" w:unhideWhenUsed="0" w:qFormat="1"/>
-    <w:lsdException w:name="heading 3" w:semiHidden="0" w:uiPriority="9" w:unhideWhenUsed="0" w:qFormat="1"/>
-    <w:lsdException w:name="heading 4" w:semiHidden="0" w:uiPriority="9" w:unhideWhenUsed="0" w:qFormat="1"/>
-    <w:lsdException w:name="heading 5" w:qFormat="1"/>
-    <w:lsdException w:name="heading 6" w:qFormat="1"/>
-    <w:lsdException w:name="heading 7" w:qFormat="1"/>
-    <w:lsdException w:name="heading 8" w:qFormat="1"/>
-    <w:lsdException w:name="heading 9" w:qFormat="1"/>
-    <w:lsdException w:name="toc 1" w:uiPriority="39"/>
-    <w:lsdException w:name="toc 2" w:uiPriority="39"/>
-    <w:lsdException w:name="toc 3" w:uiPriority="39"/>
-    <w:lsdException w:name="caption" w:qFormat="1"/>
-    <w:lsdException w:name="List Number" w:semiHidden="0" w:unhideWhenUsed="0"/>
-    <w:lsdException w:name="List 4" w:semiHidden="0" w:unhideWhenUsed="0"/>
-    <w:lsdException w:name="List 5" w:semiHidden="0" w:unhideWhenUsed="0"/>
-    <w:lsdException w:name="Title" w:semiHidden="0" w:unhideWhenUsed="0" w:qFormat="1"/>
-    <w:lsdException w:name="Default Paragraph Font" w:uiPriority="1"/>
-    <w:lsdException w:name="Subtitle" w:semiHidden="0" w:unhideWhenUsed="0" w:qFormat="1"/>
-    <w:lsdException w:name="Salutation" w:semiHidden="0" w:unhideWhenUsed="0"/>
-    <w:lsdException w:name="Date" w:semiHidden="0" w:unhideWhenUsed="0"/>
-    <w:lsdException w:name="Body Text First Indent" w:semiHidden="0" w:unhideWhenUsed="0"/>
-    <w:lsdException w:name="Hyperlink" w:uiPriority="99"/>
-    <w:lsdException w:name="FollowedHyperlink" w:uiPriority="99"/>
-    <w:lsdException w:name="Strong" w:semiHidden="0" w:unhideWhenUsed="0" w:qFormat="1"/>
-    <w:lsdException w:name="Emphasis" w:semiHidden="0" w:unhideWhenUsed="0" w:qFormat="1"/>
-    <w:lsdException w:name="Normal (Web)" w:uiPriority="99"/>
-    <w:lsdException w:name="HTML Preformatted" w:uiPriority="99"/>
-    <w:lsdException w:name="No List" w:uiPriority="99"/>
-    <w:lsdException w:name="Table Grid" w:semiHidden="0" w:uiPriority="59" w:unhideWhenUsed="0"/>
-    <w:lsdException w:name="Placeholder Text" w:uiPriority="99" w:unhideWhenUsed="0"/>
-    <w:lsdException w:name="No Spacing" w:semiHidden="0" w:uiPriority="1" w:unhideWhenUsed="0" w:qFormat="1"/>
-    <w:lsdException w:name="Light Shading" w:semiHidden="0" w:uiPriority="60" w:unhideWhenUsed="0"/>
-    <w:lsdException w:name="Light List" w:semiHidden="0" w:uiPriority="61" w:unhideWhenUsed="0"/>
-    <w:lsdException w:name="Light Grid" w:semiHidden="0" w:uiPriority="62" w:unhideWhenUsed="0"/>
-    <w:lsdException w:name="Medium Shading 1" w:semiHidden="0" w:uiPriority="63" w:unhideWhenUsed="0"/>
-    <w:lsdException w:name="Medium Shading 2" w:semiHidden="0" w:uiPriority="64" w:unhideWhenUsed="0"/>
-    <w:lsdException w:name="Medium List 1" w:semiHidden="0" w:uiPriority="65" w:unhideWhenUsed="0"/>
-    <w:lsdException w:name="Medium List 2" w:semiHidden="0" w:uiPriority="66" w:unhideWhenUsed="0"/>
-    <w:lsdException w:name="Medium Grid 1" w:semiHidden="0" w:uiPriority="67" w:unhideWhenUsed="0"/>
-    <w:lsdException w:name="Medium Grid 2" w:semiHidden="0" w:uiPriority="68" w:unhideWhenUsed="0"/>
-    <w:lsdException w:name="Medium Grid 3" w:semiHidden="0" w:uiPriority="69" w:unhideWhenUsed="0"/>
-    <w:lsdException w:name="Dark List" w:semiHidden="0" w:uiPriority="70" w:unhideWhenUsed="0"/>
-    <w:lsdException w:name="Colorful Shading" w:semiHidden="0" w:uiPriority="71" w:unhideWhenUsed="0"/>
-    <w:lsdException w:name="Colorful List" w:semiHidden="0" w:uiPriority="72" w:unhideWhenUsed="0"/>
-    <w:lsdException w:name="Colorful Grid" w:semiHidden="0" w:uiPriority="73" w:unhideWhenUsed="0"/>
-    <w:lsdException w:name="Light Shading Accent 1" w:semiHidden="0" w:uiPriority="60" w:unhideWhenUsed="0"/>
-    <w:lsdException w:name="Light List Accent 1" w:semiHidden="0" w:uiPriority="61" w:unhideWhenUsed="0"/>
-    <w:lsdException w:name="Light Grid Accent 1" w:semiHidden="0" w:uiPriority="62" w:unhideWhenUsed="0"/>
-    <w:lsdException w:name="Medium Shading 1 Accent 1" w:semiHidden="0" w:uiPriority="63" w:unhideWhenUsed="0"/>
-    <w:lsdException w:name="Medium Shading 2 Accent 1" w:semiHidden="0" w:uiPriority="64" w:unhideWhenUsed="0"/>
-    <w:lsdException w:name="Medium List 1 Accent 1" w:semiHidden="0" w:uiPriority="65" w:unhideWhenUsed="0"/>
-    <w:lsdException w:name="Revision" w:uiPriority="99" w:unhideWhenUsed="0"/>
-    <w:lsdException w:name="List Paragraph" w:semiHidden="0" w:uiPriority="34" w:unhideWhenUsed="0" w:qFormat="1"/>
-    <w:lsdException w:name="Quote" w:semiHidden="0" w:uiPriority="29" w:unhideWhenUsed="0" w:qFormat="1"/>
-    <w:lsdException w:name="Intense Quote" w:semiHidden="0" w:uiPriority="30" w:unhideWhenUsed="0" w:qFormat="1"/>
-    <w:lsdException w:name="Medium List 2 Accent 1" w:semiHidden="0" w:uiPriority="66" w:unhideWhenUsed="0"/>
-    <w:lsdException w:name="Medium Grid 1 Accent 1" w:semiHidden="0" w:uiPriority="67" w:unhideWhenUsed="0"/>
-    <w:lsdException w:name="Medium Grid 2 Accent 1" w:semiHidden="0" w:uiPriority="68" w:unhideWhenUsed="0"/>
-    <w:lsdException w:name="Medium Grid 3 Accent 1" w:semiHidden="0" w:uiPriority="69" w:unhideWhenUsed="0"/>
-    <w:lsdException w:name="Dark List Accent 1" w:semiHidden="0" w:uiPriority="70" w:unhideWhenUsed="0"/>
-    <w:lsdException w:name="Colorful Shading Accent 1" w:semiHidden="0" w:uiPriority="71" w:unhideWhenUsed="0"/>
-    <w:lsdException w:name="Colorful List Accent 1" w:semiHidden="0" w:uiPriority="72" w:unhideWhenUsed="0"/>
-    <w:lsdException w:name="Colorful Grid Accent 1" w:semiHidden="0" w:uiPriority="73" w:unhideWhenUsed="0"/>
-    <w:lsdException w:name="Light Shading Accent 2" w:semiHidden="0" w:uiPriority="60" w:unhideWhenUsed="0"/>
-    <w:lsdException w:name="Light List Accent 2" w:semiHidden="0" w:uiPriority="61" w:unhideWhenUsed="0"/>
-    <w:lsdException w:name="Light Grid Accent 2" w:semiHidden="0" w:uiPriority="62" w:unhideWhenUsed="0"/>
-    <w:lsdException w:name="Medium Shading 1 Accent 2" w:semiHidden="0" w:uiPriority="63" w:unhideWhenUsed="0"/>
-    <w:lsdException w:name="Medium Shading 2 Accent 2" w:semiHidden="0" w:uiPriority="64" w:unhideWhenUsed="0"/>
-    <w:lsdException w:name="Medium List 1 Accent 2" w:semiHidden="0" w:uiPriority="65" w:unhideWhenUsed="0"/>
-    <w:lsdException w:name="Medium List 2 Accent 2" w:semiHidden="0" w:uiPriority="66" w:unhideWhenUsed="0"/>
-    <w:lsdException w:name="Medium Grid 1 Accent 2" w:semiHidden="0" w:uiPriority="67" w:unhideWhenUsed="0"/>
-    <w:lsdException w:name="Medium Grid 2 Accent 2" w:semiHidden="0" w:uiPriority="68" w:unhideWhenUsed="0"/>
-    <w:lsdException w:name="Medium Grid 3 Accent 2" w:semiHidden="0" w:uiPriority="69" w:unhideWhenUsed="0"/>
-    <w:lsdException w:name="Dark List Accent 2" w:semiHidden="0" w:uiPriority="70" w:unhideWhenUsed="0"/>
-    <w:lsdException w:name="Colorful Shading Accent 2" w:semiHidden="0" w:uiPriority="71" w:unhideWhenUsed="0"/>
-    <w:lsdException w:name="Colorful List Accent 2" w:semiHidden="0" w:uiPriority="72" w:unhideWhenUsed="0"/>
-    <w:lsdException w:name="Colorful Grid Accent 2" w:semiHidden="0" w:uiPriority="73" w:unhideWhenUsed="0"/>
-    <w:lsdException w:name="Light Shading Accent 3" w:semiHidden="0" w:uiPriority="60" w:unhideWhenUsed="0"/>
-    <w:lsdException w:name="Light List Accent 3" w:semiHidden="0" w:uiPriority="61" w:unhideWhenUsed="0"/>
-    <w:lsdException w:name="Light Grid Accent 3" w:semiHidden="0" w:uiPriority="62" w:unhideWhenUsed="0"/>
-    <w:lsdException w:name="Medium Shading 1 Accent 3" w:semiHidden="0" w:uiPriority="63" w:unhideWhenUsed="0"/>
-    <w:lsdException w:name="Medium Shading 2 Accent 3" w:semiHidden="0" w:uiPriority="64" w:unhideWhenUsed="0"/>
-    <w:lsdException w:name="Medium List 1 Accent 3" w:semiHidden="0" w:uiPriority="65" w:unhideWhenUsed="0"/>
-    <w:lsdException w:name="Medium List 2 Accent 3" w:semiHidden="0" w:uiPriority="66" w:unhideWhenUsed="0"/>
-    <w:lsdException w:name="Medium Grid 1 Accent 3" w:semiHidden="0" w:uiPriority="67" w:unhideWhenUsed="0"/>
-    <w:lsdException w:name="Medium Grid 2 Accent 3" w:semiHidden="0" w:uiPriority="68" w:unhideWhenUsed="0"/>
-    <w:lsdException w:name="Medium Grid 3 Accent 3" w:semiHidden="0" w:uiPriority="69" w:unhideWhenUsed="0"/>
-    <w:lsdException w:name="Dark List Accent 3" w:semiHidden="0" w:uiPriority="70" w:unhideWhenUsed="0"/>
-    <w:lsdException w:name="Colorful Shading Accent 3" w:semiHidden="0" w:uiPriority="71" w:unhideWhenUsed="0"/>
-    <w:lsdException w:name="Colorful List Accent 3" w:semiHidden="0" w:uiPriority="72" w:unhideWhenUsed="0"/>
-    <w:lsdException w:name="Colorful Grid Accent 3" w:semiHidden="0" w:uiPriority="73" w:unhideWhenUsed="0"/>
-    <w:lsdException w:name="Light Shading Accent 4" w:semiHidden="0" w:uiPriority="60" w:unhideWhenUsed="0"/>
-    <w:lsdException w:name="Light List Accent 4" w:semiHidden="0" w:uiPriority="61" w:unhideWhenUsed="0"/>
-    <w:lsdException w:name="Light Grid Accent 4" w:semiHidden="0" w:uiPriority="62" w:unhideWhenUsed="0"/>
-    <w:lsdException w:name="Medium Shading 1 Accent 4" w:semiHidden="0" w:uiPriority="63" w:unhideWhenUsed="0"/>
-    <w:lsdException w:name="Medium Shading 2 Accent 4" w:semiHidden="0" w:uiPriority="64" w:unhideWhenUsed="0"/>
-    <w:lsdException w:name="Medium List 1 Accent 4" w:semiHidden="0" w:uiPriority="65" w:unhideWhenUsed="0"/>
-    <w:lsdException w:name="Medium List 2 Accent 4" w:semiHidden="0" w:uiPriority="66" w:unhideWhenUsed="0"/>
-    <w:lsdException w:name="Medium Grid 1 Accent 4" w:semiHidden="0" w:uiPriority="67" w:unhideWhenUsed="0"/>
-    <w:lsdException w:name="Medium Grid 2 Accent 4" w:semiHidden="0" w:uiPriority="68" w:unhideWhenUsed="0"/>
-    <w:lsdException w:name="Medium Grid 3 Accent 4" w:semiHidden="0" w:uiPriority="69" w:unhideWhenUsed="0"/>
-    <w:lsdException w:name="Dark List Accent 4" w:semiHidden="0" w:uiPriority="70" w:unhideWhenUsed="0"/>
-    <w:lsdException w:name="Colorful Shading Accent 4" w:semiHidden="0" w:uiPriority="71" w:unhideWhenUsed="0"/>
-    <w:lsdException w:name="Colorful List Accent 4" w:semiHidden="0" w:uiPriority="72" w:unhideWhenUsed="0"/>
-    <w:lsdException w:name="Colorful Grid Accent 4" w:semiHidden="0" w:uiPriority="73" w:unhideWhenUsed="0"/>
-    <w:lsdException w:name="Light Shading Accent 5" w:semiHidden="0" w:uiPriority="60" w:unhideWhenUsed="0"/>
-    <w:lsdException w:name="Light List Accent 5" w:semiHidden="0" w:uiPriority="61" w:unhideWhenUsed="0"/>
-    <w:lsdException w:name="Light Grid Accent 5" w:semiHidden="0" w:uiPriority="62" w:unhideWhenUsed="0"/>
-    <w:lsdException w:name="Medium Shading 1 Accent 5" w:semiHidden="0" w:uiPriority="63" w:unhideWhenUsed="0"/>
-    <w:lsdException w:name="Medium Shading 2 Accent 5" w:semiHidden="0" w:uiPriority="64" w:unhideWhenUsed="0"/>
-    <w:lsdException w:name="Medium List 1 Accent 5" w:semiHidden="0" w:uiPriority="65" w:unhideWhenUsed="0"/>
-    <w:lsdException w:name="Medium List 2 Accent 5" w:semiHidden="0" w:uiPriority="66" w:unhideWhenUsed="0"/>
-    <w:lsdException w:name="Medium Grid 1 Accent 5" w:semiHidden="0" w:uiPriority="67" w:unhideWhenUsed="0"/>
-    <w:lsdException w:name="Medium Grid 2 Accent 5" w:semiHidden="0" w:uiPriority="68" w:unhideWhenUsed="0"/>
-    <w:lsdException w:name="Medium Grid 3 Accent 5" w:semiHidden="0" w:uiPriority="69" w:unhideWhenUsed="0"/>
-    <w:lsdException w:name="Dark List Accent 5" w:semiHidden="0" w:uiPriority="70" w:unhideWhenUsed="0"/>
-    <w:lsdException w:name="Colorful Shading Accent 5" w:semiHidden="0" w:uiPriority="71" w:unhideWhenUsed="0"/>
-    <w:lsdException w:name="Colorful List Accent 5" w:semiHidden="0" w:uiPriority="72" w:unhideWhenUsed="0"/>
-    <w:lsdException w:name="Colorful Grid Accent 5" w:semiHidden="0" w:uiPriority="73" w:unhideWhenUsed="0"/>
-    <w:lsdException w:name="Light Shading Accent 6" w:semiHidden="0" w:uiPriority="60" w:unhideWhenUsed="0"/>
-    <w:lsdException w:name="Light List Accent 6" w:semiHidden="0" w:uiPriority="61" w:unhideWhenUsed="0"/>
-    <w:lsdException w:name="Light Grid Accent 6" w:semiHidden="0" w:uiPriority="62" w:unhideWhenUsed="0"/>
-    <w:lsdException w:name="Medium Shading 1 Accent 6" w:semiHidden="0" w:uiPriority="63" w:unhideWhenUsed="0"/>
-    <w:lsdException w:name="Medium Shading 2 Accent 6" w:semiHidden="0" w:uiPriority="64" w:unhideWhenUsed="0"/>
-    <w:lsdException w:name="Medium List 1 Accent 6" w:semiHidden="0" w:uiPriority="65" w:unhideWhenUsed="0"/>
-    <w:lsdException w:name="Medium List 2 Accent 6" w:semiHidden="0" w:uiPriority="66" w:unhideWhenUsed="0"/>
-    <w:lsdException w:name="Medium Grid 1 Accent 6" w:semiHidden="0" w:uiPriority="67" w:unhideWhenUsed="0"/>
-    <w:lsdException w:name="Medium Grid 2 Accent 6" w:semiHidden="0" w:uiPriority="68" w:unhideWhenUsed="0"/>
-    <w:lsdException w:name="Medium Grid 3 Accent 6" w:semiHidden="0" w:uiPriority="69" w:unhideWhenUsed="0"/>
-    <w:lsdException w:name="Dark List Accent 6" w:semiHidden="0" w:uiPriority="70" w:unhideWhenUsed="0"/>
-    <w:lsdException w:name="Colorful Shading Accent 6" w:semiHidden="0" w:uiPriority="71" w:unhideWhenUsed="0"/>
-    <w:lsdException w:name="Colorful List Accent 6" w:semiHidden="0" w:uiPriority="72" w:unhideWhenUsed="0"/>
-    <w:lsdException w:name="Colorful Grid Accent 6" w:semiHidden="0" w:uiPriority="73" w:unhideWhenUsed="0"/>
-    <w:lsdException w:name="Subtle Emphasis" w:semiHidden="0" w:uiPriority="19" w:unhideWhenUsed="0" w:qFormat="1"/>
-    <w:lsdException w:name="Intense Emphasis" w:semiHidden="0" w:uiPriority="21" w:unhideWhenUsed="0" w:qFormat="1"/>
-    <w:lsdException w:name="Subtle Reference" w:semiHidden="0" w:uiPriority="31" w:unhideWhenUsed="0" w:qFormat="1"/>
-    <w:lsdException w:name="Intense Reference" w:semiHidden="0" w:uiPriority="32" w:unhideWhenUsed="0" w:qFormat="1"/>
-    <w:lsdException w:name="Book Title" w:semiHidden="0" w:uiPriority="33" w:unhideWhenUsed="0" w:qFormat="1"/>
-    <w:lsdException w:name="Bibliography" w:uiPriority="37"/>
-    <w:lsdException w:name="TOC Heading" w:uiPriority="39" w:qFormat="1"/>
-  </w:latentStyles>
-  <w:style w:type="paragraph" w:default="1" w:styleId="Normal">
-    <w:name w:val="Normal"/>
-    <w:qFormat/>
-    <w:rsid w:val="008E55D2"/>
-    <w:rPr>
-      <w:rFonts w:asciiTheme="minorHAnsi" w:hAnsiTheme="minorHAnsi"/>
-    </w:rPr>
-  </w:style>
-  <w:style w:type="paragraph" w:styleId="Heading1">
-    <w:name w:val="heading 1"/>
-    <w:basedOn w:val="Normal"/>
-    <w:next w:val="BodyText"/>
-    <w:uiPriority w:val="9"/>
-    <w:qFormat/>
-    <w:rsid w:val="002D420E"/>
-    <w:pPr>
-      <w:keepNext/>
-      <w:numPr>
-        <w:numId w:val="1"/>
-      </w:numPr>
-      <w:spacing w:before="240"/>
-      <w:outlineLvl w:val="0"/>
-    </w:pPr>
-    <w:rPr>
-      <w:rFonts w:ascii="Arial" w:hAnsi="Arial"/>
-      <w:b/>
-      <w:kern w:val="28"/>
-      <w:sz w:val="36"/>
-    </w:rPr>
-  </w:style>
-  <w:style w:type="paragraph" w:styleId="Heading2">
-    <w:name w:val="heading 2"/>
-    <w:basedOn w:val="Normal"/>
-    <w:next w:val="BodyText"/>
-    <w:uiPriority w:val="9"/>
-    <w:qFormat/>
-    <w:rsid w:val="002D420E"/>
-    <w:pPr>
-      <w:keepNext/>
-      <w:numPr>
-        <w:ilvl w:val="1"/>
-        <w:numId w:val="1"/>
-      </w:numPr>
-      <w:spacing w:before="160"/>
-      <w:outlineLvl w:val="1"/>
-    </w:pPr>
-    <w:rPr>
-      <w:rFonts w:ascii="Arial" w:hAnsi="Arial"/>
-      <w:b/>
-      <w:i/>
-      <w:kern w:val="28"/>
-      <w:sz w:val="28"/>
-    </w:rPr>
-  </w:style>
-  <w:style w:type="paragraph" w:styleId="Heading3">
-    <w:name w:val="heading 3"/>
-    <w:basedOn w:val="Normal"/>
-    <w:next w:val="BodyText"/>
-    <w:uiPriority w:val="9"/>
-    <w:qFormat/>
-    <w:rsid w:val="00A16533"/>
-    <w:pPr>
-      <w:keepNext/>
-      <w:numPr>
-        <w:ilvl w:val="2"/>
-        <w:numId w:val="1"/>
-      </w:numPr>
-      <w:spacing w:after="80"/>
-      <w:outlineLvl w:val="2"/>
-    </w:pPr>
-    <w:rPr>
-      <w:b/>
-      <w:kern w:val="28"/>
-      <w:sz w:val="24"/>
-    </w:rPr>
-  </w:style>
-  <w:style w:type="paragraph" w:styleId="Heading4">
-    <w:name w:val="heading 4"/>
-    <w:basedOn w:val="Normal"/>
-    <w:next w:val="BodyText"/>
-    <w:uiPriority w:val="9"/>
-    <w:qFormat/>
-    <w:rsid w:val="002D420E"/>
-    <w:pPr>
-      <w:keepNext/>
-      <w:numPr>
-        <w:ilvl w:val="3"/>
-        <w:numId w:val="1"/>
-      </w:numPr>
-      <w:spacing w:after="80"/>
-      <w:outlineLvl w:val="3"/>
-    </w:pPr>
-    <w:rPr>
-      <w:b/>
-      <w:i/>
-      <w:kern w:val="28"/>
-      <w:sz w:val="24"/>
-    </w:rPr>
-  </w:style>
-  <w:style w:type="character" w:default="1" w:styleId="DefaultParagraphFont">
-    <w:name w:val="Default Paragraph Font"/>
-    <w:uiPriority w:val="1"/>
-    <w:semiHidden/>
-    <w:unhideWhenUsed/>
-  </w:style>
-  <w:style w:type="table" w:default="1" w:styleId="TableNormal">
-    <w:name w:val="Normal Table"/>
-    <w:uiPriority w:val="99"/>
-    <w:semiHidden/>
-    <w:unhideWhenUsed/>
-    <w:tblPr>
-      <w:tblInd w:w="0" w:type="dxa"/>
-      <w:tblCellMar>
-        <w:top w:w="0" w:type="dxa"/>
-        <w:left w:w="108" w:type="dxa"/>
-        <w:bottom w:w="0" w:type="dxa"/>
-        <w:right w:w="108" w:type="dxa"/>
-      </w:tblCellMar>
-    </w:tblPr>
-  </w:style>
-  <w:style w:type="numbering" w:default="1" w:styleId="NoList">
-    <w:name w:val="No List"/>
-    <w:uiPriority w:val="99"/>
-    <w:semiHidden/>
-    <w:unhideWhenUsed/>
-  </w:style>
-  <w:style w:type="paragraph" w:styleId="BodyText">
-    <w:name w:val="Body Text"/>
-    <w:basedOn w:val="Normal"/>
-    <w:link w:val="BodyTextChar"/>
-    <w:rsid w:val="002D420E"/>
-    <w:pPr>
-      <w:spacing w:after="160"/>
-    </w:pPr>
-  </w:style>
-  <w:style w:type="paragraph" w:styleId="Header">
-    <w:name w:val="header"/>
-    <w:basedOn w:val="Normal"/>
-    <w:rsid w:val="002D420E"/>
-    <w:pPr>
-      <w:keepLines/>
-      <w:tabs>
-        <w:tab w:val="center" w:pos="4320"/>
-        <w:tab w:val="right" w:pos="8640"/>
-      </w:tabs>
-    </w:pPr>
-  </w:style>
-  <w:style w:type="paragraph" w:styleId="Footer">
-    <w:name w:val="footer"/>
-    <w:basedOn w:val="Normal"/>
-    <w:rsid w:val="002D420E"/>
-    <w:pPr>
-      <w:keepLines/>
-      <w:tabs>
-        <w:tab w:val="center" w:pos="4320"/>
-        <w:tab w:val="right" w:pos="8640"/>
-      </w:tabs>
-    </w:pPr>
-  </w:style>
-  <w:style w:type="character" w:styleId="PageNumber">
-    <w:name w:val="page number"/>
-    <w:rsid w:val="002D420E"/>
-    <w:rPr>
-      <w:b/>
-    </w:rPr>
-  </w:style>
-  <w:style w:type="paragraph" w:styleId="TOC1">
-    <w:name w:val="toc 1"/>
-    <w:basedOn w:val="Normal"/>
-    <w:uiPriority w:val="39"/>
-    <w:rsid w:val="002D420E"/>
-    <w:pPr>
-      <w:tabs>
-        <w:tab w:val="right" w:leader="dot" w:pos="9000"/>
-      </w:tabs>
-    </w:pPr>
-    <w:rPr>
-      <w:b/>
-      <w:caps/>
-    </w:rPr>
-  </w:style>
-  <w:style w:type="paragraph" w:styleId="TOC2">
-    <w:name w:val="toc 2"/>
-    <w:basedOn w:val="Normal"/>
-    <w:uiPriority w:val="39"/>
-    <w:rsid w:val="002D420E"/>
-    <w:pPr>
-      <w:tabs>
-        <w:tab w:val="right" w:leader="dot" w:pos="9000"/>
-      </w:tabs>
-      <w:ind w:left="200"/>
-    </w:pPr>
-    <w:rPr>
-      <w:smallCaps/>
-    </w:rPr>
-  </w:style>
-  <w:style w:type="paragraph" w:styleId="Title">
-    <w:name w:val="Title"/>
-    <w:basedOn w:val="Normal"/>
-    <w:qFormat/>
-    <w:rsid w:val="002D420E"/>
-    <w:pPr>
-      <w:keepNext/>
-      <w:keepLines/>
-      <w:spacing w:before="360" w:after="160"/>
-      <w:jc w:val="center"/>
-    </w:pPr>
-    <w:rPr>
-      <w:rFonts w:ascii="Arial" w:hAnsi="Arial"/>
-      <w:b/>
-      <w:kern w:val="28"/>
-      <w:sz w:val="40"/>
-    </w:rPr>
-  </w:style>
-  <w:style w:type="paragraph" w:customStyle="1" w:styleId="Paragraph1">
-    <w:name w:val="Paragraph1"/>
-    <w:basedOn w:val="Normal"/>
-    <w:rsid w:val="002D420E"/>
-    <w:pPr>
-      <w:widowControl w:val="0"/>
-      <w:spacing w:before="80"/>
-      <w:jc w:val="both"/>
-    </w:pPr>
-  </w:style>
-  <w:style w:type="paragraph" w:customStyle="1" w:styleId="RevHistory">
-    <w:name w:val="RevHistory"/>
-    <w:basedOn w:val="Normal"/>
-    <w:rsid w:val="002D420E"/>
-    <w:pPr>
-      <w:pageBreakBefore/>
-      <w:widowControl w:val="0"/>
-      <w:spacing w:before="1280"/>
-      <w:jc w:val="center"/>
-    </w:pPr>
-    <w:rPr>
-      <w:sz w:val="36"/>
-    </w:rPr>
-  </w:style>
-  <w:style w:type="paragraph" w:customStyle="1" w:styleId="TableText">
-    <w:name w:val="Table Text"/>
-    <w:rsid w:val="002D420E"/>
-    <w:pPr>
-      <w:widowControl w:val="0"/>
-      <w:spacing w:before="40" w:after="40"/>
-    </w:pPr>
-  </w:style>
-  <w:style w:type="paragraph" w:customStyle="1" w:styleId="Paragraph2">
-    <w:name w:val="Paragraph2"/>
-    <w:basedOn w:val="Paragraph1"/>
-    <w:rsid w:val="002D420E"/>
-    <w:pPr>
-      <w:widowControl/>
-      <w:ind w:left="720"/>
-    </w:pPr>
-    <w:rPr>
-      <w:color w:val="000080"/>
-    </w:rPr>
-  </w:style>
-  <w:style w:type="paragraph" w:customStyle="1" w:styleId="Paragraph3">
-    <w:name w:val="Paragraph3"/>
-    <w:basedOn w:val="Paragraph1"/>
-    <w:rsid w:val="002D420E"/>
-    <w:pPr>
-      <w:ind w:left="1530"/>
-    </w:pPr>
-  </w:style>
-  <w:style w:type="paragraph" w:customStyle="1" w:styleId="Paragraph4">
-    <w:name w:val="Paragraph4"/>
-    <w:basedOn w:val="Paragraph1"/>
-    <w:rsid w:val="002D420E"/>
-    <w:pPr>
-      <w:ind w:left="2250"/>
-    </w:pPr>
-  </w:style>
-  <w:style w:type="paragraph" w:customStyle="1" w:styleId="Bullet1">
-    <w:name w:val="Bullet1"/>
-    <w:basedOn w:val="Normal"/>
-    <w:rsid w:val="002D420E"/>
-    <w:pPr>
-      <w:widowControl w:val="0"/>
-      <w:ind w:left="720" w:hanging="432"/>
-    </w:pPr>
-  </w:style>
-  <w:style w:type="paragraph" w:customStyle="1" w:styleId="Bullet2">
-    <w:name w:val="Bullet2"/>
-    <w:basedOn w:val="Bullet1"/>
-    <w:rsid w:val="002D420E"/>
-    <w:pPr>
-      <w:ind w:left="1440" w:hanging="360"/>
-    </w:pPr>
-  </w:style>
-  <w:style w:type="paragraph" w:styleId="TOC3">
-    <w:name w:val="toc 3"/>
-    <w:basedOn w:val="Normal"/>
-    <w:next w:val="Normal"/>
-    <w:autoRedefine/>
-    <w:uiPriority w:val="39"/>
-    <w:rsid w:val="002D420E"/>
-    <w:pPr>
-      <w:ind w:left="400"/>
-    </w:pPr>
-  </w:style>
-  <w:style w:type="paragraph" w:styleId="BalloonText">
-    <w:name w:val="Balloon Text"/>
-    <w:basedOn w:val="Normal"/>
-    <w:semiHidden/>
-    <w:rsid w:val="002D420E"/>
-    <w:rPr>
-      <w:rFonts w:ascii="Tahoma" w:hAnsi="Tahoma" w:cs="Tahoma"/>
-      <w:sz w:val="16"/>
-      <w:szCs w:val="16"/>
-    </w:rPr>
-  </w:style>
-  <w:style w:type="paragraph" w:styleId="ListParagraph">
-    <w:name w:val="List Paragraph"/>
-    <w:basedOn w:val="Normal"/>
-    <w:uiPriority w:val="34"/>
-    <w:qFormat/>
-    <w:rsid w:val="00A16533"/>
-    <w:pPr>
-      <w:ind w:left="720"/>
-      <w:contextualSpacing/>
-    </w:pPr>
-  </w:style>
-  <w:style w:type="table" w:styleId="TableGrid">
-    <w:name w:val="Table Grid"/>
-    <w:basedOn w:val="TableNormal"/>
-    <w:uiPriority w:val="59"/>
-    <w:rsid w:val="00A16533"/>
-    <w:rPr>
-      <w:rFonts w:eastAsiaTheme="minorHAnsi"/>
-    </w:rPr>
-    <w:tblPr>
-      <w:tblInd w:w="0" w:type="dxa"/>
-      <w:tblBorders>
-        <w:top w:val="single" w:sz="4" w:space="0" w:color="auto"/>
-        <w:left w:val="single" w:sz="4" w:space="0" w:color="auto"/>
-        <w:bottom w:val="single" w:sz="4" w:space="0" w:color="auto"/>
-        <w:right w:val="single" w:sz="4" w:space="0" w:color="auto"/>
-        <w:insideH w:val="single" w:sz="4" w:space="0" w:color="auto"/>
-        <w:insideV w:val="single" w:sz="4" w:space="0" w:color="auto"/>
-      </w:tblBorders>
-      <w:tblCellMar>
-        <w:top w:w="0" w:type="dxa"/>
-        <w:left w:w="108" w:type="dxa"/>
-        <w:bottom w:w="0" w:type="dxa"/>
-        <w:right w:w="108" w:type="dxa"/>
-      </w:tblCellMar>
-    </w:tblPr>
-  </w:style>
-  <w:style w:type="character" w:styleId="Hyperlink">
-    <w:name w:val="Hyperlink"/>
-    <w:basedOn w:val="DefaultParagraphFont"/>
-    <w:uiPriority w:val="99"/>
-    <w:rsid w:val="00F02575"/>
-    <w:rPr>
-      <w:color w:val="0000FF" w:themeColor="hyperlink"/>
-      <w:u w:val="single"/>
-    </w:rPr>
-  </w:style>
-  <w:style w:type="character" w:styleId="FollowedHyperlink">
-    <w:name w:val="FollowedHyperlink"/>
-    <w:basedOn w:val="DefaultParagraphFont"/>
-    <w:uiPriority w:val="99"/>
-    <w:rsid w:val="001B1C30"/>
-    <w:rPr>
-      <w:color w:val="800080" w:themeColor="followedHyperlink"/>
-      <w:u w:val="single"/>
-    </w:rPr>
-  </w:style>
-  <w:style w:type="paragraph" w:styleId="NoSpacing">
-    <w:name w:val="No Spacing"/>
-    <w:uiPriority w:val="1"/>
-    <w:qFormat/>
-    <w:rsid w:val="00D40A84"/>
-  </w:style>
-  <w:style w:type="character" w:customStyle="1" w:styleId="BodyTextChar">
-    <w:name w:val="Body Text Char"/>
-    <w:basedOn w:val="DefaultParagraphFont"/>
-    <w:link w:val="BodyText"/>
-    <w:rsid w:val="0078420B"/>
-  </w:style>
-  <w:style w:type="character" w:styleId="PlaceholderText">
-    <w:name w:val="Placeholder Text"/>
-    <w:basedOn w:val="DefaultParagraphFont"/>
-    <w:uiPriority w:val="99"/>
-    <w:semiHidden/>
-    <w:rsid w:val="003229E0"/>
-    <w:rPr>
-      <w:color w:val="808080"/>
-    </w:rPr>
-  </w:style>
-  <w:style w:type="paragraph" w:styleId="HTMLPreformatted">
-    <w:name w:val="HTML Preformatted"/>
-    <w:basedOn w:val="Normal"/>
-    <w:link w:val="HTMLPreformattedChar"/>
-    <w:uiPriority w:val="99"/>
-    <w:semiHidden/>
-    <w:unhideWhenUsed/>
-    <w:rsid w:val="00855467"/>
-    <w:pPr>
-      <w:tabs>
-        <w:tab w:val="left" w:pos="916"/>
-        <w:tab w:val="left" w:pos="1832"/>
-        <w:tab w:val="left" w:pos="2748"/>
-        <w:tab w:val="left" w:pos="3664"/>
-        <w:tab w:val="left" w:pos="4580"/>
-        <w:tab w:val="left" w:pos="5496"/>
-        <w:tab w:val="left" w:pos="6412"/>
-        <w:tab w:val="left" w:pos="7328"/>
-        <w:tab w:val="left" w:pos="8244"/>
-        <w:tab w:val="left" w:pos="9160"/>
-        <w:tab w:val="left" w:pos="10076"/>
-        <w:tab w:val="left" w:pos="10992"/>
-        <w:tab w:val="left" w:pos="11908"/>
-        <w:tab w:val="left" w:pos="12824"/>
-        <w:tab w:val="left" w:pos="13740"/>
-        <w:tab w:val="left" w:pos="14656"/>
-      </w:tabs>
-    </w:pPr>
-    <w:rPr>
-      <w:rFonts w:ascii="Courier New" w:eastAsiaTheme="minorHAnsi" w:hAnsi="Courier New" w:cs="Courier New"/>
-    </w:rPr>
-  </w:style>
-  <w:style w:type="character" w:customStyle="1" w:styleId="HTMLPreformattedChar">
-    <w:name w:val="HTML Preformatted Char"/>
-    <w:basedOn w:val="DefaultParagraphFont"/>
-    <w:link w:val="HTMLPreformatted"/>
-    <w:uiPriority w:val="99"/>
-    <w:semiHidden/>
-    <w:rsid w:val="00855467"/>
-    <w:rPr>
-      <w:rFonts w:ascii="Courier New" w:eastAsiaTheme="minorHAnsi" w:hAnsi="Courier New" w:cs="Courier New"/>
-    </w:rPr>
-  </w:style>
-  <w:style w:type="character" w:customStyle="1" w:styleId="json-open-bracket">
-    <w:name w:val="json-open-bracket"/>
-    <w:basedOn w:val="DefaultParagraphFont"/>
-    <w:rsid w:val="00855467"/>
-  </w:style>
-  <w:style w:type="character" w:customStyle="1" w:styleId="json-collapse-1">
-    <w:name w:val="json-collapse-1"/>
-    <w:basedOn w:val="DefaultParagraphFont"/>
-    <w:rsid w:val="00855467"/>
-  </w:style>
-  <w:style w:type="character" w:customStyle="1" w:styleId="json-indent">
-    <w:name w:val="json-indent"/>
-    <w:basedOn w:val="DefaultParagraphFont"/>
-    <w:rsid w:val="00855467"/>
-  </w:style>
-  <w:style w:type="character" w:customStyle="1" w:styleId="json-property">
-    <w:name w:val="json-property"/>
-    <w:basedOn w:val="DefaultParagraphFont"/>
-    <w:rsid w:val="00855467"/>
-  </w:style>
-  <w:style w:type="character" w:customStyle="1" w:styleId="json-semi-colon">
-    <w:name w:val="json-semi-colon"/>
-    <w:basedOn w:val="DefaultParagraphFont"/>
-    <w:rsid w:val="00855467"/>
-  </w:style>
-  <w:style w:type="character" w:customStyle="1" w:styleId="json-value">
-    <w:name w:val="json-value"/>
-    <w:basedOn w:val="DefaultParagraphFont"/>
-    <w:rsid w:val="00855467"/>
-  </w:style>
-  <w:style w:type="character" w:customStyle="1" w:styleId="json-comma">
-    <w:name w:val="json-comma"/>
-    <w:basedOn w:val="DefaultParagraphFont"/>
-    <w:rsid w:val="00855467"/>
-  </w:style>
-  <w:style w:type="character" w:customStyle="1" w:styleId="json-collapse-2">
-    <w:name w:val="json-collapse-2"/>
-    <w:basedOn w:val="DefaultParagraphFont"/>
-    <w:rsid w:val="00855467"/>
-  </w:style>
-  <w:style w:type="character" w:customStyle="1" w:styleId="json-close-bracket">
-    <w:name w:val="json-close-bracket"/>
-    <w:basedOn w:val="DefaultParagraphFont"/>
-    <w:rsid w:val="00855467"/>
-  </w:style>
-  <w:style w:type="character" w:customStyle="1" w:styleId="textitem">
-    <w:name w:val="textitem"/>
-    <w:basedOn w:val="DefaultParagraphFont"/>
-    <w:rsid w:val="00E6367F"/>
-  </w:style>
-  <w:style w:type="paragraph" w:styleId="NormalWeb">
-    <w:name w:val="Normal (Web)"/>
-    <w:basedOn w:val="Normal"/>
-    <w:uiPriority w:val="99"/>
-    <w:semiHidden/>
-    <w:unhideWhenUsed/>
-    <w:rsid w:val="00AF1B4B"/>
-    <w:pPr>
-      <w:spacing w:before="100" w:beforeAutospacing="1" w:after="100" w:afterAutospacing="1"/>
-    </w:pPr>
-    <w:rPr>
-      <w:sz w:val="24"/>
-      <w:szCs w:val="24"/>
-    </w:rPr>
-  </w:style>
-  <w:style w:type="character" w:customStyle="1" w:styleId="description">
-    <w:name w:val="description"/>
-    <w:basedOn w:val="DefaultParagraphFont"/>
-    <w:rsid w:val="00541A64"/>
-  </w:style>
-  <w:style w:type="character" w:customStyle="1" w:styleId="emailstyle17">
-    <w:name w:val="emailstyle17"/>
-    <w:basedOn w:val="DefaultParagraphFont"/>
-    <w:semiHidden/>
-    <w:rsid w:val="0062123C"/>
-    <w:rPr>
-      <w:rFonts w:ascii="Calibri" w:hAnsi="Calibri" w:cs="Calibri" w:hint="default"/>
-      <w:color w:val="auto"/>
-    </w:rPr>
-  </w:style>
-  <w:style w:type="character" w:customStyle="1" w:styleId="emailstyle18">
-    <w:name w:val="emailstyle18"/>
-    <w:basedOn w:val="DefaultParagraphFont"/>
-    <w:semiHidden/>
-    <w:rsid w:val="0062123C"/>
-    <w:rPr>
-      <w:rFonts w:ascii="Calibri" w:hAnsi="Calibri" w:cs="Calibri" w:hint="default"/>
-      <w:color w:val="1F497D"/>
-    </w:rPr>
-  </w:style>
-</w:styles>
-</file>
-
-<file path=word/stylesWithEffects.xml><?xml version="1.0" encoding="utf-8"?>
-<w:styles xmlns:wpc="http://schemas.microsoft.com/office/word/2010/wordprocessingCanvas" xmlns:mc="http://schemas.openxmlformats.org/markup-compatibility/2006" xmlns:o="urn:schemas-microsoft-com:office:office" xmlns:r="http://schemas.openxmlformats.org/officeDocument/2006/relationships" xmlns:m="http://schemas.openxmlformats.org/officeDocument/2006/math" xmlns:v="urn:schemas-microsoft-com:vml" xmlns:wp14="http://schemas.microsoft.com/office/word/2010/wordprocessingDrawing" xmlns:wp="http://schemas.openxmlformats.org/drawingml/2006/wordprocessingDrawing" xmlns:w10="urn:schemas-microsoft-com:office:word" xmlns:w="http://schemas.openxmlformats.org/wordprocessingml/2006/main" xmlns:w14="http://schemas.microsoft.com/office/word/2010/wordml" xmlns:wpg="http://schemas.microsoft.com/office/word/2010/wordprocessingGroup" xmlns:wpi="http://schemas.microsoft.com/office/word/2010/wordprocessingInk" xmlns:wne="http://schemas.microsoft.com/office/word/2006/wordml" xmlns:wps="http://schemas.microsoft.com/office/word/2010/wordprocessingShape" mc:Ignorable="w14 wp14">
-  <w:docDefaults>
-    <w:rPrDefault>
-      <w:rPr>
-        <w:rFonts w:ascii="Times New Roman" w:eastAsia="Times New Roman" w:hAnsi="Times New Roman" w:cs="Times New Roman"/>
-        <w:lang w:val="en-US" w:eastAsia="en-US" w:bidi="ar-SA"/>
-      </w:rPr>
-    </w:rPrDefault>
-    <w:pPrDefault/>
-  </w:docDefaults>
-  <w:latentStyles w:defLockedState="0" w:defUIPriority="0" w:defSemiHidden="1" w:defUnhideWhenUsed="1" w:defQFormat="0" w:count="267">
-    <w:lsdException w:name="Normal" w:semiHidden="0" w:unhideWhenUsed="0" w:qFormat="1"/>
-    <w:lsdException w:name="heading 1" w:semiHidden="0" w:uiPriority="9" w:unhideWhenUsed="0" w:qFormat="1"/>
-    <w:lsdException w:name="heading 2" w:semiHidden="0" w:uiPriority="9" w:unhideWhenUsed="0" w:qFormat="1"/>
-    <w:lsdException w:name="heading 3" w:semiHidden="0" w:uiPriority="9" w:unhideWhenUsed="0" w:qFormat="1"/>
-    <w:lsdException w:name="heading 4" w:semiHidden="0" w:uiPriority="9" w:unhideWhenUsed="0" w:qFormat="1"/>
-    <w:lsdException w:name="heading 5" w:qFormat="1"/>
-    <w:lsdException w:name="heading 6" w:qFormat="1"/>
-    <w:lsdException w:name="heading 7" w:qFormat="1"/>
-    <w:lsdException w:name="heading 8" w:qFormat="1"/>
-    <w:lsdException w:name="heading 9" w:qFormat="1"/>
-    <w:lsdException w:name="toc 1" w:uiPriority="39"/>
-    <w:lsdException w:name="toc 2" w:uiPriority="39"/>
-    <w:lsdException w:name="toc 3" w:uiPriority="39"/>
-    <w:lsdException w:name="caption" w:qFormat="1"/>
-    <w:lsdException w:name="List Number" w:semiHidden="0" w:unhideWhenUsed="0"/>
-    <w:lsdException w:name="List 4" w:semiHidden="0" w:unhideWhenUsed="0"/>
-    <w:lsdException w:name="List 5" w:semiHidden="0" w:unhideWhenUsed="0"/>
-    <w:lsdException w:name="Title" w:semiHidden="0" w:unhideWhenUsed="0" w:qFormat="1"/>
-    <w:lsdException w:name="Default Paragraph Font" w:uiPriority="1"/>
-    <w:lsdException w:name="Subtitle" w:semiHidden="0" w:unhideWhenUsed="0" w:qFormat="1"/>
-    <w:lsdException w:name="Salutation" w:semiHidden="0" w:unhideWhenUsed="0"/>
-    <w:lsdException w:name="Date" w:semiHidden="0" w:unhideWhenUsed="0"/>
-    <w:lsdException w:name="Body Text First Indent" w:semiHidden="0" w:unhideWhenUsed="0"/>
-    <w:lsdException w:name="Hyperlink" w:uiPriority="99"/>
-    <w:lsdException w:name="FollowedHyperlink" w:uiPriority="99"/>
-    <w:lsdException w:name="Strong" w:semiHidden="0" w:unhideWhenUsed="0" w:qFormat="1"/>
-    <w:lsdException w:name="Emphasis" w:semiHidden="0" w:unhideWhenUsed="0" w:qFormat="1"/>
-    <w:lsdException w:name="Normal (Web)" w:uiPriority="99"/>
-    <w:lsdException w:name="HTML Preformatted" w:uiPriority="99"/>
-    <w:lsdException w:name="No List" w:uiPriority="99"/>
-    <w:lsdException w:name="Table Grid" w:semiHidden="0" w:uiPriority="59" w:unhideWhenUsed="0"/>
-    <w:lsdException w:name="Placeholder Text" w:uiPriority="99" w:unhideWhenUsed="0"/>
-    <w:lsdException w:name="No Spacing" w:semiHidden="0" w:uiPriority="1" w:unhideWhenUsed="0" w:qFormat="1"/>
-    <w:lsdException w:name="Light Shading" w:semiHidden="0" w:uiPriority="60" w:unhideWhenUsed="0"/>
-    <w:lsdException w:name="Light List" w:semiHidden="0" w:uiPriority="61" w:unhideWhenUsed="0"/>
-    <w:lsdException w:name="Light Grid" w:semiHidden="0" w:uiPriority="62" w:unhideWhenUsed="0"/>
-    <w:lsdException w:name="Medium Shading 1" w:semiHidden="0" w:uiPriority="63" w:unhideWhenUsed="0"/>
-    <w:lsdException w:name="Medium Shading 2" w:semiHidden="0" w:uiPriority="64" w:unhideWhenUsed="0"/>
-    <w:lsdException w:name="Medium List 1" w:semiHidden="0" w:uiPriority="65" w:unhideWhenUsed="0"/>
-    <w:lsdException w:name="Medium List 2" w:semiHidden="0" w:uiPriority="66" w:unhideWhenUsed="0"/>
-    <w:lsdException w:name="Medium Grid 1" w:semiHidden="0" w:uiPriority="67" w:unhideWhenUsed="0"/>
-    <w:lsdException w:name="Medium Grid 2" w:semiHidden="0" w:uiPriority="68" w:unhideWhenUsed="0"/>
-    <w:lsdException w:name="Medium Grid 3" w:semiHidden="0" w:uiPriority="69" w:unhideWhenUsed="0"/>
-    <w:lsdException w:name="Dark List" w:semiHidden="0" w:uiPriority="70" w:unhideWhenUsed="0"/>
-    <w:lsdException w:name="Colorful Shading" w:semiHidden="0" w:uiPriority="71" w:unhideWhenUsed="0"/>
-    <w:lsdException w:name="Colorful List" w:semiHidden="0" w:uiPriority="72" w:unhideWhenUsed="0"/>
-    <w:lsdException w:name="Colorful Grid" w:semiHidden="0" w:uiPriority="73" w:unhideWhenUsed="0"/>
-    <w:lsdException w:name="Light Shading Accent 1" w:semiHidden="0" w:uiPriority="60" w:unhideWhenUsed="0"/>
-    <w:lsdException w:name="Light List Accent 1" w:semiHidden="0" w:uiPriority="61" w:unhideWhenUsed="0"/>
-    <w:lsdException w:name="Light Grid Accent 1" w:semiHidden="0" w:uiPriority="62" w:unhideWhenUsed="0"/>
-    <w:lsdException w:name="Medium Shading 1 Accent 1" w:semiHidden="0" w:uiPriority="63" w:unhideWhenUsed="0"/>
-    <w:lsdException w:name="Medium Shading 2 Accent 1" w:semiHidden="0" w:uiPriority="64" w:unhideWhenUsed="0"/>
-    <w:lsdException w:name="Medium List 1 Accent 1" w:semiHidden="0" w:uiPriority="65" w:unhideWhenUsed="0"/>
-    <w:lsdException w:name="Revision" w:uiPriority="99" w:unhideWhenUsed="0"/>
-    <w:lsdException w:name="List Paragraph" w:semiHidden="0" w:uiPriority="34" w:unhideWhenUsed="0" w:qFormat="1"/>
-    <w:lsdException w:name="Quote" w:semiHidden="0" w:uiPriority="29" w:unhideWhenUsed="0" w:qFormat="1"/>
-    <w:lsdException w:name="Intense Quote" w:semiHidden="0" w:uiPriority="30" w:unhideWhenUsed="0" w:qFormat="1"/>
-    <w:lsdException w:name="Medium List 2 Accent 1" w:semiHidden="0" w:uiPriority="66" w:unhideWhenUsed="0"/>
-    <w:lsdException w:name="Medium Grid 1 Accent 1" w:semiHidden="0" w:uiPriority="67" w:unhideWhenUsed="0"/>
-    <w:lsdException w:name="Medium Grid 2 Accent 1" w:semiHidden="0" w:uiPriority="68" w:unhideWhenUsed="0"/>
-    <w:lsdException w:name="Medium Grid 3 Accent 1" w:semiHidden="0" w:uiPriority="69" w:unhideWhenUsed="0"/>
-    <w:lsdException w:name="Dark List Accent 1" w:semiHidden="0" w:uiPriority="70" w:unhideWhenUsed="0"/>
-    <w:lsdException w:name="Colorful Shading Accent 1" w:semiHidden="0" w:uiPriority="71" w:unhideWhenUsed="0"/>
-    <w:lsdException w:name="Colorful List Accent 1" w:semiHidden="0" w:uiPriority="72" w:unhideWhenUsed="0"/>
-    <w:lsdException w:name="Colorful Grid Accent 1" w:semiHidden="0" w:uiPriority="73" w:unhideWhenUsed="0"/>
-    <w:lsdException w:name="Light Shading Accent 2" w:semiHidden="0" w:uiPriority="60" w:unhideWhenUsed="0"/>
-    <w:lsdException w:name="Light List Accent 2" w:semiHidden="0" w:uiPriority="61" w:unhideWhenUsed="0"/>
-    <w:lsdException w:name="Light Grid Accent 2" w:semiHidden="0" w:uiPriority="62" w:unhideWhenUsed="0"/>
-    <w:lsdException w:name="Medium Shading 1 Accent 2" w:semiHidden="0" w:uiPriority="63" w:unhideWhenUsed="0"/>
-    <w:lsdException w:name="Medium Shading 2 Accent 2" w:semiHidden="0" w:uiPriority="64" w:unhideWhenUsed="0"/>
-    <w:lsdException w:name="Medium List 1 Accent 2" w:semiHidden="0" w:uiPriority="65" w:unhideWhenUsed="0"/>
-    <w:lsdException w:name="Medium List 2 Accent 2" w:semiHidden="0" w:uiPriority="66" w:unhideWhenUsed="0"/>
-    <w:lsdException w:name="Medium Grid 1 Accent 2" w:semiHidden="0" w:uiPriority="67" w:unhideWhenUsed="0"/>
-    <w:lsdException w:name="Medium Grid 2 Accent 2" w:semiHidden="0" w:uiPriority="68" w:unhideWhenUsed="0"/>
-    <w:lsdException w:name="Medium Grid 3 Accent 2" w:semiHidden="0" w:uiPriority="69" w:unhideWhenUsed="0"/>
-    <w:lsdException w:name="Dark List Accent 2" w:semiHidden="0" w:uiPriority="70" w:unhideWhenUsed="0"/>
-    <w:lsdException w:name="Colorful Shading Accent 2" w:semiHidden="0" w:uiPriority="71" w:unhideWhenUsed="0"/>
-    <w:lsdException w:name="Colorful List Accent 2" w:semiHidden="0" w:uiPriority="72" w:unhideWhenUsed="0"/>
-    <w:lsdException w:name="Colorful Grid Accent 2" w:semiHidden="0" w:uiPriority="73" w:unhideWhenUsed="0"/>
-    <w:lsdException w:name="Light Shading Accent 3" w:semiHidden="0" w:uiPriority="60" w:unhideWhenUsed="0"/>
-    <w:lsdException w:name="Light List Accent 3" w:semiHidden="0" w:uiPriority="61" w:unhideWhenUsed="0"/>
-    <w:lsdException w:name="Light Grid Accent 3" w:semiHidden="0" w:uiPriority="62" w:unhideWhenUsed="0"/>
-    <w:lsdException w:name="Medium Shading 1 Accent 3" w:semiHidden="0" w:uiPriority="63" w:unhideWhenUsed="0"/>
-    <w:lsdException w:name="Medium Shading 2 Accent 3" w:semiHidden="0" w:uiPriority="64" w:unhideWhenUsed="0"/>
-    <w:lsdException w:name="Medium List 1 Accent 3" w:semiHidden="0" w:uiPriority="65" w:unhideWhenUsed="0"/>
-    <w:lsdException w:name="Medium List 2 Accent 3" w:semiHidden="0" w:uiPriority="66" w:unhideWhenUsed="0"/>
-    <w:lsdException w:name="Medium Grid 1 Accent 3" w:semiHidden="0" w:uiPriority="67" w:unhideWhenUsed="0"/>
-    <w:lsdException w:name="Medium Grid 2 Accent 3" w:semiHidden="0" w:uiPriority="68" w:unhideWhenUsed="0"/>
-    <w:lsdException w:name="Medium Grid 3 Accent 3" w:semiHidden="0" w:uiPriority="69" w:unhideWhenUsed="0"/>
-    <w:lsdException w:name="Dark List Accent 3" w:semiHidden="0" w:uiPriority="70" w:unhideWhenUsed="0"/>
-    <w:lsdException w:name="Colorful Shading Accent 3" w:semiHidden="0" w:uiPriority="71" w:unhideWhenUsed="0"/>
-    <w:lsdException w:name="Colorful List Accent 3" w:semiHidden="0" w:uiPriority="72" w:unhideWhenUsed="0"/>
-    <w:lsdException w:name="Colorful Grid Accent 3" w:semiHidden="0" w:uiPriority="73" w:unhideWhenUsed="0"/>
-    <w:lsdException w:name="Light Shading Accent 4" w:semiHidden="0" w:uiPriority="60" w:unhideWhenUsed="0"/>
-    <w:lsdException w:name="Light List Accent 4" w:semiHidden="0" w:uiPriority="61" w:unhideWhenUsed="0"/>
-    <w:lsdException w:name="Light Grid Accent 4" w:semiHidden="0" w:uiPriority="62" w:unhideWhenUsed="0"/>
-    <w:lsdException w:name="Medium Shading 1 Accent 4" w:semiHidden="0" w:uiPriority="63" w:unhideWhenUsed="0"/>
-    <w:lsdException w:name="Medium Shading 2 Accent 4" w:semiHidden="0" w:uiPriority="64" w:unhideWhenUsed="0"/>
-    <w:lsdException w:name="Medium List 1 Accent 4" w:semiHidden="0" w:uiPriority="65" w:unhideWhenUsed="0"/>
-    <w:lsdException w:name="Medium List 2 Accent 4" w:semiHidden="0" w:uiPriority="66" w:unhideWhenUsed="0"/>
-    <w:lsdException w:name="Medium Grid 1 Accent 4" w:semiHidden="0" w:uiPriority="67" w:unhideWhenUsed="0"/>
-    <w:lsdException w:name="Medium Grid 2 Accent 4" w:semiHidden="0" w:uiPriority="68" w:unhideWhenUsed="0"/>
-    <w:lsdException w:name="Medium Grid 3 Accent 4" w:semiHidden="0" w:uiPriority="69" w:unhideWhenUsed="0"/>
-    <w:lsdException w:name="Dark List Accent 4" w:semiHidden="0" w:uiPriority="70" w:unhideWhenUsed="0"/>
-    <w:lsdException w:name="Colorful Shading Accent 4" w:semiHidden="0" w:uiPriority="71" w:unhideWhenUsed="0"/>
-    <w:lsdException w:name="Colorful List Accent 4" w:semiHidden="0" w:uiPriority="72" w:unhideWhenUsed="0"/>
-    <w:lsdException w:name="Colorful Grid Accent 4" w:semiHidden="0" w:uiPriority="73" w:unhideWhenUsed="0"/>
-    <w:lsdException w:name="Light Shading Accent 5" w:semiHidden="0" w:uiPriority="60" w:unhideWhenUsed="0"/>
-    <w:lsdException w:name="Light List Accent 5" w:semiHidden="0" w:uiPriority="61" w:unhideWhenUsed="0"/>
-    <w:lsdException w:name="Light Grid Accent 5" w:semiHidden="0" w:uiPriority="62" w:unhideWhenUsed="0"/>
-    <w:lsdException w:name="Medium Shading 1 Accent 5" w:semiHidden="0" w:uiPriority="63" w:unhideWhenUsed="0"/>
-    <w:lsdException w:name="Medium Shading 2 Accent 5" w:semiHidden="0" w:uiPriority="64" w:unhideWhenUsed="0"/>
-    <w:lsdException w:name="Medium List 1 Accent 5" w:semiHidden="0" w:uiPriority="65" w:unhideWhenUsed="0"/>
-    <w:lsdException w:name="Medium List 2 Accent 5" w:semiHidden="0" w:uiPriority="66" w:unhideWhenUsed="0"/>
-    <w:lsdException w:name="Medium Grid 1 Accent 5" w:semiHidden="0" w:uiPriority="67" w:unhideWhenUsed="0"/>
-    <w:lsdException w:name="Medium Grid 2 Accent 5" w:semiHidden="0" w:uiPriority="68" w:unhideWhenUsed="0"/>
-    <w:lsdException w:name="Medium Grid 3 Accent 5" w:semiHidden="0" w:uiPriority="69" w:unhideWhenUsed="0"/>
-    <w:lsdException w:name="Dark List Accent 5" w:semiHidden="0" w:uiPriority="70" w:unhideWhenUsed="0"/>
-    <w:lsdException w:name="Colorful Shading Accent 5" w:semiHidden="0" w:uiPriority="71" w:unhideWhenUsed="0"/>
-    <w:lsdException w:name="Colorful List Accent 5" w:semiHidden="0" w:uiPriority="72" w:unhideWhenUsed="0"/>
-    <w:lsdException w:name="Colorful Grid Accent 5" w:semiHidden="0" w:uiPriority="73" w:unhideWhenUsed="0"/>
-    <w:lsdException w:name="Light Shading Accent 6" w:semiHidden="0" w:uiPriority="60" w:unhideWhenUsed="0"/>
-    <w:lsdException w:name="Light List Accent 6" w:semiHidden="0" w:uiPriority="61" w:unhideWhenUsed="0"/>
-    <w:lsdException w:name="Light Grid Accent 6" w:semiHidden="0" w:uiPriority="62" w:unhideWhenUsed="0"/>
-    <w:lsdException w:name="Medium Shading 1 Accent 6" w:semiHidden="0" w:uiPriority="63" w:unhideWhenUsed="0"/>
-    <w:lsdException w:name="Medium Shading 2 Accent 6" w:semiHidden="0" w:uiPriority="64" w:unhideWhenUsed="0"/>
-    <w:lsdException w:name="Medium List 1 Accent 6" w:semiHidden="0" w:uiPriority="65" w:unhideWhenUsed="0"/>
-    <w:lsdException w:name="Medium List 2 Accent 6" w:semiHidden="0" w:uiPriority="66" w:unhideWhenUsed="0"/>
-    <w:lsdException w:name="Medium Grid 1 Accent 6" w:semiHidden="0" w:uiPriority="67" w:unhideWhenUsed="0"/>
-    <w:lsdException w:name="Medium Grid 2 Accent 6" w:semiHidden="0" w:uiPriority="68" w:unhideWhenUsed="0"/>
-    <w:lsdException w:name="Medium Grid 3 Accent 6" w:semiHidden="0" w:uiPriority="69" w:unhideWhenUsed="0"/>
-    <w:lsdException w:name="Dark List Accent 6" w:semiHidden="0" w:uiPriority="70" w:unhideWhenUsed="0"/>
-    <w:lsdException w:name="Colorful Shading Accent 6" w:semiHidden="0" w:uiPriority="71" w:unhideWhenUsed="0"/>
-    <w:lsdException w:name="Colorful List Accent 6" w:semiHidden="0" w:uiPriority="72" w:unhideWhenUsed="0"/>
-    <w:lsdException w:name="Colorful Grid Accent 6" w:semiHidden="0" w:uiPriority="73" w:unhideWhenUsed="0"/>
-    <w:lsdException w:name="Subtle Emphasis" w:semiHidden="0" w:uiPriority="19" w:unhideWhenUsed="0" w:qFormat="1"/>
-    <w:lsdException w:name="Intense Emphasis" w:semiHidden="0" w:uiPriority="21" w:unhideWhenUsed="0" w:qFormat="1"/>
-    <w:lsdException w:name="Subtle Reference" w:semiHidden="0" w:uiPriority="31" w:unhideWhenUsed="0" w:qFormat="1"/>
-    <w:lsdException w:name="Intense Reference" w:semiHidden="0" w:uiPriority="32" w:unhideWhenUsed="0" w:qFormat="1"/>
-    <w:lsdException w:name="Book Title" w:semiHidden="0" w:uiPriority="33" w:unhideWhenUsed="0" w:qFormat="1"/>
-    <w:lsdException w:name="Bibliography" w:uiPriority="37"/>
-    <w:lsdException w:name="TOC Heading" w:uiPriority="39" w:qFormat="1"/>
+  <w:latentStyles w:defLockedState="0" w:defUIPriority="0" w:defSemiHidden="0" w:defUnhideWhenUsed="0" w:defQFormat="0" w:count="371">
+    <w:lsdException w:name="Normal" w:qFormat="1"/>
+    <w:lsdException w:name="heading 1" w:uiPriority="9" w:qFormat="1"/>
+    <w:lsdException w:name="heading 2" w:uiPriority="9" w:qFormat="1"/>
+    <w:lsdException w:name="heading 3" w:uiPriority="9" w:qFormat="1"/>
+    <w:lsdException w:name="heading 4" w:uiPriority="9" w:qFormat="1"/>
+    <w:lsdException w:name="heading 5" w:semiHidden="1" w:unhideWhenUsed="1" w:qFormat="1"/>
+    <w:lsdException w:name="heading 6" w:semiHidden="1" w:unhideWhenUsed="1" w:qFormat="1"/>
+    <w:lsdException w:name="heading 7" w:semiHidden="1" w:unhideWhenUsed="1" w:qFormat="1"/>
+    <w:lsdException w:name="heading 8" w:semiHidden="1" w:unhideWhenUsed="1" w:qFormat="1"/>
+    <w:lsdException w:name="heading 9" w:semiHidden="1" w:unhideWhenUsed="1" w:qFormat="1"/>
+    <w:lsdException w:name="index 1" w:semiHidden="1" w:unhideWhenUsed="1"/>
+    <w:lsdException w:name="index 2" w:semiHidden="1" w:unhideWhenUsed="1"/>
+    <w:lsdException w:name="index 3" w:semiHidden="1" w:unhideWhenUsed="1"/>
+    <w:lsdException w:name="index 4" w:semiHidden="1" w:unhideWhenUsed="1"/>
+    <w:lsdException w:name="index 5" w:semiHidden="1" w:unhideWhenUsed="1"/>
+    <w:lsdException w:name="index 6" w:semiHidden="1" w:unhideWhenUsed="1"/>
+    <w:lsdException w:name="index 7" w:semiHidden="1" w:unhideWhenUsed="1"/>
+    <w:lsdException w:name="index 8" w:semiHidden="1" w:unhideWhenUsed="1"/>
+    <w:lsdException w:name="index 9" w:semiHidden="1" w:unhideWhenUsed="1"/>
+    <w:lsdException w:name="toc 1" w:semiHidden="1" w:uiPriority="39" w:unhideWhenUsed="1"/>
+    <w:lsdException w:name="toc 2" w:semiHidden="1" w:uiPriority="39" w:unhideWhenUsed="1"/>
+    <w:lsdException w:name="toc 3" w:semiHidden="1" w:uiPriority="39" w:unhideWhenUsed="1"/>
+    <w:lsdException w:name="toc 4" w:semiHidden="1" w:unhideWhenUsed="1"/>
+    <w:lsdException w:name="toc 5" w:semiHidden="1" w:unhideWhenUsed="1"/>
+    <w:lsdException w:name="toc 6" w:semiHidden="1" w:unhideWhenUsed="1"/>
+    <w:lsdException w:name="toc 7" w:semiHidden="1" w:unhideWhenUsed="1"/>
+    <w:lsdException w:name="toc 8" w:semiHidden="1" w:unhideWhenUsed="1"/>
+    <w:lsdException w:name="toc 9" w:semiHidden="1" w:unhideWhenUsed="1"/>
+    <w:lsdException w:name="Normal Indent" w:semiHidden="1" w:unhideWhenUsed="1"/>
+    <w:lsdException w:name="footnote text" w:semiHidden="1" w:unhideWhenUsed="1"/>
+    <w:lsdException w:name="annotation text" w:semiHidden="1" w:unhideWhenUsed="1"/>
+    <w:lsdException w:name="header" w:semiHidden="1" w:unhideWhenUsed="1"/>
+    <w:lsdException w:name="footer" w:semiHidden="1" w:unhideWhenUsed="1"/>
+    <w:lsdException w:name="index heading" w:semiHidden="1" w:unhideWhenUsed="1"/>
+    <w:lsdException w:name="caption" w:semiHidden="1" w:unhideWhenUsed="1" w:qFormat="1"/>
+    <w:lsdException w:name="table of figures" w:semiHidden="1" w:unhideWhenUsed="1"/>
+    <w:lsdException w:name="envelope address" w:semiHidden="1" w:unhideWhenUsed="1"/>
+    <w:lsdException w:name="envelope return" w:semiHidden="1" w:unhideWhenUsed="1"/>
+    <w:lsdException w:name="footnote reference" w:semiHidden="1" w:unhideWhenUsed="1"/>
+    <w:lsdException w:name="annotation reference" w:semiHidden="1" w:unhideWhenUsed="1"/>
+    <w:lsdException w:name="line number" w:semiHidden="1" w:unhideWhenUsed="1"/>
+    <w:lsdException w:name="page number" w:semiHidden="1" w:unhideWhenUsed="1"/>
+    <w:lsdException w:name="endnote reference" w:semiHidden="1" w:unhideWhenUsed="1"/>
+    <w:lsdException w:name="endnote text" w:semiHidden="1" w:unhideWhenUsed="1"/>
+    <w:lsdException w:name="table of authorities" w:semiHidden="1" w:unhideWhenUsed="1"/>
+    <w:lsdException w:name="macro" w:semiHidden="1" w:unhideWhenUsed="1"/>
+    <w:lsdException w:name="toa heading" w:semiHidden="1" w:unhideWhenUsed="1"/>
+    <w:lsdException w:name="List" w:semiHidden="1" w:unhideWhenUsed="1"/>
+    <w:lsdException w:name="List Bullet" w:semiHidden="1" w:unhideWhenUsed="1"/>
+    <w:lsdException w:name="List 2" w:semiHidden="1" w:unhideWhenUsed="1"/>
+    <w:lsdException w:name="List 3" w:semiHidden="1" w:unhideWhenUsed="1"/>
+    <w:lsdException w:name="List Bullet 2" w:semiHidden="1" w:unhideWhenUsed="1"/>
+    <w:lsdException w:name="List Bullet 3" w:semiHidden="1" w:unhideWhenUsed="1"/>
+    <w:lsdException w:name="List Bullet 4" w:semiHidden="1" w:unhideWhenUsed="1"/>
+    <w:lsdException w:name="List Bullet 5" w:semiHidden="1" w:unhideWhenUsed="1"/>
+    <w:lsdException w:name="List Number 2" w:semiHidden="1" w:unhideWhenUsed="1"/>
+    <w:lsdException w:name="List Number 3" w:semiHidden="1" w:unhideWhenUsed="1"/>
+    <w:lsdException w:name="List Number 4" w:semiHidden="1" w:unhideWhenUsed="1"/>
+    <w:lsdException w:name="List Number 5" w:semiHidden="1" w:unhideWhenUsed="1"/>
+    <w:lsdException w:name="Title" w:qFormat="1"/>
+    <w:lsdException w:name="Closing" w:semiHidden="1" w:unhideWhenUsed="1"/>
+    <w:lsdException w:name="Signature" w:semiHidden="1" w:unhideWhenUsed="1"/>
+    <w:lsdException w:name="Default Paragraph Font" w:semiHidden="1" w:uiPriority="1" w:unhideWhenUsed="1"/>
+    <w:lsdException w:name="Body Text" w:semiHidden="1" w:unhideWhenUsed="1"/>
+    <w:lsdException w:name="Body Text Indent" w:semiHidden="1" w:unhideWhenUsed="1"/>
+    <w:lsdException w:name="List Continue" w:semiHidden="1" w:unhideWhenUsed="1"/>
+    <w:lsdException w:name="List Continue 2" w:semiHidden="1" w:unhideWhenUsed="1"/>
+    <w:lsdException w:name="List Continue 3" w:semiHidden="1" w:unhideWhenUsed="1"/>
+    <w:lsdException w:name="List Continue 4" w:semiHidden="1" w:unhideWhenUsed="1"/>
+    <w:lsdException w:name="List Continue 5" w:semiHidden="1" w:unhideWhenUsed="1"/>
+    <w:lsdException w:name="Message Header" w:semiHidden="1" w:unhideWhenUsed="1"/>
+    <w:lsdException w:name="Subtitle" w:qFormat="1"/>
+    <w:lsdException w:name="Body Text First Indent 2" w:semiHidden="1" w:unhideWhenUsed="1"/>
+    <w:lsdException w:name="Note Heading" w:semiHidden="1" w:unhideWhenUsed="1"/>
+    <w:lsdException w:name="Body Text 2" w:semiHidden="1" w:unhideWhenUsed="1"/>
+    <w:lsdException w:name="Body Text 3" w:semiHidden="1" w:unhideWhenUsed="1"/>
+    <w:lsdException w:name="Body Text Indent 2" w:semiHidden="1" w:unhideWhenUsed="1"/>
+    <w:lsdException w:name="Body Text Indent 3" w:semiHidden="1" w:unhideWhenUsed="1"/>
+    <w:lsdException w:name="Block Text" w:semiHidden="1" w:unhideWhenUsed="1"/>
+    <w:lsdException w:name="Hyperlink" w:semiHidden="1" w:uiPriority="99" w:unhideWhenUsed="1"/>
+    <w:lsdException w:name="FollowedHyperlink" w:semiHidden="1" w:uiPriority="99" w:unhideWhenUsed="1"/>
+    <w:lsdException w:name="Strong" w:qFormat="1"/>
+    <w:lsdException w:name="Emphasis" w:qFormat="1"/>
+    <w:lsdException w:name="Document Map" w:semiHidden="1" w:unhideWhenUsed="1"/>
+    <w:lsdException w:name="Plain Text" w:semiHidden="1" w:unhideWhenUsed="1"/>
+    <w:lsdException w:name="E-mail Signature" w:semiHidden="1" w:unhideWhenUsed="1"/>
+    <w:lsdException w:name="HTML Top of Form" w:semiHidden="1" w:unhideWhenUsed="1"/>
+    <w:lsdException w:name="HTML Bottom of Form" w:semiHidden="1" w:unhideWhenUsed="1"/>
+    <w:lsdException w:name="Normal (Web)" w:semiHidden="1" w:uiPriority="99" w:unhideWhenUsed="1"/>
+    <w:lsdException w:name="HTML Acronym" w:semiHidden="1" w:unhideWhenUsed="1"/>
+    <w:lsdException w:name="HTML Address" w:semiHidden="1" w:unhideWhenUsed="1"/>
+    <w:lsdException w:name="HTML Cite" w:semiHidden="1" w:unhideWhenUsed="1"/>
+    <w:lsdException w:name="HTML Code" w:semiHidden="1" w:unhideWhenUsed="1"/>
+    <w:lsdException w:name="HTML Definition" w:semiHidden="1" w:unhideWhenUsed="1"/>
+    <w:lsdException w:name="HTML Keyboard" w:semiHidden="1" w:unhideWhenUsed="1"/>
+    <w:lsdException w:name="HTML Preformatted" w:semiHidden="1" w:uiPriority="99" w:unhideWhenUsed="1"/>
+    <w:lsdException w:name="HTML Sample" w:semiHidden="1" w:unhideWhenUsed="1"/>
+    <w:lsdException w:name="HTML Typewriter" w:semiHidden="1" w:unhideWhenUsed="1"/>
+    <w:lsdException w:name="HTML Variable" w:semiHidden="1" w:unhideWhenUsed="1"/>
+    <w:lsdException w:name="Normal Table" w:semiHidden="1" w:unhideWhenUsed="1"/>
+    <w:lsdException w:name="annotation subject" w:semiHidden="1" w:unhideWhenUsed="1"/>
+    <w:lsdException w:name="No List" w:semiHidden="1" w:uiPriority="99" w:unhideWhenUsed="1"/>
+    <w:lsdException w:name="Outline List 1" w:semiHidden="1" w:unhideWhenUsed="1"/>
+    <w:lsdException w:name="Outline List 2" w:semiHidden="1" w:unhideWhenUsed="1"/>
+    <w:lsdException w:name="Outline List 3" w:semiHidden="1" w:unhideWhenUsed="1"/>
+    <w:lsdException w:name="Table Simple 1" w:semiHidden="1" w:unhideWhenUsed="1"/>
+    <w:lsdException w:name="Table Simple 2" w:semiHidden="1" w:unhideWhenUsed="1"/>
+    <w:lsdException w:name="Table Simple 3" w:semiHidden="1" w:unhideWhenUsed="1"/>
+    <w:lsdException w:name="Table Classic 1" w:semiHidden="1" w:unhideWhenUsed="1"/>
+    <w:lsdException w:name="Table Classic 2" w:semiHidden="1" w:unhideWhenUsed="1"/>
+    <w:lsdException w:name="Table Classic 3" w:semiHidden="1" w:unhideWhenUsed="1"/>
+    <w:lsdException w:name="Table Classic 4" w:semiHidden="1" w:unhideWhenUsed="1"/>
+    <w:lsdException w:name="Table Colorful 1" w:semiHidden="1" w:unhideWhenUsed="1"/>
+    <w:lsdException w:name="Table Colorful 2" w:semiHidden="1" w:unhideWhenUsed="1"/>
+    <w:lsdException w:name="Table Colorful 3" w:semiHidden="1" w:unhideWhenUsed="1"/>
+    <w:lsdException w:name="Table Columns 1" w:semiHidden="1" w:unhideWhenUsed="1"/>
+    <w:lsdException w:name="Table Columns 2" w:semiHidden="1" w:unhideWhenUsed="1"/>
+    <w:lsdException w:name="Table Columns 3" w:semiHidden="1" w:unhideWhenUsed="1"/>
+    <w:lsdException w:name="Table Columns 4" w:semiHidden="1" w:unhideWhenUsed="1"/>
+    <w:lsdException w:name="Table Columns 5" w:semiHidden="1" w:unhideWhenUsed="1"/>
+    <w:lsdException w:name="Table Grid 1" w:semiHidden="1" w:unhideWhenUsed="1"/>
+    <w:lsdException w:name="Table Grid 2" w:semiHidden="1" w:unhideWhenUsed="1"/>
+    <w:lsdException w:name="Table Grid 3" w:semiHidden="1" w:unhideWhenUsed="1"/>
+    <w:lsdException w:name="Table Grid 4" w:semiHidden="1" w:unhideWhenUsed="1"/>
+    <w:lsdException w:name="Table Grid 5" w:semiHidden="1" w:unhideWhenUsed="1"/>
+    <w:lsdException w:name="Table Grid 6" w:semiHidden="1" w:unhideWhenUsed="1"/>
+    <w:lsdException w:name="Table Grid 7" w:semiHidden="1" w:unhideWhenUsed="1"/>
+    <w:lsdException w:name="Table Grid 8" w:semiHidden="1" w:unhideWhenUsed="1"/>
+    <w:lsdException w:name="Table List 1" w:semiHidden="1" w:unhideWhenUsed="1"/>
+    <w:lsdException w:name="Table List 2" w:semiHidden="1" w:unhideWhenUsed="1"/>
+    <w:lsdException w:name="Table List 3" w:semiHidden="1" w:unhideWhenUsed="1"/>
+    <w:lsdException w:name="Table List 4" w:semiHidden="1" w:unhideWhenUsed="1"/>
+    <w:lsdException w:name="Table List 5" w:semiHidden="1" w:unhideWhenUsed="1"/>
+    <w:lsdException w:name="Table List 6" w:semiHidden="1" w:unhideWhenUsed="1"/>
+    <w:lsdException w:name="Table List 7" w:semiHidden="1" w:unhideWhenUsed="1"/>
+    <w:lsdException w:name="Table List 8" w:semiHidden="1" w:unhideWhenUsed="1"/>
+    <w:lsdException w:name="Table 3D effects 1" w:semiHidden="1" w:unhideWhenUsed="1"/>
+    <w:lsdException w:name="Table 3D effects 2" w:semiHidden="1" w:unhideWhenUsed="1"/>
+    <w:lsdException w:name="Table 3D effects 3" w:semiHidden="1" w:unhideWhenUsed="1"/>
+    <w:lsdException w:name="Table Contemporary" w:semiHidden="1" w:unhideWhenUsed="1"/>
+    <w:lsdException w:name="Table Elegant" w:semiHidden="1" w:unhideWhenUsed="1"/>
+    <w:lsdException w:name="Table Professional" w:semiHidden="1" w:unhideWhenUsed="1"/>
+    <w:lsdException w:name="Table Subtle 1" w:semiHidden="1" w:unhideWhenUsed="1"/>
+    <w:lsdException w:name="Table Subtle 2" w:semiHidden="1" w:unhideWhenUsed="1"/>
+    <w:lsdException w:name="Table Web 1" w:semiHidden="1" w:unhideWhenUsed="1"/>
+    <w:lsdException w:name="Table Web 2" w:semiHidden="1" w:unhideWhenUsed="1"/>
+    <w:lsdException w:name="Table Web 3" w:semiHidden="1" w:unhideWhenUsed="1"/>
+    <w:lsdException w:name="Balloon Text" w:semiHidden="1" w:unhideWhenUsed="1"/>
+    <w:lsdException w:name="Table Grid" w:uiPriority="59"/>
+    <w:lsdException w:name="Table Theme" w:semiHidden="1" w:unhideWhenUsed="1"/>
+    <w:lsdException w:name="Placeholder Text" w:semiHidden="1" w:uiPriority="99"/>
+    <w:lsdException w:name="No Spacing" w:uiPriority="1" w:qFormat="1"/>
+    <w:lsdException w:name="Light Shading" w:uiPriority="60"/>
+    <w:lsdException w:name="Light List" w:uiPriority="61"/>
+    <w:lsdException w:name="Light Grid" w:uiPriority="62"/>
+    <w:lsdException w:name="Medium Shading 1" w:uiPriority="63"/>
+    <w:lsdException w:name="Medium Shading 2" w:uiPriority="64"/>
+    <w:lsdException w:name="Medium List 1" w:uiPriority="65"/>
+    <w:lsdException w:name="Medium List 2" w:uiPriority="66"/>
+    <w:lsdException w:name="Medium Grid 1" w:uiPriority="67"/>
+    <w:lsdException w:name="Medium Grid 2" w:uiPriority="68"/>
+    <w:lsdException w:name="Medium Grid 3" w:uiPriority="69"/>
+    <w:lsdException w:name="Dark List" w:uiPriority="70"/>
+    <w:lsdException w:name="Colorful Shading" w:uiPriority="71"/>
+    <w:lsdException w:name="Colorful List" w:uiPriority="72"/>
+    <w:lsdException w:name="Colorful Grid" w:uiPriority="73"/>
+    <w:lsdException w:name="Light Shading Accent 1" w:uiPriority="60"/>
+    <w:lsdException w:name="Light List Accent 1" w:uiPriority="61"/>
+    <w:lsdException w:name="Light Grid Accent 1" w:uiPriority="62"/>
+    <w:lsdException w:name="Medium Shading 1 Accent 1" w:uiPriority="63"/>
+    <w:lsdException w:name="Medium Shading 2 Accent 1" w:uiPriority="64"/>
+    <w:lsdException w:name="Medium List 1 Accent 1" w:uiPriority="65"/>
+    <w:lsdException w:name="Revision" w:semiHidden="1" w:uiPriority="99"/>
+    <w:lsdException w:name="List Paragraph" w:uiPriority="34" w:qFormat="1"/>
+    <w:lsdException w:name="Quote" w:uiPriority="29" w:qFormat="1"/>
+    <w:lsdException w:name="Intense Quote" w:uiPriority="30" w:qFormat="1"/>
+    <w:lsdException w:name="Medium List 2 Accent 1" w:uiPriority="66"/>
+    <w:lsdException w:name="Medium Grid 1 Accent 1" w:uiPriority="67"/>
+    <w:lsdException w:name="Medium Grid 2 Accent 1" w:uiPriority="68"/>
+    <w:lsdException w:name="Medium Grid 3 Accent 1" w:uiPriority="69"/>
+    <w:lsdException w:name="Dark List Accent 1" w:uiPriority="70"/>
+    <w:lsdException w:name="Colorful Shading Accent 1" w:uiPriority="71"/>
+    <w:lsdException w:name="Colorful List Accent 1" w:uiPriority="72"/>
+    <w:lsdException w:name="Colorful Grid Accent 1" w:uiPriority="73"/>
+    <w:lsdException w:name="Light Shading Accent 2" w:uiPriority="60"/>
+    <w:lsdException w:name="Light List Accent 2" w:uiPriority="61"/>
+    <w:lsdException w:name="Light Grid Accent 2" w:uiPriority="62"/>
+    <w:lsdException w:name="Medium Shading 1 Accent 2" w:uiPriority="63"/>
+    <w:lsdException w:name="Medium Shading 2 Accent 2" w:uiPriority="64"/>
+    <w:lsdException w:name="Medium List 1 Accent 2" w:uiPriority="65"/>
+    <w:lsdException w:name="Medium List 2 Accent 2" w:uiPriority="66"/>
+    <w:lsdException w:name="Medium Grid 1 Accent 2" w:uiPriority="67"/>
+    <w:lsdException w:name="Medium Grid 2 Accent 2" w:uiPriority="68"/>
+    <w:lsdException w:name="Medium Grid 3 Accent 2" w:uiPriority="69"/>
+    <w:lsdException w:name="Dark List Accent 2" w:uiPriority="70"/>
+    <w:lsdException w:name="Colorful Shading Accent 2" w:uiPriority="71"/>
+    <w:lsdException w:name="Colorful List Accent 2" w:uiPriority="72"/>
+    <w:lsdException w:name="Colorful Grid Accent 2" w:uiPriority="73"/>
+    <w:lsdException w:name="Light Shading Accent 3" w:uiPriority="60"/>
+    <w:lsdException w:name="Light List Accent 3" w:uiPriority="61"/>
+    <w:lsdException w:name="Light Grid Accent 3" w:uiPriority="62"/>
+    <w:lsdException w:name="Medium Shading 1 Accent 3" w:uiPriority="63"/>
+    <w:lsdException w:name="Medium Shading 2 Accent 3" w:uiPriority="64"/>
+    <w:lsdException w:name="Medium List 1 Accent 3" w:uiPriority="65"/>
+    <w:lsdException w:name="Medium List 2 Accent 3" w:uiPriority="66"/>
+    <w:lsdException w:name="Medium Grid 1 Accent 3" w:uiPriority="67"/>
+    <w:lsdException w:name="Medium Grid 2 Accent 3" w:uiPriority="68"/>
+    <w:lsdException w:name="Medium Grid 3 Accent 3" w:uiPriority="69"/>
+    <w:lsdException w:name="Dark List Accent 3" w:uiPriority="70"/>
+    <w:lsdException w:name="Colorful Shading Accent 3" w:uiPriority="71"/>
+    <w:lsdException w:name="Colorful List Accent 3" w:uiPriority="72"/>
+    <w:lsdException w:name="Colorful Grid Accent 3" w:uiPriority="73"/>
+    <w:lsdException w:name="Light Shading Accent 4" w:uiPriority="60"/>
+    <w:lsdException w:name="Light List Accent 4" w:uiPriority="61"/>
+    <w:lsdException w:name="Light Grid Accent 4" w:uiPriority="62"/>
+    <w:lsdException w:name="Medium Shading 1 Accent 4" w:uiPriority="63"/>
+    <w:lsdException w:name="Medium Shading 2 Accent 4" w:uiPriority="64"/>
+    <w:lsdException w:name="Medium List 1 Accent 4" w:uiPriority="65"/>
+    <w:lsdException w:name="Medium List 2 Accent 4" w:uiPriority="66"/>
+    <w:lsdException w:name="Medium Grid 1 Accent 4" w:uiPriority="67"/>
+    <w:lsdException w:name="Medium Grid 2 Accent 4" w:uiPriority="68"/>
+    <w:lsdException w:name="Medium Grid 3 Accent 4" w:uiPriority="69"/>
+    <w:lsdException w:name="Dark List Accent 4" w:uiPriority="70"/>
+    <w:lsdException w:name="Colorful Shading Accent 4" w:uiPriority="71"/>
+    <w:lsdException w:name="Colorful List Accent 4" w:uiPriority="72"/>
+    <w:lsdException w:name="Colorful Grid Accent 4" w:uiPriority="73"/>
+    <w:lsdException w:name="Light Shading Accent 5" w:uiPriority="60"/>
+    <w:lsdException w:name="Light List Accent 5" w:uiPriority="61"/>
+    <w:lsdException w:name="Light Grid Accent 5" w:uiPriority="62"/>
+    <w:lsdException w:name="Medium Shading 1 Accent 5" w:uiPriority="63"/>
+    <w:lsdException w:name="Medium Shading 2 Accent 5" w:uiPriority="64"/>
+    <w:lsdException w:name="Medium List 1 Accent 5" w:uiPriority="65"/>
+    <w:lsdException w:name="Medium List 2 Accent 5" w:uiPriority="66"/>
+    <w:lsdException w:name="Medium Grid 1 Accent 5" w:uiPriority="67"/>
+    <w:lsdException w:name="Medium Grid 2 Accent 5" w:uiPriority="68"/>
+    <w:lsdException w:name="Medium Grid 3 Accent 5" w:uiPriority="69"/>
+    <w:lsdException w:name="Dark List Accent 5" w:uiPriority="70"/>
+    <w:lsdException w:name="Colorful Shading Accent 5" w:uiPriority="71"/>
+    <w:lsdException w:name="Colorful List Accent 5" w:uiPriority="72"/>
+    <w:lsdException w:name="Colorful Grid Accent 5" w:uiPriority="73"/>
+    <w:lsdException w:name="Light Shading Accent 6" w:uiPriority="60"/>
+    <w:lsdException w:name="Light List Accent 6" w:uiPriority="61"/>
+    <w:lsdException w:name="Light Grid Accent 6" w:uiPriority="62"/>
+    <w:lsdException w:name="Medium Shading 1 Accent 6" w:uiPriority="63"/>
+    <w:lsdException w:name="Medium Shading 2 Accent 6" w:uiPriority="64"/>
+    <w:lsdException w:name="Medium List 1 Accent 6" w:uiPriority="65"/>
+    <w:lsdException w:name="Medium List 2 Accent 6" w:uiPriority="66"/>
+    <w:lsdException w:name="Medium Grid 1 Accent 6" w:uiPriority="67"/>
+    <w:lsdException w:name="Medium Grid 2 Accent 6" w:uiPriority="68"/>
+    <w:lsdException w:name="Medium Grid 3 Accent 6" w:uiPriority="69"/>
+    <w:lsdException w:name="Dark List Accent 6" w:uiPriority="70"/>
+    <w:lsdException w:name="Colorful Shading Accent 6" w:uiPriority="71"/>
+    <w:lsdException w:name="Colorful List Accent 6" w:uiPriority="72"/>
+    <w:lsdException w:name="Colorful Grid Accent 6" w:uiPriority="73"/>
+    <w:lsdException w:name="Subtle Emphasis" w:uiPriority="19" w:qFormat="1"/>
+    <w:lsdException w:name="Intense Emphasis" w:uiPriority="21" w:qFormat="1"/>
+    <w:lsdException w:name="Subtle Reference" w:uiPriority="31" w:qFormat="1"/>
+    <w:lsdException w:name="Intense Reference" w:uiPriority="32" w:qFormat="1"/>
+    <w:lsdException w:name="Book Title" w:uiPriority="33" w:qFormat="1"/>
+    <w:lsdException w:name="Bibliography" w:semiHidden="1" w:uiPriority="37" w:unhideWhenUsed="1"/>
+    <w:lsdException w:name="TOC Heading" w:semiHidden="1" w:uiPriority="39" w:unhideWhenUsed="1" w:qFormat="1"/>
+    <w:lsdException w:name="Plain Table 1" w:uiPriority="41"/>
+    <w:lsdException w:name="Plain Table 2" w:uiPriority="42"/>
+    <w:lsdException w:name="Plain Table 3" w:uiPriority="43"/>
+    <w:lsdException w:name="Plain Table 4" w:uiPriority="44"/>
+    <w:lsdException w:name="Plain Table 5" w:uiPriority="45"/>
+    <w:lsdException w:name="Grid Table Light" w:uiPriority="40"/>
+    <w:lsdException w:name="Grid Table 1 Light" w:uiPriority="46"/>
+    <w:lsdException w:name="Grid Table 2" w:uiPriority="47"/>
+    <w:lsdException w:name="Grid Table 3" w:uiPriority="48"/>
+    <w:lsdException w:name="Grid Table 4" w:uiPriority="49"/>
+    <w:lsdException w:name="Grid Table 5 Dark" w:uiPriority="50"/>
+    <w:lsdException w:name="Grid Table 6 Colorful" w:uiPriority="51"/>
+    <w:lsdException w:name="Grid Table 7 Colorful" w:uiPriority="52"/>
+    <w:lsdException w:name="Grid Table 1 Light Accent 1" w:uiPriority="46"/>
+    <w:lsdException w:name="Grid Table 2 Accent 1" w:uiPriority="47"/>
+    <w:lsdException w:name="Grid Table 3 Accent 1" w:uiPriority="48"/>
+    <w:lsdException w:name="Grid Table 4 Accent 1" w:uiPriority="49"/>
+    <w:lsdException w:name="Grid Table 5 Dark Accent 1" w:uiPriority="50"/>
+    <w:lsdException w:name="Grid Table 6 Colorful Accent 1" w:uiPriority="51"/>
+    <w:lsdException w:name="Grid Table 7 Colorful Accent 1" w:uiPriority="52"/>
+    <w:lsdException w:name="Grid Table 1 Light Accent 2" w:uiPriority="46"/>
+    <w:lsdException w:name="Grid Table 2 Accent 2" w:uiPriority="47"/>
+    <w:lsdException w:name="Grid Table 3 Accent 2" w:uiPriority="48"/>
+    <w:lsdException w:name="Grid Table 4 Accent 2" w:uiPriority="49"/>
+    <w:lsdException w:name="Grid Table 5 Dark Accent 2" w:uiPriority="50"/>
+    <w:lsdException w:name="Grid Table 6 Colorful Accent 2" w:uiPriority="51"/>
+    <w:lsdException w:name="Grid Table 7 Colorful Accent 2" w:uiPriority="52"/>
+    <w:lsdException w:name="Grid Table 1 Light Accent 3" w:uiPriority="46"/>
+    <w:lsdException w:name="Grid Table 2 Accent 3" w:uiPriority="47"/>
+    <w:lsdException w:name="Grid Table 3 Accent 3" w:uiPriority="48"/>
+    <w:lsdException w:name="Grid Table 4 Accent 3" w:uiPriority="49"/>
+    <w:lsdException w:name="Grid Table 5 Dark Accent 3" w:uiPriority="50"/>
+    <w:lsdException w:name="Grid Table 6 Colorful Accent 3" w:uiPriority="51"/>
+    <w:lsdException w:name="Grid Table 7 Colorful Accent 3" w:uiPriority="52"/>
+    <w:lsdException w:name="Grid Table 1 Light Accent 4" w:uiPriority="46"/>
+    <w:lsdException w:name="Grid Table 2 Accent 4" w:uiPriority="47"/>
+    <w:lsdException w:name="Grid Table 3 Accent 4" w:uiPriority="48"/>
+    <w:lsdException w:name="Grid Table 4 Accent 4" w:uiPriority="49"/>
+    <w:lsdException w:name="Grid Table 5 Dark Accent 4" w:uiPriority="50"/>
+    <w:lsdException w:name="Grid Table 6 Colorful Accent 4" w:uiPriority="51"/>
+    <w:lsdException w:name="Grid Table 7 Colorful Accent 4" w:uiPriority="52"/>
+    <w:lsdException w:name="Grid Table 1 Light Accent 5" w:uiPriority="46"/>
+    <w:lsdException w:name="Grid Table 2 Accent 5" w:uiPriority="47"/>
+    <w:lsdException w:name="Grid Table 3 Accent 5" w:uiPriority="48"/>
+    <w:lsdException w:name="Grid Table 4 Accent 5" w:uiPriority="49"/>
+    <w:lsdException w:name="Grid Table 5 Dark Accent 5" w:uiPriority="50"/>
+    <w:lsdException w:name="Grid Table 6 Colorful Accent 5" w:uiPriority="51"/>
+    <w:lsdException w:name="Grid Table 7 Colorful Accent 5" w:uiPriority="52"/>
+    <w:lsdException w:name="Grid Table 1 Light Accent 6" w:uiPriority="46"/>
+    <w:lsdException w:name="Grid Table 2 Accent 6" w:uiPriority="47"/>
+    <w:lsdException w:name="Grid Table 3 Accent 6" w:uiPriority="48"/>
+    <w:lsdException w:name="Grid Table 4 Accent 6" w:uiPriority="49"/>
+    <w:lsdException w:name="Grid Table 5 Dark Accent 6" w:uiPriority="50"/>
+    <w:lsdException w:name="Grid Table 6 Colorful Accent 6" w:uiPriority="51"/>
+    <w:lsdException w:name="Grid Table 7 Colorful Accent 6" w:uiPriority="52"/>
+    <w:lsdException w:name="List Table 1 Light" w:uiPriority="46"/>
+    <w:lsdException w:name="List Table 2" w:uiPriority="47"/>
+    <w:lsdException w:name="List Table 3" w:uiPriority="48"/>
+    <w:lsdException w:name="List Table 4" w:uiPriority="49"/>
+    <w:lsdException w:name="List Table 5 Dark" w:uiPriority="50"/>
+    <w:lsdException w:name="List Table 6 Colorful" w:uiPriority="51"/>
+    <w:lsdException w:name="List Table 7 Colorful" w:uiPriority="52"/>
+    <w:lsdException w:name="List Table 1 Light Accent 1" w:uiPriority="46"/>
+    <w:lsdException w:name="List Table 2 Accent 1" w:uiPriority="47"/>
+    <w:lsdException w:name="List Table 3 Accent 1" w:uiPriority="48"/>
+    <w:lsdException w:name="List Table 4 Accent 1" w:uiPriority="49"/>
+    <w:lsdException w:name="List Table 5 Dark Accent 1" w:uiPriority="50"/>
+    <w:lsdException w:name="List Table 6 Colorful Accent 1" w:uiPriority="51"/>
+    <w:lsdException w:name="List Table 7 Colorful Accent 1" w:uiPriority="52"/>
+    <w:lsdException w:name="List Table 1 Light Accent 2" w:uiPriority="46"/>
+    <w:lsdException w:name="List Table 2 Accent 2" w:uiPriority="47"/>
+    <w:lsdException w:name="List Table 3 Accent 2" w:uiPriority="48"/>
+    <w:lsdException w:name="List Table 4 Accent 2" w:uiPriority="49"/>
+    <w:lsdException w:name="List Table 5 Dark Accent 2" w:uiPriority="50"/>
+    <w:lsdException w:name="List Table 6 Colorful Accent 2" w:uiPriority="51"/>
+    <w:lsdException w:name="List Table 7 Colorful Accent 2" w:uiPriority="52"/>
+    <w:lsdException w:name="List Table 1 Light Accent 3" w:uiPriority="46"/>
+    <w:lsdException w:name="List Table 2 Accent 3" w:uiPriority="47"/>
+    <w:lsdException w:name="List Table 3 Accent 3" w:uiPriority="48"/>
+    <w:lsdException w:name="List Table 4 Accent 3" w:uiPriority="49"/>
+    <w:lsdException w:name="List Table 5 Dark Accent 3" w:uiPriority="50"/>
+    <w:lsdException w:name="List Table 6 Colorful Accent 3" w:uiPriority="51"/>
+    <w:lsdException w:name="List Table 7 Colorful Accent 3" w:uiPriority="52"/>
+    <w:lsdException w:name="List Table 1 Light Accent 4" w:uiPriority="46"/>
+    <w:lsdException w:name="List Table 2 Accent 4" w:uiPriority="47"/>
+    <w:lsdException w:name="List Table 3 Accent 4" w:uiPriority="48"/>
+    <w:lsdException w:name="List Table 4 Accent 4" w:uiPriority="49"/>
+    <w:lsdException w:name="List Table 5 Dark Accent 4" w:uiPriority="50"/>
+    <w:lsdException w:name="List Table 6 Colorful Accent 4" w:uiPriority="51"/>
+    <w:lsdException w:name="List Table 7 Colorful Accent 4" w:uiPriority="52"/>
+    <w:lsdException w:name="List Table 1 Light Accent 5" w:uiPriority="46"/>
+    <w:lsdException w:name="List Table 2 Accent 5" w:uiPriority="47"/>
+    <w:lsdException w:name="List Table 3 Accent 5" w:uiPriority="48"/>
+    <w:lsdException w:name="List Table 4 Accent 5" w:uiPriority="49"/>
+    <w:lsdException w:name="List Table 5 Dark Accent 5" w:uiPriority="50"/>
+    <w:lsdException w:name="List Table 6 Colorful Accent 5" w:uiPriority="51"/>
+    <w:lsdException w:name="List Table 7 Colorful Accent 5" w:uiPriority="52"/>
+    <w:lsdException w:name="List Table 1 Light Accent 6" w:uiPriority="46"/>
+    <w:lsdException w:name="List Table 2 Accent 6" w:uiPriority="47"/>
+    <w:lsdException w:name="List Table 3 Accent 6" w:uiPriority="48"/>
+    <w:lsdException w:name="List Table 4 Accent 6" w:uiPriority="49"/>
+    <w:lsdException w:name="List Table 5 Dark Accent 6" w:uiPriority="50"/>
+    <w:lsdException w:name="List Table 6 Colorful Accent 6" w:uiPriority="51"/>
+    <w:lsdException w:name="List Table 7 Colorful Accent 6" w:uiPriority="52"/>
   </w:latentStyles>
   <w:style w:type="paragraph" w:default="1" w:styleId="Normal">
     <w:name w:val="Normal"/>
@@ -64718,7 +65722,7 @@
 </file>
 
 <file path=word/glossary/document.xml><?xml version="1.0" encoding="utf-8"?>
-<w:glossaryDocument xmlns:wpc="http://schemas.microsoft.com/office/word/2010/wordprocessingCanvas" xmlns:mc="http://schemas.openxmlformats.org/markup-compatibility/2006" xmlns:o="urn:schemas-microsoft-com:office:office" xmlns:r="http://schemas.openxmlformats.org/officeDocument/2006/relationships" xmlns:m="http://schemas.openxmlformats.org/officeDocument/2006/math" xmlns:v="urn:schemas-microsoft-com:vml" xmlns:wp14="http://schemas.microsoft.com/office/word/2010/wordprocessingDrawing" xmlns:wp="http://schemas.openxmlformats.org/drawingml/2006/wordprocessingDrawing" xmlns:w10="urn:schemas-microsoft-com:office:word" xmlns:w="http://schemas.openxmlformats.org/wordprocessingml/2006/main" xmlns:w14="http://schemas.microsoft.com/office/word/2010/wordml" xmlns:wpg="http://schemas.microsoft.com/office/word/2010/wordprocessingGroup" xmlns:wpi="http://schemas.microsoft.com/office/word/2010/wordprocessingInk" xmlns:wne="http://schemas.microsoft.com/office/word/2006/wordml" xmlns:wps="http://schemas.microsoft.com/office/word/2010/wordprocessingShape" mc:Ignorable="w14 wp14">
+<w:glossaryDocument xmlns:wpc="http://schemas.microsoft.com/office/word/2010/wordprocessingCanvas" xmlns:mc="http://schemas.openxmlformats.org/markup-compatibility/2006" xmlns:o="urn:schemas-microsoft-com:office:office" xmlns:r="http://schemas.openxmlformats.org/officeDocument/2006/relationships" xmlns:m="http://schemas.openxmlformats.org/officeDocument/2006/math" xmlns:v="urn:schemas-microsoft-com:vml" xmlns:wp14="http://schemas.microsoft.com/office/word/2010/wordprocessingDrawing" xmlns:wp="http://schemas.openxmlformats.org/drawingml/2006/wordprocessingDrawing" xmlns:w10="urn:schemas-microsoft-com:office:word" xmlns:w="http://schemas.openxmlformats.org/wordprocessingml/2006/main" xmlns:w14="http://schemas.microsoft.com/office/word/2010/wordml" xmlns:w15="http://schemas.microsoft.com/office/word/2012/wordml" xmlns:wpg="http://schemas.microsoft.com/office/word/2010/wordprocessingGroup" xmlns:wpi="http://schemas.microsoft.com/office/word/2010/wordprocessingInk" xmlns:wne="http://schemas.microsoft.com/office/word/2006/wordml" xmlns:wps="http://schemas.microsoft.com/office/word/2010/wordprocessingShape" mc:Ignorable="w14 w15 wp14">
   <w:docParts>
     <w:docPart>
       <w:docPartPr>
@@ -64751,13 +65755,13 @@
 </file>
 
 <file path=word/glossary/fontTable.xml><?xml version="1.0" encoding="utf-8"?>
-<w:fonts xmlns:mc="http://schemas.openxmlformats.org/markup-compatibility/2006" xmlns:r="http://schemas.openxmlformats.org/officeDocument/2006/relationships" xmlns:w="http://schemas.openxmlformats.org/wordprocessingml/2006/main" xmlns:w14="http://schemas.microsoft.com/office/word/2010/wordml" mc:Ignorable="w14">
+<w:fonts xmlns:mc="http://schemas.openxmlformats.org/markup-compatibility/2006" xmlns:r="http://schemas.openxmlformats.org/officeDocument/2006/relationships" xmlns:w="http://schemas.openxmlformats.org/wordprocessingml/2006/main" xmlns:w14="http://schemas.microsoft.com/office/word/2010/wordml" xmlns:w15="http://schemas.microsoft.com/office/word/2012/wordml" mc:Ignorable="w14 w15">
   <w:font w:name="Times New Roman">
     <w:panose1 w:val="02020603050405020304"/>
     <w:charset w:val="00"/>
     <w:family w:val="roman"/>
     <w:pitch w:val="variable"/>
-    <w:sig w:usb0="E0002AFF" w:usb1="C0007841" w:usb2="00000009" w:usb3="00000000" w:csb0="000001FF" w:csb1="00000000"/>
+    <w:sig w:usb0="E0002EFF" w:usb1="C0007843" w:usb2="00000009" w:usb3="00000000" w:csb0="000001FF" w:csb1="00000000"/>
   </w:font>
   <w:font w:name="Symbol">
     <w:panose1 w:val="05050102010706020507"/>
@@ -64785,7 +65789,7 @@
     <w:charset w:val="00"/>
     <w:family w:val="swiss"/>
     <w:pitch w:val="variable"/>
-    <w:sig w:usb0="E10002FF" w:usb1="4000ACFF" w:usb2="00000009" w:usb3="00000000" w:csb0="0000019F" w:csb1="00000000"/>
+    <w:sig w:usb0="E00002FF" w:usb1="4000ACFF" w:usb2="00000001" w:usb3="00000000" w:csb0="0000019F" w:csb1="00000000"/>
   </w:font>
   <w:font w:name="Arial">
     <w:panose1 w:val="020B0604020202020204"/>
@@ -64808,11 +65812,18 @@
     <w:pitch w:val="variable"/>
     <w:sig w:usb0="E00002FF" w:usb1="400004FF" w:usb2="00000000" w:usb3="00000000" w:csb0="0000019F" w:csb1="00000000"/>
   </w:font>
+  <w:font w:name="Calibri Light">
+    <w:panose1 w:val="020F0302020204030204"/>
+    <w:charset w:val="00"/>
+    <w:family w:val="swiss"/>
+    <w:pitch w:val="variable"/>
+    <w:sig w:usb0="A00002EF" w:usb1="4000207B" w:usb2="00000000" w:usb3="00000000" w:csb0="0000019F" w:csb1="00000000"/>
+  </w:font>
 </w:fonts>
 </file>
 
 <file path=word/glossary/settings.xml><?xml version="1.0" encoding="utf-8"?>
-<w:settings xmlns:mc="http://schemas.openxmlformats.org/markup-compatibility/2006" xmlns:o="urn:schemas-microsoft-com:office:office" xmlns:r="http://schemas.openxmlformats.org/officeDocument/2006/relationships" xmlns:m="http://schemas.openxmlformats.org/officeDocument/2006/math" xmlns:v="urn:schemas-microsoft-com:vml" xmlns:w10="urn:schemas-microsoft-com:office:word" xmlns:w="http://schemas.openxmlformats.org/wordprocessingml/2006/main" xmlns:w14="http://schemas.microsoft.com/office/word/2010/wordml" xmlns:sl="http://schemas.openxmlformats.org/schemaLibrary/2006/main" mc:Ignorable="w14">
+<w:settings xmlns:mc="http://schemas.openxmlformats.org/markup-compatibility/2006" xmlns:o="urn:schemas-microsoft-com:office:office" xmlns:r="http://schemas.openxmlformats.org/officeDocument/2006/relationships" xmlns:m="http://schemas.openxmlformats.org/officeDocument/2006/math" xmlns:v="urn:schemas-microsoft-com:vml" xmlns:w10="urn:schemas-microsoft-com:office:word" xmlns:w="http://schemas.openxmlformats.org/wordprocessingml/2006/main" xmlns:w14="http://schemas.microsoft.com/office/word/2010/wordml" xmlns:w15="http://schemas.microsoft.com/office/word/2012/wordml" xmlns:sl="http://schemas.openxmlformats.org/schemaLibrary/2006/main" mc:Ignorable="w14 w15">
   <w:view w:val="normal"/>
   <w:defaultTabStop w:val="720"/>
   <w:characterSpacingControl w:val="doNotCompress"/>
@@ -64834,6 +65845,7 @@
     <w:rsid w:val="0060061E"/>
     <w:rsid w:val="00656B01"/>
     <w:rsid w:val="0066111F"/>
+    <w:rsid w:val="006A21A3"/>
     <w:rsid w:val="006C4919"/>
     <w:rsid w:val="008D3DF1"/>
     <w:rsid w:val="00A2581B"/>
@@ -64860,7 +65872,7 @@
 </file>
 
 <file path=word/glossary/styles.xml><?xml version="1.0" encoding="utf-8"?>
-<w:styles xmlns:mc="http://schemas.openxmlformats.org/markup-compatibility/2006" xmlns:r="http://schemas.openxmlformats.org/officeDocument/2006/relationships" xmlns:w="http://schemas.openxmlformats.org/wordprocessingml/2006/main" xmlns:w14="http://schemas.microsoft.com/office/word/2010/wordml" mc:Ignorable="w14">
+<w:styles xmlns:mc="http://schemas.openxmlformats.org/markup-compatibility/2006" xmlns:r="http://schemas.openxmlformats.org/officeDocument/2006/relationships" xmlns:w="http://schemas.openxmlformats.org/wordprocessingml/2006/main" xmlns:w14="http://schemas.microsoft.com/office/word/2010/wordml" xmlns:w15="http://schemas.microsoft.com/office/word/2012/wordml" mc:Ignorable="w14 w15">
   <w:docDefaults>
     <w:rPrDefault>
       <w:rPr>
@@ -64876,344 +65888,378 @@
       </w:pPr>
     </w:pPrDefault>
   </w:docDefaults>
-  <w:latentStyles w:defLockedState="0" w:defUIPriority="99" w:defSemiHidden="1" w:defUnhideWhenUsed="1" w:defQFormat="0" w:count="267">
-    <w:lsdException w:name="Normal" w:semiHidden="0" w:uiPriority="0" w:unhideWhenUsed="0" w:qFormat="1"/>
-    <w:lsdException w:name="heading 1" w:semiHidden="0" w:uiPriority="9" w:unhideWhenUsed="0" w:qFormat="1"/>
-    <w:lsdException w:name="heading 2" w:uiPriority="9" w:qFormat="1"/>
-    <w:lsdException w:name="heading 3" w:uiPriority="9" w:qFormat="1"/>
-    <w:lsdException w:name="heading 4" w:uiPriority="9" w:qFormat="1"/>
-    <w:lsdException w:name="heading 5" w:uiPriority="9" w:qFormat="1"/>
-    <w:lsdException w:name="heading 6" w:uiPriority="9" w:qFormat="1"/>
-    <w:lsdException w:name="heading 7" w:uiPriority="9" w:qFormat="1"/>
-    <w:lsdException w:name="heading 8" w:uiPriority="9" w:qFormat="1"/>
-    <w:lsdException w:name="heading 9" w:uiPriority="9" w:qFormat="1"/>
-    <w:lsdException w:name="toc 1" w:uiPriority="39"/>
-    <w:lsdException w:name="toc 2" w:uiPriority="39"/>
-    <w:lsdException w:name="toc 3" w:uiPriority="39"/>
-    <w:lsdException w:name="toc 4" w:uiPriority="39"/>
-    <w:lsdException w:name="toc 5" w:uiPriority="39"/>
-    <w:lsdException w:name="toc 6" w:uiPriority="39"/>
-    <w:lsdException w:name="toc 7" w:uiPriority="39"/>
-    <w:lsdException w:name="toc 8" w:uiPriority="39"/>
-    <w:lsdException w:name="toc 9" w:uiPriority="39"/>
-    <w:lsdException w:name="caption" w:uiPriority="35" w:qFormat="1"/>
-    <w:lsdException w:name="Title" w:semiHidden="0" w:uiPriority="10" w:unhideWhenUsed="0" w:qFormat="1"/>
-    <w:lsdException w:name="Default Paragraph Font" w:uiPriority="1"/>
-    <w:lsdException w:name="Subtitle" w:semiHidden="0" w:uiPriority="11" w:unhideWhenUsed="0" w:qFormat="1"/>
-    <w:lsdException w:name="Strong" w:semiHidden="0" w:uiPriority="22" w:unhideWhenUsed="0" w:qFormat="1"/>
-    <w:lsdException w:name="Emphasis" w:semiHidden="0" w:uiPriority="20" w:unhideWhenUsed="0" w:qFormat="1"/>
-    <w:lsdException w:name="Table Grid" w:semiHidden="0" w:uiPriority="59" w:unhideWhenUsed="0"/>
-    <w:lsdException w:name="Placeholder Text" w:unhideWhenUsed="0"/>
-    <w:lsdException w:name="No Spacing" w:semiHidden="0" w:uiPriority="1" w:unhideWhenUsed="0" w:qFormat="1"/>
-    <w:lsdException w:name="Light Shading" w:semiHidden="0" w:uiPriority="60" w:unhideWhenUsed="0"/>
-    <w:lsdException w:name="Light List" w:semiHidden="0" w:uiPriority="61" w:unhideWhenUsed="0"/>
-    <w:lsdException w:name="Light Grid" w:semiHidden="0" w:uiPriority="62" w:unhideWhenUsed="0"/>
-    <w:lsdException w:name="Medium Shading 1" w:semiHidden="0" w:uiPriority="63" w:unhideWhenUsed="0"/>
-    <w:lsdException w:name="Medium Shading 2" w:semiHidden="0" w:uiPriority="64" w:unhideWhenUsed="0"/>
-    <w:lsdException w:name="Medium List 1" w:semiHidden="0" w:uiPriority="65" w:unhideWhenUsed="0"/>
-    <w:lsdException w:name="Medium List 2" w:semiHidden="0" w:uiPriority="66" w:unhideWhenUsed="0"/>
-    <w:lsdException w:name="Medium Grid 1" w:semiHidden="0" w:uiPriority="67" w:unhideWhenUsed="0"/>
-    <w:lsdException w:name="Medium Grid 2" w:semiHidden="0" w:uiPriority="68" w:unhideWhenUsed="0"/>
-    <w:lsdException w:name="Medium Grid 3" w:semiHidden="0" w:uiPriority="69" w:unhideWhenUsed="0"/>
-    <w:lsdException w:name="Dark List" w:semiHidden="0" w:uiPriority="70" w:unhideWhenUsed="0"/>
-    <w:lsdException w:name="Colorful Shading" w:semiHidden="0" w:uiPriority="71" w:unhideWhenUsed="0"/>
-    <w:lsdException w:name="Colorful List" w:semiHidden="0" w:uiPriority="72" w:unhideWhenUsed="0"/>
-    <w:lsdException w:name="Colorful Grid" w:semiHidden="0" w:uiPriority="73" w:unhideWhenUsed="0"/>
-    <w:lsdException w:name="Light Shading Accent 1" w:semiHidden="0" w:uiPriority="60" w:unhideWhenUsed="0"/>
-    <w:lsdException w:name="Light List Accent 1" w:semiHidden="0" w:uiPriority="61" w:unhideWhenUsed="0"/>
-    <w:lsdException w:name="Light Grid Accent 1" w:semiHidden="0" w:uiPriority="62" w:unhideWhenUsed="0"/>
-    <w:lsdException w:name="Medium Shading 1 Accent 1" w:semiHidden="0" w:uiPriority="63" w:unhideWhenUsed="0"/>
-    <w:lsdException w:name="Medium Shading 2 Accent 1" w:semiHidden="0" w:uiPriority="64" w:unhideWhenUsed="0"/>
-    <w:lsdException w:name="Medium List 1 Accent 1" w:semiHidden="0" w:uiPriority="65" w:unhideWhenUsed="0"/>
-    <w:lsdException w:name="Revision" w:unhideWhenUsed="0"/>
-    <w:lsdException w:name="List Paragraph" w:semiHidden="0" w:uiPriority="34" w:unhideWhenUsed="0" w:qFormat="1"/>
-    <w:lsdException w:name="Quote" w:semiHidden="0" w:uiPriority="29" w:unhideWhenUsed="0" w:qFormat="1"/>
-    <w:lsdException w:name="Intense Quote" w:semiHidden="0" w:uiPriority="30" w:unhideWhenUsed="0" w:qFormat="1"/>
-    <w:lsdException w:name="Medium List 2 Accent 1" w:semiHidden="0" w:uiPriority="66" w:unhideWhenUsed="0"/>
-    <w:lsdException w:name="Medium Grid 1 Accent 1" w:semiHidden="0" w:uiPriority="67" w:unhideWhenUsed="0"/>
-    <w:lsdException w:name="Medium Grid 2 Accent 1" w:semiHidden="0" w:uiPriority="68" w:unhideWhenUsed="0"/>
-    <w:lsdException w:name="Medium Grid 3 Accent 1" w:semiHidden="0" w:uiPriority="69" w:unhideWhenUsed="0"/>
-    <w:lsdException w:name="Dark List Accent 1" w:semiHidden="0" w:uiPriority="70" w:unhideWhenUsed="0"/>
-    <w:lsdException w:name="Colorful Shading Accent 1" w:semiHidden="0" w:uiPriority="71" w:unhideWhenUsed="0"/>
-    <w:lsdException w:name="Colorful List Accent 1" w:semiHidden="0" w:uiPriority="72" w:unhideWhenUsed="0"/>
-    <w:lsdException w:name="Colorful Grid Accent 1" w:semiHidden="0" w:uiPriority="73" w:unhideWhenUsed="0"/>
-    <w:lsdException w:name="Light Shading Accent 2" w:semiHidden="0" w:uiPriority="60" w:unhideWhenUsed="0"/>
-    <w:lsdException w:name="Light List Accent 2" w:semiHidden="0" w:uiPriority="61" w:unhideWhenUsed="0"/>
-    <w:lsdException w:name="Light Grid Accent 2" w:semiHidden="0" w:uiPriority="62" w:unhideWhenUsed="0"/>
-    <w:lsdException w:name="Medium Shading 1 Accent 2" w:semiHidden="0" w:uiPriority="63" w:unhideWhenUsed="0"/>
-    <w:lsdException w:name="Medium Shading 2 Accent 2" w:semiHidden="0" w:uiPriority="64" w:unhideWhenUsed="0"/>
-    <w:lsdException w:name="Medium List 1 Accent 2" w:semiHidden="0" w:uiPriority="65" w:unhideWhenUsed="0"/>
-    <w:lsdException w:name="Medium List 2 Accent 2" w:semiHidden="0" w:uiPriority="66" w:unhideWhenUsed="0"/>
-    <w:lsdException w:name="Medium Grid 1 Accent 2" w:semiHidden="0" w:uiPriority="67" w:unhideWhenUsed="0"/>
-    <w:lsdException w:name="Medium Grid 2 Accent 2" w:semiHidden="0" w:uiPriority="68" w:unhideWhenUsed="0"/>
-    <w:lsdException w:name="Medium Grid 3 Accent 2" w:semiHidden="0" w:uiPriority="69" w:unhideWhenUsed="0"/>
-    <w:lsdException w:name="Dark List Accent 2" w:semiHidden="0" w:uiPriority="70" w:unhideWhenUsed="0"/>
-    <w:lsdException w:name="Colorful Shading Accent 2" w:semiHidden="0" w:uiPriority="71" w:unhideWhenUsed="0"/>
-    <w:lsdException w:name="Colorful List Accent 2" w:semiHidden="0" w:uiPriority="72" w:unhideWhenUsed="0"/>
-    <w:lsdException w:name="Colorful Grid Accent 2" w:semiHidden="0" w:uiPriority="73" w:unhideWhenUsed="0"/>
-    <w:lsdException w:name="Light Shading Accent 3" w:semiHidden="0" w:uiPriority="60" w:unhideWhenUsed="0"/>
-    <w:lsdException w:name="Light List Accent 3" w:semiHidden="0" w:uiPriority="61" w:unhideWhenUsed="0"/>
-    <w:lsdException w:name="Light Grid Accent 3" w:semiHidden="0" w:uiPriority="62" w:unhideWhenUsed="0"/>
-    <w:lsdException w:name="Medium Shading 1 Accent 3" w:semiHidden="0" w:uiPriority="63" w:unhideWhenUsed="0"/>
-    <w:lsdException w:name="Medium Shading 2 Accent 3" w:semiHidden="0" w:uiPriority="64" w:unhideWhenUsed="0"/>
-    <w:lsdException w:name="Medium List 1 Accent 3" w:semiHidden="0" w:uiPriority="65" w:unhideWhenUsed="0"/>
-    <w:lsdException w:name="Medium List 2 Accent 3" w:semiHidden="0" w:uiPriority="66" w:unhideWhenUsed="0"/>
-    <w:lsdException w:name="Medium Grid 1 Accent 3" w:semiHidden="0" w:uiPriority="67" w:unhideWhenUsed="0"/>
-    <w:lsdException w:name="Medium Grid 2 Accent 3" w:semiHidden="0" w:uiPriority="68" w:unhideWhenUsed="0"/>
-    <w:lsdException w:name="Medium Grid 3 Accent 3" w:semiHidden="0" w:uiPriority="69" w:unhideWhenUsed="0"/>
-    <w:lsdException w:name="Dark List Accent 3" w:semiHidden="0" w:uiPriority="70" w:unhideWhenUsed="0"/>
-    <w:lsdException w:name="Colorful Shading Accent 3" w:semiHidden="0" w:uiPriority="71" w:unhideWhenUsed="0"/>
-    <w:lsdException w:name="Colorful List Accent 3" w:semiHidden="0" w:uiPriority="72" w:unhideWhenUsed="0"/>
-    <w:lsdException w:name="Colorful Grid Accent 3" w:semiHidden="0" w:uiPriority="73" w:unhideWhenUsed="0"/>
-    <w:lsdException w:name="Light Shading Accent 4" w:semiHidden="0" w:uiPriority="60" w:unhideWhenUsed="0"/>
-    <w:lsdException w:name="Light List Accent 4" w:semiHidden="0" w:uiPriority="61" w:unhideWhenUsed="0"/>
-    <w:lsdException w:name="Light Grid Accent 4" w:semiHidden="0" w:uiPriority="62" w:unhideWhenUsed="0"/>
-    <w:lsdException w:name="Medium Shading 1 Accent 4" w:semiHidden="0" w:uiPriority="63" w:unhideWhenUsed="0"/>
-    <w:lsdException w:name="Medium Shading 2 Accent 4" w:semiHidden="0" w:uiPriority="64" w:unhideWhenUsed="0"/>
-    <w:lsdException w:name="Medium List 1 Accent 4" w:semiHidden="0" w:uiPriority="65" w:unhideWhenUsed="0"/>
-    <w:lsdException w:name="Medium List 2 Accent 4" w:semiHidden="0" w:uiPriority="66" w:unhideWhenUsed="0"/>
-    <w:lsdException w:name="Medium Grid 1 Accent 4" w:semiHidden="0" w:uiPriority="67" w:unhideWhenUsed="0"/>
-    <w:lsdException w:name="Medium Grid 2 Accent 4" w:semiHidden="0" w:uiPriority="68" w:unhideWhenUsed="0"/>
-    <w:lsdException w:name="Medium Grid 3 Accent 4" w:semiHidden="0" w:uiPriority="69" w:unhideWhenUsed="0"/>
-    <w:lsdException w:name="Dark List Accent 4" w:semiHidden="0" w:uiPriority="70" w:unhideWhenUsed="0"/>
-    <w:lsdException w:name="Colorful Shading Accent 4" w:semiHidden="0" w:uiPriority="71" w:unhideWhenUsed="0"/>
-    <w:lsdException w:name="Colorful List Accent 4" w:semiHidden="0" w:uiPriority="72" w:unhideWhenUsed="0"/>
-    <w:lsdException w:name="Colorful Grid Accent 4" w:semiHidden="0" w:uiPriority="73" w:unhideWhenUsed="0"/>
-    <w:lsdException w:name="Light Shading Accent 5" w:semiHidden="0" w:uiPriority="60" w:unhideWhenUsed="0"/>
-    <w:lsdException w:name="Light List Accent 5" w:semiHidden="0" w:uiPriority="61" w:unhideWhenUsed="0"/>
-    <w:lsdException w:name="Light Grid Accent 5" w:semiHidden="0" w:uiPriority="62" w:unhideWhenUsed="0"/>
-    <w:lsdException w:name="Medium Shading 1 Accent 5" w:semiHidden="0" w:uiPriority="63" w:unhideWhenUsed="0"/>
-    <w:lsdException w:name="Medium Shading 2 Accent 5" w:semiHidden="0" w:uiPriority="64" w:unhideWhenUsed="0"/>
-    <w:lsdException w:name="Medium List 1 Accent 5" w:semiHidden="0" w:uiPriority="65" w:unhideWhenUsed="0"/>
-    <w:lsdException w:name="Medium List 2 Accent 5" w:semiHidden="0" w:uiPriority="66" w:unhideWhenUsed="0"/>
-    <w:lsdException w:name="Medium Grid 1 Accent 5" w:semiHidden="0" w:uiPriority="67" w:unhideWhenUsed="0"/>
-    <w:lsdException w:name="Medium Grid 2 Accent 5" w:semiHidden="0" w:uiPriority="68" w:unhideWhenUsed="0"/>
-    <w:lsdException w:name="Medium Grid 3 Accent 5" w:semiHidden="0" w:uiPriority="69" w:unhideWhenUsed="0"/>
-    <w:lsdException w:name="Dark List Accent 5" w:semiHidden="0" w:uiPriority="70" w:unhideWhenUsed="0"/>
-    <w:lsdException w:name="Colorful Shading Accent 5" w:semiHidden="0" w:uiPriority="71" w:unhideWhenUsed="0"/>
-    <w:lsdException w:name="Colorful List Accent 5" w:semiHidden="0" w:uiPriority="72" w:unhideWhenUsed="0"/>
-    <w:lsdException w:name="Colorful Grid Accent 5" w:semiHidden="0" w:uiPriority="73" w:unhideWhenUsed="0"/>
-    <w:lsdException w:name="Light Shading Accent 6" w:semiHidden="0" w:uiPriority="60" w:unhideWhenUsed="0"/>
-    <w:lsdException w:name="Light List Accent 6" w:semiHidden="0" w:uiPriority="61" w:unhideWhenUsed="0"/>
-    <w:lsdException w:name="Light Grid Accent 6" w:semiHidden="0" w:uiPriority="62" w:unhideWhenUsed="0"/>
-    <w:lsdException w:name="Medium Shading 1 Accent 6" w:semiHidden="0" w:uiPriority="63" w:unhideWhenUsed="0"/>
-    <w:lsdException w:name="Medium Shading 2 Accent 6" w:semiHidden="0" w:uiPriority="64" w:unhideWhenUsed="0"/>
-    <w:lsdException w:name="Medium List 1 Accent 6" w:semiHidden="0" w:uiPriority="65" w:unhideWhenUsed="0"/>
-    <w:lsdException w:name="Medium List 2 Accent 6" w:semiHidden="0" w:uiPriority="66" w:unhideWhenUsed="0"/>
-    <w:lsdException w:name="Medium Grid 1 Accent 6" w:semiHidden="0" w:uiPriority="67" w:unhideWhenUsed="0"/>
-    <w:lsdException w:name="Medium Grid 2 Accent 6" w:semiHidden="0" w:uiPriority="68" w:unhideWhenUsed="0"/>
-    <w:lsdException w:name="Medium Grid 3 Accent 6" w:semiHidden="0" w:uiPriority="69" w:unhideWhenUsed="0"/>
-    <w:lsdException w:name="Dark List Accent 6" w:semiHidden="0" w:uiPriority="70" w:unhideWhenUsed="0"/>
-    <w:lsdException w:name="Colorful Shading Accent 6" w:semiHidden="0" w:uiPriority="71" w:unhideWhenUsed="0"/>
-    <w:lsdException w:name="Colorful List Accent 6" w:semiHidden="0" w:uiPriority="72" w:unhideWhenUsed="0"/>
-    <w:lsdException w:name="Colorful Grid Accent 6" w:semiHidden="0" w:uiPriority="73" w:unhideWhenUsed="0"/>
-    <w:lsdException w:name="Subtle Emphasis" w:semiHidden="0" w:uiPriority="19" w:unhideWhenUsed="0" w:qFormat="1"/>
-    <w:lsdException w:name="Intense Emphasis" w:semiHidden="0" w:uiPriority="21" w:unhideWhenUsed="0" w:qFormat="1"/>
-    <w:lsdException w:name="Subtle Reference" w:semiHidden="0" w:uiPriority="31" w:unhideWhenUsed="0" w:qFormat="1"/>
-    <w:lsdException w:name="Intense Reference" w:semiHidden="0" w:uiPriority="32" w:unhideWhenUsed="0" w:qFormat="1"/>
-    <w:lsdException w:name="Book Title" w:semiHidden="0" w:uiPriority="33" w:unhideWhenUsed="0" w:qFormat="1"/>
-    <w:lsdException w:name="Bibliography" w:uiPriority="37"/>
-    <w:lsdException w:name="TOC Heading" w:uiPriority="39" w:qFormat="1"/>
-  </w:latentStyles>
-  <w:style w:type="paragraph" w:default="1" w:styleId="Normal">
-    <w:name w:val="Normal"/>
-    <w:qFormat/>
-  </w:style>
-  <w:style w:type="character" w:default="1" w:styleId="DefaultParagraphFont">
-    <w:name w:val="Default Paragraph Font"/>
-    <w:uiPriority w:val="1"/>
-    <w:semiHidden/>
-    <w:unhideWhenUsed/>
-  </w:style>
-  <w:style w:type="table" w:default="1" w:styleId="TableNormal">
-    <w:name w:val="Normal Table"/>
-    <w:uiPriority w:val="99"/>
-    <w:semiHidden/>
-    <w:unhideWhenUsed/>
-    <w:tblPr>
-      <w:tblInd w:w="0" w:type="dxa"/>
-      <w:tblCellMar>
-        <w:top w:w="0" w:type="dxa"/>
-        <w:left w:w="108" w:type="dxa"/>
-        <w:bottom w:w="0" w:type="dxa"/>
-        <w:right w:w="108" w:type="dxa"/>
-      </w:tblCellMar>
-    </w:tblPr>
-  </w:style>
-  <w:style w:type="numbering" w:default="1" w:styleId="NoList">
-    <w:name w:val="No List"/>
-    <w:uiPriority w:val="99"/>
-    <w:semiHidden/>
-    <w:unhideWhenUsed/>
-  </w:style>
-  <w:style w:type="character" w:styleId="PlaceholderText">
-    <w:name w:val="Placeholder Text"/>
-    <w:basedOn w:val="DefaultParagraphFont"/>
-    <w:uiPriority w:val="99"/>
-    <w:semiHidden/>
-    <w:rsid w:val="0066111F"/>
-    <w:rPr>
-      <w:color w:val="808080"/>
-    </w:rPr>
-  </w:style>
-</w:styles>
-</file>
-
-<file path=word/glossary/stylesWithEffects.xml><?xml version="1.0" encoding="utf-8"?>
-<w:styles xmlns:wpc="http://schemas.microsoft.com/office/word/2010/wordprocessingCanvas" xmlns:mc="http://schemas.openxmlformats.org/markup-compatibility/2006" xmlns:o="urn:schemas-microsoft-com:office:office" xmlns:r="http://schemas.openxmlformats.org/officeDocument/2006/relationships" xmlns:m="http://schemas.openxmlformats.org/officeDocument/2006/math" xmlns:v="urn:schemas-microsoft-com:vml" xmlns:wp14="http://schemas.microsoft.com/office/word/2010/wordprocessingDrawing" xmlns:wp="http://schemas.openxmlformats.org/drawingml/2006/wordprocessingDrawing" xmlns:w10="urn:schemas-microsoft-com:office:word" xmlns:w="http://schemas.openxmlformats.org/wordprocessingml/2006/main" xmlns:w14="http://schemas.microsoft.com/office/word/2010/wordml" xmlns:wpg="http://schemas.microsoft.com/office/word/2010/wordprocessingGroup" xmlns:wpi="http://schemas.microsoft.com/office/word/2010/wordprocessingInk" xmlns:wne="http://schemas.microsoft.com/office/word/2006/wordml" xmlns:wps="http://schemas.microsoft.com/office/word/2010/wordprocessingShape" mc:Ignorable="w14 wp14">
-  <w:docDefaults>
-    <w:rPrDefault>
-      <w:rPr>
-        <w:rFonts w:asciiTheme="minorHAnsi" w:eastAsiaTheme="minorEastAsia" w:hAnsiTheme="minorHAnsi" w:cstheme="minorBidi"/>
-        <w:sz w:val="22"/>
-        <w:szCs w:val="22"/>
-        <w:lang w:val="en-US" w:eastAsia="en-US" w:bidi="ar-SA"/>
-      </w:rPr>
-    </w:rPrDefault>
-    <w:pPrDefault>
-      <w:pPr>
-        <w:spacing w:after="200" w:line="276" w:lineRule="auto"/>
-      </w:pPr>
-    </w:pPrDefault>
-  </w:docDefaults>
-  <w:latentStyles w:defLockedState="0" w:defUIPriority="99" w:defSemiHidden="1" w:defUnhideWhenUsed="1" w:defQFormat="0" w:count="267">
-    <w:lsdException w:name="Normal" w:semiHidden="0" w:uiPriority="0" w:unhideWhenUsed="0" w:qFormat="1"/>
-    <w:lsdException w:name="heading 1" w:semiHidden="0" w:uiPriority="9" w:unhideWhenUsed="0" w:qFormat="1"/>
-    <w:lsdException w:name="heading 2" w:uiPriority="9" w:qFormat="1"/>
-    <w:lsdException w:name="heading 3" w:uiPriority="9" w:qFormat="1"/>
-    <w:lsdException w:name="heading 4" w:uiPriority="9" w:qFormat="1"/>
-    <w:lsdException w:name="heading 5" w:uiPriority="9" w:qFormat="1"/>
-    <w:lsdException w:name="heading 6" w:uiPriority="9" w:qFormat="1"/>
-    <w:lsdException w:name="heading 7" w:uiPriority="9" w:qFormat="1"/>
-    <w:lsdException w:name="heading 8" w:uiPriority="9" w:qFormat="1"/>
-    <w:lsdException w:name="heading 9" w:uiPriority="9" w:qFormat="1"/>
-    <w:lsdException w:name="toc 1" w:uiPriority="39"/>
-    <w:lsdException w:name="toc 2" w:uiPriority="39"/>
-    <w:lsdException w:name="toc 3" w:uiPriority="39"/>
-    <w:lsdException w:name="toc 4" w:uiPriority="39"/>
-    <w:lsdException w:name="toc 5" w:uiPriority="39"/>
-    <w:lsdException w:name="toc 6" w:uiPriority="39"/>
-    <w:lsdException w:name="toc 7" w:uiPriority="39"/>
-    <w:lsdException w:name="toc 8" w:uiPriority="39"/>
-    <w:lsdException w:name="toc 9" w:uiPriority="39"/>
-    <w:lsdException w:name="caption" w:uiPriority="35" w:qFormat="1"/>
-    <w:lsdException w:name="Title" w:semiHidden="0" w:uiPriority="10" w:unhideWhenUsed="0" w:qFormat="1"/>
-    <w:lsdException w:name="Default Paragraph Font" w:uiPriority="1"/>
-    <w:lsdException w:name="Subtitle" w:semiHidden="0" w:uiPriority="11" w:unhideWhenUsed="0" w:qFormat="1"/>
-    <w:lsdException w:name="Strong" w:semiHidden="0" w:uiPriority="22" w:unhideWhenUsed="0" w:qFormat="1"/>
-    <w:lsdException w:name="Emphasis" w:semiHidden="0" w:uiPriority="20" w:unhideWhenUsed="0" w:qFormat="1"/>
-    <w:lsdException w:name="Table Grid" w:semiHidden="0" w:uiPriority="59" w:unhideWhenUsed="0"/>
-    <w:lsdException w:name="Placeholder Text" w:unhideWhenUsed="0"/>
-    <w:lsdException w:name="No Spacing" w:semiHidden="0" w:uiPriority="1" w:unhideWhenUsed="0" w:qFormat="1"/>
-    <w:lsdException w:name="Light Shading" w:semiHidden="0" w:uiPriority="60" w:unhideWhenUsed="0"/>
-    <w:lsdException w:name="Light List" w:semiHidden="0" w:uiPriority="61" w:unhideWhenUsed="0"/>
-    <w:lsdException w:name="Light Grid" w:semiHidden="0" w:uiPriority="62" w:unhideWhenUsed="0"/>
-    <w:lsdException w:name="Medium Shading 1" w:semiHidden="0" w:uiPriority="63" w:unhideWhenUsed="0"/>
-    <w:lsdException w:name="Medium Shading 2" w:semiHidden="0" w:uiPriority="64" w:unhideWhenUsed="0"/>
-    <w:lsdException w:name="Medium List 1" w:semiHidden="0" w:uiPriority="65" w:unhideWhenUsed="0"/>
-    <w:lsdException w:name="Medium List 2" w:semiHidden="0" w:uiPriority="66" w:unhideWhenUsed="0"/>
-    <w:lsdException w:name="Medium Grid 1" w:semiHidden="0" w:uiPriority="67" w:unhideWhenUsed="0"/>
-    <w:lsdException w:name="Medium Grid 2" w:semiHidden="0" w:uiPriority="68" w:unhideWhenUsed="0"/>
-    <w:lsdException w:name="Medium Grid 3" w:semiHidden="0" w:uiPriority="69" w:unhideWhenUsed="0"/>
-    <w:lsdException w:name="Dark List" w:semiHidden="0" w:uiPriority="70" w:unhideWhenUsed="0"/>
-    <w:lsdException w:name="Colorful Shading" w:semiHidden="0" w:uiPriority="71" w:unhideWhenUsed="0"/>
-    <w:lsdException w:name="Colorful List" w:semiHidden="0" w:uiPriority="72" w:unhideWhenUsed="0"/>
-    <w:lsdException w:name="Colorful Grid" w:semiHidden="0" w:uiPriority="73" w:unhideWhenUsed="0"/>
-    <w:lsdException w:name="Light Shading Accent 1" w:semiHidden="0" w:uiPriority="60" w:unhideWhenUsed="0"/>
-    <w:lsdException w:name="Light List Accent 1" w:semiHidden="0" w:uiPriority="61" w:unhideWhenUsed="0"/>
-    <w:lsdException w:name="Light Grid Accent 1" w:semiHidden="0" w:uiPriority="62" w:unhideWhenUsed="0"/>
-    <w:lsdException w:name="Medium Shading 1 Accent 1" w:semiHidden="0" w:uiPriority="63" w:unhideWhenUsed="0"/>
-    <w:lsdException w:name="Medium Shading 2 Accent 1" w:semiHidden="0" w:uiPriority="64" w:unhideWhenUsed="0"/>
-    <w:lsdException w:name="Medium List 1 Accent 1" w:semiHidden="0" w:uiPriority="65" w:unhideWhenUsed="0"/>
-    <w:lsdException w:name="Revision" w:unhideWhenUsed="0"/>
-    <w:lsdException w:name="List Paragraph" w:semiHidden="0" w:uiPriority="34" w:unhideWhenUsed="0" w:qFormat="1"/>
-    <w:lsdException w:name="Quote" w:semiHidden="0" w:uiPriority="29" w:unhideWhenUsed="0" w:qFormat="1"/>
-    <w:lsdException w:name="Intense Quote" w:semiHidden="0" w:uiPriority="30" w:unhideWhenUsed="0" w:qFormat="1"/>
-    <w:lsdException w:name="Medium List 2 Accent 1" w:semiHidden="0" w:uiPriority="66" w:unhideWhenUsed="0"/>
-    <w:lsdException w:name="Medium Grid 1 Accent 1" w:semiHidden="0" w:uiPriority="67" w:unhideWhenUsed="0"/>
-    <w:lsdException w:name="Medium Grid 2 Accent 1" w:semiHidden="0" w:uiPriority="68" w:unhideWhenUsed="0"/>
-    <w:lsdException w:name="Medium Grid 3 Accent 1" w:semiHidden="0" w:uiPriority="69" w:unhideWhenUsed="0"/>
-    <w:lsdException w:name="Dark List Accent 1" w:semiHidden="0" w:uiPriority="70" w:unhideWhenUsed="0"/>
-    <w:lsdException w:name="Colorful Shading Accent 1" w:semiHidden="0" w:uiPriority="71" w:unhideWhenUsed="0"/>
-    <w:lsdException w:name="Colorful List Accent 1" w:semiHidden="0" w:uiPriority="72" w:unhideWhenUsed="0"/>
-    <w:lsdException w:name="Colorful Grid Accent 1" w:semiHidden="0" w:uiPriority="73" w:unhideWhenUsed="0"/>
-    <w:lsdException w:name="Light Shading Accent 2" w:semiHidden="0" w:uiPriority="60" w:unhideWhenUsed="0"/>
-    <w:lsdException w:name="Light List Accent 2" w:semiHidden="0" w:uiPriority="61" w:unhideWhenUsed="0"/>
-    <w:lsdException w:name="Light Grid Accent 2" w:semiHidden="0" w:uiPriority="62" w:unhideWhenUsed="0"/>
-    <w:lsdException w:name="Medium Shading 1 Accent 2" w:semiHidden="0" w:uiPriority="63" w:unhideWhenUsed="0"/>
-    <w:lsdException w:name="Medium Shading 2 Accent 2" w:semiHidden="0" w:uiPriority="64" w:unhideWhenUsed="0"/>
-    <w:lsdException w:name="Medium List 1 Accent 2" w:semiHidden="0" w:uiPriority="65" w:unhideWhenUsed="0"/>
-    <w:lsdException w:name="Medium List 2 Accent 2" w:semiHidden="0" w:uiPriority="66" w:unhideWhenUsed="0"/>
-    <w:lsdException w:name="Medium Grid 1 Accent 2" w:semiHidden="0" w:uiPriority="67" w:unhideWhenUsed="0"/>
-    <w:lsdException w:name="Medium Grid 2 Accent 2" w:semiHidden="0" w:uiPriority="68" w:unhideWhenUsed="0"/>
-    <w:lsdException w:name="Medium Grid 3 Accent 2" w:semiHidden="0" w:uiPriority="69" w:unhideWhenUsed="0"/>
-    <w:lsdException w:name="Dark List Accent 2" w:semiHidden="0" w:uiPriority="70" w:unhideWhenUsed="0"/>
-    <w:lsdException w:name="Colorful Shading Accent 2" w:semiHidden="0" w:uiPriority="71" w:unhideWhenUsed="0"/>
-    <w:lsdException w:name="Colorful List Accent 2" w:semiHidden="0" w:uiPriority="72" w:unhideWhenUsed="0"/>
-    <w:lsdException w:name="Colorful Grid Accent 2" w:semiHidden="0" w:uiPriority="73" w:unhideWhenUsed="0"/>
-    <w:lsdException w:name="Light Shading Accent 3" w:semiHidden="0" w:uiPriority="60" w:unhideWhenUsed="0"/>
-    <w:lsdException w:name="Light List Accent 3" w:semiHidden="0" w:uiPriority="61" w:unhideWhenUsed="0"/>
-    <w:lsdException w:name="Light Grid Accent 3" w:semiHidden="0" w:uiPriority="62" w:unhideWhenUsed="0"/>
-    <w:lsdException w:name="Medium Shading 1 Accent 3" w:semiHidden="0" w:uiPriority="63" w:unhideWhenUsed="0"/>
-    <w:lsdException w:name="Medium Shading 2 Accent 3" w:semiHidden="0" w:uiPriority="64" w:unhideWhenUsed="0"/>
-    <w:lsdException w:name="Medium List 1 Accent 3" w:semiHidden="0" w:uiPriority="65" w:unhideWhenUsed="0"/>
-    <w:lsdException w:name="Medium List 2 Accent 3" w:semiHidden="0" w:uiPriority="66" w:unhideWhenUsed="0"/>
-    <w:lsdException w:name="Medium Grid 1 Accent 3" w:semiHidden="0" w:uiPriority="67" w:unhideWhenUsed="0"/>
-    <w:lsdException w:name="Medium Grid 2 Accent 3" w:semiHidden="0" w:uiPriority="68" w:unhideWhenUsed="0"/>
-    <w:lsdException w:name="Medium Grid 3 Accent 3" w:semiHidden="0" w:uiPriority="69" w:unhideWhenUsed="0"/>
-    <w:lsdException w:name="Dark List Accent 3" w:semiHidden="0" w:uiPriority="70" w:unhideWhenUsed="0"/>
-    <w:lsdException w:name="Colorful Shading Accent 3" w:semiHidden="0" w:uiPriority="71" w:unhideWhenUsed="0"/>
-    <w:lsdException w:name="Colorful List Accent 3" w:semiHidden="0" w:uiPriority="72" w:unhideWhenUsed="0"/>
-    <w:lsdException w:name="Colorful Grid Accent 3" w:semiHidden="0" w:uiPriority="73" w:unhideWhenUsed="0"/>
-    <w:lsdException w:name="Light Shading Accent 4" w:semiHidden="0" w:uiPriority="60" w:unhideWhenUsed="0"/>
-    <w:lsdException w:name="Light List Accent 4" w:semiHidden="0" w:uiPriority="61" w:unhideWhenUsed="0"/>
-    <w:lsdException w:name="Light Grid Accent 4" w:semiHidden="0" w:uiPriority="62" w:unhideWhenUsed="0"/>
-    <w:lsdException w:name="Medium Shading 1 Accent 4" w:semiHidden="0" w:uiPriority="63" w:unhideWhenUsed="0"/>
-    <w:lsdException w:name="Medium Shading 2 Accent 4" w:semiHidden="0" w:uiPriority="64" w:unhideWhenUsed="0"/>
-    <w:lsdException w:name="Medium List 1 Accent 4" w:semiHidden="0" w:uiPriority="65" w:unhideWhenUsed="0"/>
-    <w:lsdException w:name="Medium List 2 Accent 4" w:semiHidden="0" w:uiPriority="66" w:unhideWhenUsed="0"/>
-    <w:lsdException w:name="Medium Grid 1 Accent 4" w:semiHidden="0" w:uiPriority="67" w:unhideWhenUsed="0"/>
-    <w:lsdException w:name="Medium Grid 2 Accent 4" w:semiHidden="0" w:uiPriority="68" w:unhideWhenUsed="0"/>
-    <w:lsdException w:name="Medium Grid 3 Accent 4" w:semiHidden="0" w:uiPriority="69" w:unhideWhenUsed="0"/>
-    <w:lsdException w:name="Dark List Accent 4" w:semiHidden="0" w:uiPriority="70" w:unhideWhenUsed="0"/>
-    <w:lsdException w:name="Colorful Shading Accent 4" w:semiHidden="0" w:uiPriority="71" w:unhideWhenUsed="0"/>
-    <w:lsdException w:name="Colorful List Accent 4" w:semiHidden="0" w:uiPriority="72" w:unhideWhenUsed="0"/>
-    <w:lsdException w:name="Colorful Grid Accent 4" w:semiHidden="0" w:uiPriority="73" w:unhideWhenUsed="0"/>
-    <w:lsdException w:name="Light Shading Accent 5" w:semiHidden="0" w:uiPriority="60" w:unhideWhenUsed="0"/>
-    <w:lsdException w:name="Light List Accent 5" w:semiHidden="0" w:uiPriority="61" w:unhideWhenUsed="0"/>
-    <w:lsdException w:name="Light Grid Accent 5" w:semiHidden="0" w:uiPriority="62" w:unhideWhenUsed="0"/>
-    <w:lsdException w:name="Medium Shading 1 Accent 5" w:semiHidden="0" w:uiPriority="63" w:unhideWhenUsed="0"/>
-    <w:lsdException w:name="Medium Shading 2 Accent 5" w:semiHidden="0" w:uiPriority="64" w:unhideWhenUsed="0"/>
-    <w:lsdException w:name="Medium List 1 Accent 5" w:semiHidden="0" w:uiPriority="65" w:unhideWhenUsed="0"/>
-    <w:lsdException w:name="Medium List 2 Accent 5" w:semiHidden="0" w:uiPriority="66" w:unhideWhenUsed="0"/>
-    <w:lsdException w:name="Medium Grid 1 Accent 5" w:semiHidden="0" w:uiPriority="67" w:unhideWhenUsed="0"/>
-    <w:lsdException w:name="Medium Grid 2 Accent 5" w:semiHidden="0" w:uiPriority="68" w:unhideWhenUsed="0"/>
-    <w:lsdException w:name="Medium Grid 3 Accent 5" w:semiHidden="0" w:uiPriority="69" w:unhideWhenUsed="0"/>
-    <w:lsdException w:name="Dark List Accent 5" w:semiHidden="0" w:uiPriority="70" w:unhideWhenUsed="0"/>
-    <w:lsdException w:name="Colorful Shading Accent 5" w:semiHidden="0" w:uiPriority="71" w:unhideWhenUsed="0"/>
-    <w:lsdException w:name="Colorful List Accent 5" w:semiHidden="0" w:uiPriority="72" w:unhideWhenUsed="0"/>
-    <w:lsdException w:name="Colorful Grid Accent 5" w:semiHidden="0" w:uiPriority="73" w:unhideWhenUsed="0"/>
-    <w:lsdException w:name="Light Shading Accent 6" w:semiHidden="0" w:uiPriority="60" w:unhideWhenUsed="0"/>
-    <w:lsdException w:name="Light List Accent 6" w:semiHidden="0" w:uiPriority="61" w:unhideWhenUsed="0"/>
-    <w:lsdException w:name="Light Grid Accent 6" w:semiHidden="0" w:uiPriority="62" w:unhideWhenUsed="0"/>
-    <w:lsdException w:name="Medium Shading 1 Accent 6" w:semiHidden="0" w:uiPriority="63" w:unhideWhenUsed="0"/>
-    <w:lsdException w:name="Medium Shading 2 Accent 6" w:semiHidden="0" w:uiPriority="64" w:unhideWhenUsed="0"/>
-    <w:lsdException w:name="Medium List 1 Accent 6" w:semiHidden="0" w:uiPriority="65" w:unhideWhenUsed="0"/>
-    <w:lsdException w:name="Medium List 2 Accent 6" w:semiHidden="0" w:uiPriority="66" w:unhideWhenUsed="0"/>
-    <w:lsdException w:name="Medium Grid 1 Accent 6" w:semiHidden="0" w:uiPriority="67" w:unhideWhenUsed="0"/>
-    <w:lsdException w:name="Medium Grid 2 Accent 6" w:semiHidden="0" w:uiPriority="68" w:unhideWhenUsed="0"/>
-    <w:lsdException w:name="Medium Grid 3 Accent 6" w:semiHidden="0" w:uiPriority="69" w:unhideWhenUsed="0"/>
-    <w:lsdException w:name="Dark List Accent 6" w:semiHidden="0" w:uiPriority="70" w:unhideWhenUsed="0"/>
-    <w:lsdException w:name="Colorful Shading Accent 6" w:semiHidden="0" w:uiPriority="71" w:unhideWhenUsed="0"/>
-    <w:lsdException w:name="Colorful List Accent 6" w:semiHidden="0" w:uiPriority="72" w:unhideWhenUsed="0"/>
-    <w:lsdException w:name="Colorful Grid Accent 6" w:semiHidden="0" w:uiPriority="73" w:unhideWhenUsed="0"/>
-    <w:lsdException w:name="Subtle Emphasis" w:semiHidden="0" w:uiPriority="19" w:unhideWhenUsed="0" w:qFormat="1"/>
-    <w:lsdException w:name="Intense Emphasis" w:semiHidden="0" w:uiPriority="21" w:unhideWhenUsed="0" w:qFormat="1"/>
-    <w:lsdException w:name="Subtle Reference" w:semiHidden="0" w:uiPriority="31" w:unhideWhenUsed="0" w:qFormat="1"/>
-    <w:lsdException w:name="Intense Reference" w:semiHidden="0" w:uiPriority="32" w:unhideWhenUsed="0" w:qFormat="1"/>
-    <w:lsdException w:name="Book Title" w:semiHidden="0" w:uiPriority="33" w:unhideWhenUsed="0" w:qFormat="1"/>
-    <w:lsdException w:name="Bibliography" w:uiPriority="37"/>
-    <w:lsdException w:name="TOC Heading" w:uiPriority="39" w:qFormat="1"/>
+  <w:latentStyles w:defLockedState="0" w:defUIPriority="99" w:defSemiHidden="0" w:defUnhideWhenUsed="0" w:defQFormat="0" w:count="371">
+    <w:lsdException w:name="Normal" w:uiPriority="0" w:qFormat="1"/>
+    <w:lsdException w:name="heading 1" w:uiPriority="9" w:qFormat="1"/>
+    <w:lsdException w:name="heading 2" w:semiHidden="1" w:uiPriority="9" w:unhideWhenUsed="1" w:qFormat="1"/>
+    <w:lsdException w:name="heading 3" w:semiHidden="1" w:uiPriority="9" w:unhideWhenUsed="1" w:qFormat="1"/>
+    <w:lsdException w:name="heading 4" w:semiHidden="1" w:uiPriority="9" w:unhideWhenUsed="1" w:qFormat="1"/>
+    <w:lsdException w:name="heading 5" w:semiHidden="1" w:uiPriority="9" w:unhideWhenUsed="1" w:qFormat="1"/>
+    <w:lsdException w:name="heading 6" w:semiHidden="1" w:uiPriority="9" w:unhideWhenUsed="1" w:qFormat="1"/>
+    <w:lsdException w:name="heading 7" w:semiHidden="1" w:uiPriority="9" w:unhideWhenUsed="1" w:qFormat="1"/>
+    <w:lsdException w:name="heading 8" w:semiHidden="1" w:uiPriority="9" w:unhideWhenUsed="1" w:qFormat="1"/>
+    <w:lsdException w:name="heading 9" w:semiHidden="1" w:uiPriority="9" w:unhideWhenUsed="1" w:qFormat="1"/>
+    <w:lsdException w:name="index 1" w:semiHidden="1" w:unhideWhenUsed="1"/>
+    <w:lsdException w:name="index 2" w:semiHidden="1" w:unhideWhenUsed="1"/>
+    <w:lsdException w:name="index 3" w:semiHidden="1" w:unhideWhenUsed="1"/>
+    <w:lsdException w:name="index 4" w:semiHidden="1" w:unhideWhenUsed="1"/>
+    <w:lsdException w:name="index 5" w:semiHidden="1" w:unhideWhenUsed="1"/>
+    <w:lsdException w:name="index 6" w:semiHidden="1" w:unhideWhenUsed="1"/>
+    <w:lsdException w:name="index 7" w:semiHidden="1" w:unhideWhenUsed="1"/>
+    <w:lsdException w:name="index 8" w:semiHidden="1" w:unhideWhenUsed="1"/>
+    <w:lsdException w:name="index 9" w:semiHidden="1" w:unhideWhenUsed="1"/>
+    <w:lsdException w:name="toc 1" w:semiHidden="1" w:uiPriority="39" w:unhideWhenUsed="1"/>
+    <w:lsdException w:name="toc 2" w:semiHidden="1" w:uiPriority="39" w:unhideWhenUsed="1"/>
+    <w:lsdException w:name="toc 3" w:semiHidden="1" w:uiPriority="39" w:unhideWhenUsed="1"/>
+    <w:lsdException w:name="toc 4" w:semiHidden="1" w:uiPriority="39" w:unhideWhenUsed="1"/>
+    <w:lsdException w:name="toc 5" w:semiHidden="1" w:uiPriority="39" w:unhideWhenUsed="1"/>
+    <w:lsdException w:name="toc 6" w:semiHidden="1" w:uiPriority="39" w:unhideWhenUsed="1"/>
+    <w:lsdException w:name="toc 7" w:semiHidden="1" w:uiPriority="39" w:unhideWhenUsed="1"/>
+    <w:lsdException w:name="toc 8" w:semiHidden="1" w:uiPriority="39" w:unhideWhenUsed="1"/>
+    <w:lsdException w:name="toc 9" w:semiHidden="1" w:uiPriority="39" w:unhideWhenUsed="1"/>
+    <w:lsdException w:name="Normal Indent" w:semiHidden="1" w:unhideWhenUsed="1"/>
+    <w:lsdException w:name="footnote text" w:semiHidden="1" w:unhideWhenUsed="1"/>
+    <w:lsdException w:name="annotation text" w:semiHidden="1" w:unhideWhenUsed="1"/>
+    <w:lsdException w:name="header" w:semiHidden="1" w:unhideWhenUsed="1"/>
+    <w:lsdException w:name="footer" w:semiHidden="1" w:unhideWhenUsed="1"/>
+    <w:lsdException w:name="index heading" w:semiHidden="1" w:unhideWhenUsed="1"/>
+    <w:lsdException w:name="caption" w:semiHidden="1" w:uiPriority="35" w:unhideWhenUsed="1" w:qFormat="1"/>
+    <w:lsdException w:name="table of figures" w:semiHidden="1" w:unhideWhenUsed="1"/>
+    <w:lsdException w:name="envelope address" w:semiHidden="1" w:unhideWhenUsed="1"/>
+    <w:lsdException w:name="envelope return" w:semiHidden="1" w:unhideWhenUsed="1"/>
+    <w:lsdException w:name="footnote reference" w:semiHidden="1" w:unhideWhenUsed="1"/>
+    <w:lsdException w:name="annotation reference" w:semiHidden="1" w:unhideWhenUsed="1"/>
+    <w:lsdException w:name="line number" w:semiHidden="1" w:unhideWhenUsed="1"/>
+    <w:lsdException w:name="page number" w:semiHidden="1" w:unhideWhenUsed="1"/>
+    <w:lsdException w:name="endnote reference" w:semiHidden="1" w:unhideWhenUsed="1"/>
+    <w:lsdException w:name="endnote text" w:semiHidden="1" w:unhideWhenUsed="1"/>
+    <w:lsdException w:name="table of authorities" w:semiHidden="1" w:unhideWhenUsed="1"/>
+    <w:lsdException w:name="macro" w:semiHidden="1" w:unhideWhenUsed="1"/>
+    <w:lsdException w:name="toa heading" w:semiHidden="1" w:unhideWhenUsed="1"/>
+    <w:lsdException w:name="List" w:semiHidden="1" w:unhideWhenUsed="1"/>
+    <w:lsdException w:name="List Bullet" w:semiHidden="1" w:unhideWhenUsed="1"/>
+    <w:lsdException w:name="List Number" w:semiHidden="1" w:unhideWhenUsed="1"/>
+    <w:lsdException w:name="List 2" w:semiHidden="1" w:unhideWhenUsed="1"/>
+    <w:lsdException w:name="List 3" w:semiHidden="1" w:unhideWhenUsed="1"/>
+    <w:lsdException w:name="List 4" w:semiHidden="1" w:unhideWhenUsed="1"/>
+    <w:lsdException w:name="List 5" w:semiHidden="1" w:unhideWhenUsed="1"/>
+    <w:lsdException w:name="List Bullet 2" w:semiHidden="1" w:unhideWhenUsed="1"/>
+    <w:lsdException w:name="List Bullet 3" w:semiHidden="1" w:unhideWhenUsed="1"/>
+    <w:lsdException w:name="List Bullet 4" w:semiHidden="1" w:unhideWhenUsed="1"/>
+    <w:lsdException w:name="List Bullet 5" w:semiHidden="1" w:unhideWhenUsed="1"/>
+    <w:lsdException w:name="List Number 2" w:semiHidden="1" w:unhideWhenUsed="1"/>
+    <w:lsdException w:name="List Number 3" w:semiHidden="1" w:unhideWhenUsed="1"/>
+    <w:lsdException w:name="List Number 4" w:semiHidden="1" w:unhideWhenUsed="1"/>
+    <w:lsdException w:name="List Number 5" w:semiHidden="1" w:unhideWhenUsed="1"/>
+    <w:lsdException w:name="Title" w:uiPriority="10" w:qFormat="1"/>
+    <w:lsdException w:name="Closing" w:semiHidden="1" w:unhideWhenUsed="1"/>
+    <w:lsdException w:name="Signature" w:semiHidden="1" w:unhideWhenUsed="1"/>
+    <w:lsdException w:name="Default Paragraph Font" w:semiHidden="1" w:uiPriority="1" w:unhideWhenUsed="1"/>
+    <w:lsdException w:name="Body Text" w:semiHidden="1" w:unhideWhenUsed="1"/>
+    <w:lsdException w:name="Body Text Indent" w:semiHidden="1" w:unhideWhenUsed="1"/>
+    <w:lsdException w:name="List Continue" w:semiHidden="1" w:unhideWhenUsed="1"/>
+    <w:lsdException w:name="List Continue 2" w:semiHidden="1" w:unhideWhenUsed="1"/>
+    <w:lsdException w:name="List Continue 3" w:semiHidden="1" w:unhideWhenUsed="1"/>
+    <w:lsdException w:name="List Continue 4" w:semiHidden="1" w:unhideWhenUsed="1"/>
+    <w:lsdException w:name="List Continue 5" w:semiHidden="1" w:unhideWhenUsed="1"/>
+    <w:lsdException w:name="Message Header" w:semiHidden="1" w:unhideWhenUsed="1"/>
+    <w:lsdException w:name="Subtitle" w:uiPriority="11" w:qFormat="1"/>
+    <w:lsdException w:name="Salutation" w:semiHidden="1" w:unhideWhenUsed="1"/>
+    <w:lsdException w:name="Date" w:semiHidden="1" w:unhideWhenUsed="1"/>
+    <w:lsdException w:name="Body Text First Indent" w:semiHidden="1" w:unhideWhenUsed="1"/>
+    <w:lsdException w:name="Body Text First Indent 2" w:semiHidden="1" w:unhideWhenUsed="1"/>
+    <w:lsdException w:name="Note Heading" w:semiHidden="1" w:unhideWhenUsed="1"/>
+    <w:lsdException w:name="Body Text 2" w:semiHidden="1" w:unhideWhenUsed="1"/>
+    <w:lsdException w:name="Body Text 3" w:semiHidden="1" w:unhideWhenUsed="1"/>
+    <w:lsdException w:name="Body Text Indent 2" w:semiHidden="1" w:unhideWhenUsed="1"/>
+    <w:lsdException w:name="Body Text Indent 3" w:semiHidden="1" w:unhideWhenUsed="1"/>
+    <w:lsdException w:name="Block Text" w:semiHidden="1" w:unhideWhenUsed="1"/>
+    <w:lsdException w:name="Hyperlink" w:semiHidden="1" w:unhideWhenUsed="1"/>
+    <w:lsdException w:name="FollowedHyperlink" w:semiHidden="1" w:unhideWhenUsed="1"/>
+    <w:lsdException w:name="Strong" w:uiPriority="22" w:qFormat="1"/>
+    <w:lsdException w:name="Emphasis" w:uiPriority="20" w:qFormat="1"/>
+    <w:lsdException w:name="Document Map" w:semiHidden="1" w:unhideWhenUsed="1"/>
+    <w:lsdException w:name="Plain Text" w:semiHidden="1" w:unhideWhenUsed="1"/>
+    <w:lsdException w:name="E-mail Signature" w:semiHidden="1" w:unhideWhenUsed="1"/>
+    <w:lsdException w:name="HTML Top of Form" w:semiHidden="1" w:unhideWhenUsed="1"/>
+    <w:lsdException w:name="HTML Bottom of Form" w:semiHidden="1" w:unhideWhenUsed="1"/>
+    <w:lsdException w:name="Normal (Web)" w:semiHidden="1" w:unhideWhenUsed="1"/>
+    <w:lsdException w:name="HTML Acronym" w:semiHidden="1" w:unhideWhenUsed="1"/>
+    <w:lsdException w:name="HTML Address" w:semiHidden="1" w:unhideWhenUsed="1"/>
+    <w:lsdException w:name="HTML Cite" w:semiHidden="1" w:unhideWhenUsed="1"/>
+    <w:lsdException w:name="HTML Code" w:semiHidden="1" w:unhideWhenUsed="1"/>
+    <w:lsdException w:name="HTML Definition" w:semiHidden="1" w:unhideWhenUsed="1"/>
+    <w:lsdException w:name="HTML Keyboard" w:semiHidden="1" w:unhideWhenUsed="1"/>
+    <w:lsdException w:name="HTML Preformatted" w:semiHidden="1" w:unhideWhenUsed="1"/>
+    <w:lsdException w:name="HTML Sample" w:semiHidden="1" w:unhideWhenUsed="1"/>
+    <w:lsdException w:name="HTML Typewriter" w:semiHidden="1" w:unhideWhenUsed="1"/>
+    <w:lsdException w:name="HTML Variable" w:semiHidden="1" w:unhideWhenUsed="1"/>
+    <w:lsdException w:name="Normal Table" w:semiHidden="1" w:unhideWhenUsed="1"/>
+    <w:lsdException w:name="annotation subject" w:semiHidden="1" w:unhideWhenUsed="1"/>
+    <w:lsdException w:name="No List" w:semiHidden="1" w:unhideWhenUsed="1"/>
+    <w:lsdException w:name="Outline List 1" w:semiHidden="1" w:unhideWhenUsed="1"/>
+    <w:lsdException w:name="Outline List 2" w:semiHidden="1" w:unhideWhenUsed="1"/>
+    <w:lsdException w:name="Outline List 3" w:semiHidden="1" w:unhideWhenUsed="1"/>
+    <w:lsdException w:name="Table Simple 1" w:semiHidden="1" w:unhideWhenUsed="1"/>
+    <w:lsdException w:name="Table Simple 2" w:semiHidden="1" w:unhideWhenUsed="1"/>
+    <w:lsdException w:name="Table Simple 3" w:semiHidden="1" w:unhideWhenUsed="1"/>
+    <w:lsdException w:name="Table Classic 1" w:semiHidden="1" w:unhideWhenUsed="1"/>
+    <w:lsdException w:name="Table Classic 2" w:semiHidden="1" w:unhideWhenUsed="1"/>
+    <w:lsdException w:name="Table Classic 3" w:semiHidden="1" w:unhideWhenUsed="1"/>
+    <w:lsdException w:name="Table Classic 4" w:semiHidden="1" w:unhideWhenUsed="1"/>
+    <w:lsdException w:name="Table Colorful 1" w:semiHidden="1" w:unhideWhenUsed="1"/>
+    <w:lsdException w:name="Table Colorful 2" w:semiHidden="1" w:unhideWhenUsed="1"/>
+    <w:lsdException w:name="Table Colorful 3" w:semiHidden="1" w:unhideWhenUsed="1"/>
+    <w:lsdException w:name="Table Columns 1" w:semiHidden="1" w:unhideWhenUsed="1"/>
+    <w:lsdException w:name="Table Columns 2" w:semiHidden="1" w:unhideWhenUsed="1"/>
+    <w:lsdException w:name="Table Columns 3" w:semiHidden="1" w:unhideWhenUsed="1"/>
+    <w:lsdException w:name="Table Columns 4" w:semiHidden="1" w:unhideWhenUsed="1"/>
+    <w:lsdException w:name="Table Columns 5" w:semiHidden="1" w:unhideWhenUsed="1"/>
+    <w:lsdException w:name="Table Grid 1" w:semiHidden="1" w:unhideWhenUsed="1"/>
+    <w:lsdException w:name="Table Grid 2" w:semiHidden="1" w:unhideWhenUsed="1"/>
+    <w:lsdException w:name="Table Grid 3" w:semiHidden="1" w:unhideWhenUsed="1"/>
+    <w:lsdException w:name="Table Grid 4" w:semiHidden="1" w:unhideWhenUsed="1"/>
+    <w:lsdException w:name="Table Grid 5" w:semiHidden="1" w:unhideWhenUsed="1"/>
+    <w:lsdException w:name="Table Grid 6" w:semiHidden="1" w:unhideWhenUsed="1"/>
+    <w:lsdException w:name="Table Grid 7" w:semiHidden="1" w:unhideWhenUsed="1"/>
+    <w:lsdException w:name="Table Grid 8" w:semiHidden="1" w:unhideWhenUsed="1"/>
+    <w:lsdException w:name="Table List 1" w:semiHidden="1" w:unhideWhenUsed="1"/>
+    <w:lsdException w:name="Table List 2" w:semiHidden="1" w:unhideWhenUsed="1"/>
+    <w:lsdException w:name="Table List 3" w:semiHidden="1" w:unhideWhenUsed="1"/>
+    <w:lsdException w:name="Table List 4" w:semiHidden="1" w:unhideWhenUsed="1"/>
+    <w:lsdException w:name="Table List 5" w:semiHidden="1" w:unhideWhenUsed="1"/>
+    <w:lsdException w:name="Table List 6" w:semiHidden="1" w:unhideWhenUsed="1"/>
+    <w:lsdException w:name="Table List 7" w:semiHidden="1" w:unhideWhenUsed="1"/>
+    <w:lsdException w:name="Table List 8" w:semiHidden="1" w:unhideWhenUsed="1"/>
+    <w:lsdException w:name="Table 3D effects 1" w:semiHidden="1" w:unhideWhenUsed="1"/>
+    <w:lsdException w:name="Table 3D effects 2" w:semiHidden="1" w:unhideWhenUsed="1"/>
+    <w:lsdException w:name="Table 3D effects 3" w:semiHidden="1" w:unhideWhenUsed="1"/>
+    <w:lsdException w:name="Table Contemporary" w:semiHidden="1" w:unhideWhenUsed="1"/>
+    <w:lsdException w:name="Table Elegant" w:semiHidden="1" w:unhideWhenUsed="1"/>
+    <w:lsdException w:name="Table Professional" w:semiHidden="1" w:unhideWhenUsed="1"/>
+    <w:lsdException w:name="Table Subtle 1" w:semiHidden="1" w:unhideWhenUsed="1"/>
+    <w:lsdException w:name="Table Subtle 2" w:semiHidden="1" w:unhideWhenUsed="1"/>
+    <w:lsdException w:name="Table Web 1" w:semiHidden="1" w:unhideWhenUsed="1"/>
+    <w:lsdException w:name="Table Web 2" w:semiHidden="1" w:unhideWhenUsed="1"/>
+    <w:lsdException w:name="Table Web 3" w:semiHidden="1" w:unhideWhenUsed="1"/>
+    <w:lsdException w:name="Balloon Text" w:semiHidden="1" w:unhideWhenUsed="1"/>
+    <w:lsdException w:name="Table Grid" w:uiPriority="59"/>
+    <w:lsdException w:name="Table Theme" w:semiHidden="1" w:unhideWhenUsed="1"/>
+    <w:lsdException w:name="Placeholder Text" w:semiHidden="1"/>
+    <w:lsdException w:name="No Spacing" w:uiPriority="1" w:qFormat="1"/>
+    <w:lsdException w:name="Light Shading" w:uiPriority="60"/>
+    <w:lsdException w:name="Light List" w:uiPriority="61"/>
+    <w:lsdException w:name="Light Grid" w:uiPriority="62"/>
+    <w:lsdException w:name="Medium Shading 1" w:uiPriority="63"/>
+    <w:lsdException w:name="Medium Shading 2" w:uiPriority="64"/>
+    <w:lsdException w:name="Medium List 1" w:uiPriority="65"/>
+    <w:lsdException w:name="Medium List 2" w:uiPriority="66"/>
+    <w:lsdException w:name="Medium Grid 1" w:uiPriority="67"/>
+    <w:lsdException w:name="Medium Grid 2" w:uiPriority="68"/>
+    <w:lsdException w:name="Medium Grid 3" w:uiPriority="69"/>
+    <w:lsdException w:name="Dark List" w:uiPriority="70"/>
+    <w:lsdException w:name="Colorful Shading" w:uiPriority="71"/>
+    <w:lsdException w:name="Colorful List" w:uiPriority="72"/>
+    <w:lsdException w:name="Colorful Grid" w:uiPriority="73"/>
+    <w:lsdException w:name="Light Shading Accent 1" w:uiPriority="60"/>
+    <w:lsdException w:name="Light List Accent 1" w:uiPriority="61"/>
+    <w:lsdException w:name="Light Grid Accent 1" w:uiPriority="62"/>
+    <w:lsdException w:name="Medium Shading 1 Accent 1" w:uiPriority="63"/>
+    <w:lsdException w:name="Medium Shading 2 Accent 1" w:uiPriority="64"/>
+    <w:lsdException w:name="Medium List 1 Accent 1" w:uiPriority="65"/>
+    <w:lsdException w:name="Revision" w:semiHidden="1"/>
+    <w:lsdException w:name="List Paragraph" w:uiPriority="34" w:qFormat="1"/>
+    <w:lsdException w:name="Quote" w:uiPriority="29" w:qFormat="1"/>
+    <w:lsdException w:name="Intense Quote" w:uiPriority="30" w:qFormat="1"/>
+    <w:lsdException w:name="Medium List 2 Accent 1" w:uiPriority="66"/>
+    <w:lsdException w:name="Medium Grid 1 Accent 1" w:uiPriority="67"/>
+    <w:lsdException w:name="Medium Grid 2 Accent 1" w:uiPriority="68"/>
+    <w:lsdException w:name="Medium Grid 3 Accent 1" w:uiPriority="69"/>
+    <w:lsdException w:name="Dark List Accent 1" w:uiPriority="70"/>
+    <w:lsdException w:name="Colorful Shading Accent 1" w:uiPriority="71"/>
+    <w:lsdException w:name="Colorful List Accent 1" w:uiPriority="72"/>
+    <w:lsdException w:name="Colorful Grid Accent 1" w:uiPriority="73"/>
+    <w:lsdException w:name="Light Shading Accent 2" w:uiPriority="60"/>
+    <w:lsdException w:name="Light List Accent 2" w:uiPriority="61"/>
+    <w:lsdException w:name="Light Grid Accent 2" w:uiPriority="62"/>
+    <w:lsdException w:name="Medium Shading 1 Accent 2" w:uiPriority="63"/>
+    <w:lsdException w:name="Medium Shading 2 Accent 2" w:uiPriority="64"/>
+    <w:lsdException w:name="Medium List 1 Accent 2" w:uiPriority="65"/>
+    <w:lsdException w:name="Medium List 2 Accent 2" w:uiPriority="66"/>
+    <w:lsdException w:name="Medium Grid 1 Accent 2" w:uiPriority="67"/>
+    <w:lsdException w:name="Medium Grid 2 Accent 2" w:uiPriority="68"/>
+    <w:lsdException w:name="Medium Grid 3 Accent 2" w:uiPriority="69"/>
+    <w:lsdException w:name="Dark List Accent 2" w:uiPriority="70"/>
+    <w:lsdException w:name="Colorful Shading Accent 2" w:uiPriority="71"/>
+    <w:lsdException w:name="Colorful List Accent 2" w:uiPriority="72"/>
+    <w:lsdException w:name="Colorful Grid Accent 2" w:uiPriority="73"/>
+    <w:lsdException w:name="Light Shading Accent 3" w:uiPriority="60"/>
+    <w:lsdException w:name="Light List Accent 3" w:uiPriority="61"/>
+    <w:lsdException w:name="Light Grid Accent 3" w:uiPriority="62"/>
+    <w:lsdException w:name="Medium Shading 1 Accent 3" w:uiPriority="63"/>
+    <w:lsdException w:name="Medium Shading 2 Accent 3" w:uiPriority="64"/>
+    <w:lsdException w:name="Medium List 1 Accent 3" w:uiPriority="65"/>
+    <w:lsdException w:name="Medium List 2 Accent 3" w:uiPriority="66"/>
+    <w:lsdException w:name="Medium Grid 1 Accent 3" w:uiPriority="67"/>
+    <w:lsdException w:name="Medium Grid 2 Accent 3" w:uiPriority="68"/>
+    <w:lsdException w:name="Medium Grid 3 Accent 3" w:uiPriority="69"/>
+    <w:lsdException w:name="Dark List Accent 3" w:uiPriority="70"/>
+    <w:lsdException w:name="Colorful Shading Accent 3" w:uiPriority="71"/>
+    <w:lsdException w:name="Colorful List Accent 3" w:uiPriority="72"/>
+    <w:lsdException w:name="Colorful Grid Accent 3" w:uiPriority="73"/>
+    <w:lsdException w:name="Light Shading Accent 4" w:uiPriority="60"/>
+    <w:lsdException w:name="Light List Accent 4" w:uiPriority="61"/>
+    <w:lsdException w:name="Light Grid Accent 4" w:uiPriority="62"/>
+    <w:lsdException w:name="Medium Shading 1 Accent 4" w:uiPriority="63"/>
+    <w:lsdException w:name="Medium Shading 2 Accent 4" w:uiPriority="64"/>
+    <w:lsdException w:name="Medium List 1 Accent 4" w:uiPriority="65"/>
+    <w:lsdException w:name="Medium List 2 Accent 4" w:uiPriority="66"/>
+    <w:lsdException w:name="Medium Grid 1 Accent 4" w:uiPriority="67"/>
+    <w:lsdException w:name="Medium Grid 2 Accent 4" w:uiPriority="68"/>
+    <w:lsdException w:name="Medium Grid 3 Accent 4" w:uiPriority="69"/>
+    <w:lsdException w:name="Dark List Accent 4" w:uiPriority="70"/>
+    <w:lsdException w:name="Colorful Shading Accent 4" w:uiPriority="71"/>
+    <w:lsdException w:name="Colorful List Accent 4" w:uiPriority="72"/>
+    <w:lsdException w:name="Colorful Grid Accent 4" w:uiPriority="73"/>
+    <w:lsdException w:name="Light Shading Accent 5" w:uiPriority="60"/>
+    <w:lsdException w:name="Light List Accent 5" w:uiPriority="61"/>
+    <w:lsdException w:name="Light Grid Accent 5" w:uiPriority="62"/>
+    <w:lsdException w:name="Medium Shading 1 Accent 5" w:uiPriority="63"/>
+    <w:lsdException w:name="Medium Shading 2 Accent 5" w:uiPriority="64"/>
+    <w:lsdException w:name="Medium List 1 Accent 5" w:uiPriority="65"/>
+    <w:lsdException w:name="Medium List 2 Accent 5" w:uiPriority="66"/>
+    <w:lsdException w:name="Medium Grid 1 Accent 5" w:uiPriority="67"/>
+    <w:lsdException w:name="Medium Grid 2 Accent 5" w:uiPriority="68"/>
+    <w:lsdException w:name="Medium Grid 3 Accent 5" w:uiPriority="69"/>
+    <w:lsdException w:name="Dark List Accent 5" w:uiPriority="70"/>
+    <w:lsdException w:name="Colorful Shading Accent 5" w:uiPriority="71"/>
+    <w:lsdException w:name="Colorful List Accent 5" w:uiPriority="72"/>
+    <w:lsdException w:name="Colorful Grid Accent 5" w:uiPriority="73"/>
+    <w:lsdException w:name="Light Shading Accent 6" w:uiPriority="60"/>
+    <w:lsdException w:name="Light List Accent 6" w:uiPriority="61"/>
+    <w:lsdException w:name="Light Grid Accent 6" w:uiPriority="62"/>
+    <w:lsdException w:name="Medium Shading 1 Accent 6" w:uiPriority="63"/>
+    <w:lsdException w:name="Medium Shading 2 Accent 6" w:uiPriority="64"/>
+    <w:lsdException w:name="Medium List 1 Accent 6" w:uiPriority="65"/>
+    <w:lsdException w:name="Medium List 2 Accent 6" w:uiPriority="66"/>
+    <w:lsdException w:name="Medium Grid 1 Accent 6" w:uiPriority="67"/>
+    <w:lsdException w:name="Medium Grid 2 Accent 6" w:uiPriority="68"/>
+    <w:lsdException w:name="Medium Grid 3 Accent 6" w:uiPriority="69"/>
+    <w:lsdException w:name="Dark List Accent 6" w:uiPriority="70"/>
+    <w:lsdException w:name="Colorful Shading Accent 6" w:uiPriority="71"/>
+    <w:lsdException w:name="Colorful List Accent 6" w:uiPriority="72"/>
+    <w:lsdException w:name="Colorful Grid Accent 6" w:uiPriority="73"/>
+    <w:lsdException w:name="Subtle Emphasis" w:uiPriority="19" w:qFormat="1"/>
+    <w:lsdException w:name="Intense Emphasis" w:uiPriority="21" w:qFormat="1"/>
+    <w:lsdException w:name="Subtle Reference" w:uiPriority="31" w:qFormat="1"/>
+    <w:lsdException w:name="Intense Reference" w:uiPriority="32" w:qFormat="1"/>
+    <w:lsdException w:name="Book Title" w:uiPriority="33" w:qFormat="1"/>
+    <w:lsdException w:name="Bibliography" w:semiHidden="1" w:uiPriority="37" w:unhideWhenUsed="1"/>
+    <w:lsdException w:name="TOC Heading" w:semiHidden="1" w:uiPriority="39" w:unhideWhenUsed="1" w:qFormat="1"/>
+    <w:lsdException w:name="Plain Table 1" w:uiPriority="41"/>
+    <w:lsdException w:name="Plain Table 2" w:uiPriority="42"/>
+    <w:lsdException w:name="Plain Table 3" w:uiPriority="43"/>
+    <w:lsdException w:name="Plain Table 4" w:uiPriority="44"/>
+    <w:lsdException w:name="Plain Table 5" w:uiPriority="45"/>
+    <w:lsdException w:name="Grid Table Light" w:uiPriority="40"/>
+    <w:lsdException w:name="Grid Table 1 Light" w:uiPriority="46"/>
+    <w:lsdException w:name="Grid Table 2" w:uiPriority="47"/>
+    <w:lsdException w:name="Grid Table 3" w:uiPriority="48"/>
+    <w:lsdException w:name="Grid Table 4" w:uiPriority="49"/>
+    <w:lsdException w:name="Grid Table 5 Dark" w:uiPriority="50"/>
+    <w:lsdException w:name="Grid Table 6 Colorful" w:uiPriority="51"/>
+    <w:lsdException w:name="Grid Table 7 Colorful" w:uiPriority="52"/>
+    <w:lsdException w:name="Grid Table 1 Light Accent 1" w:uiPriority="46"/>
+    <w:lsdException w:name="Grid Table 2 Accent 1" w:uiPriority="47"/>
+    <w:lsdException w:name="Grid Table 3 Accent 1" w:uiPriority="48"/>
+    <w:lsdException w:name="Grid Table 4 Accent 1" w:uiPriority="49"/>
+    <w:lsdException w:name="Grid Table 5 Dark Accent 1" w:uiPriority="50"/>
+    <w:lsdException w:name="Grid Table 6 Colorful Accent 1" w:uiPriority="51"/>
+    <w:lsdException w:name="Grid Table 7 Colorful Accent 1" w:uiPriority="52"/>
+    <w:lsdException w:name="Grid Table 1 Light Accent 2" w:uiPriority="46"/>
+    <w:lsdException w:name="Grid Table 2 Accent 2" w:uiPriority="47"/>
+    <w:lsdException w:name="Grid Table 3 Accent 2" w:uiPriority="48"/>
+    <w:lsdException w:name="Grid Table 4 Accent 2" w:uiPriority="49"/>
+    <w:lsdException w:name="Grid Table 5 Dark Accent 2" w:uiPriority="50"/>
+    <w:lsdException w:name="Grid Table 6 Colorful Accent 2" w:uiPriority="51"/>
+    <w:lsdException w:name="Grid Table 7 Colorful Accent 2" w:uiPriority="52"/>
+    <w:lsdException w:name="Grid Table 1 Light Accent 3" w:uiPriority="46"/>
+    <w:lsdException w:name="Grid Table 2 Accent 3" w:uiPriority="47"/>
+    <w:lsdException w:name="Grid Table 3 Accent 3" w:uiPriority="48"/>
+    <w:lsdException w:name="Grid Table 4 Accent 3" w:uiPriority="49"/>
+    <w:lsdException w:name="Grid Table 5 Dark Accent 3" w:uiPriority="50"/>
+    <w:lsdException w:name="Grid Table 6 Colorful Accent 3" w:uiPriority="51"/>
+    <w:lsdException w:name="Grid Table 7 Colorful Accent 3" w:uiPriority="52"/>
+    <w:lsdException w:name="Grid Table 1 Light Accent 4" w:uiPriority="46"/>
+    <w:lsdException w:name="Grid Table 2 Accent 4" w:uiPriority="47"/>
+    <w:lsdException w:name="Grid Table 3 Accent 4" w:uiPriority="48"/>
+    <w:lsdException w:name="Grid Table 4 Accent 4" w:uiPriority="49"/>
+    <w:lsdException w:name="Grid Table 5 Dark Accent 4" w:uiPriority="50"/>
+    <w:lsdException w:name="Grid Table 6 Colorful Accent 4" w:uiPriority="51"/>
+    <w:lsdException w:name="Grid Table 7 Colorful Accent 4" w:uiPriority="52"/>
+    <w:lsdException w:name="Grid Table 1 Light Accent 5" w:uiPriority="46"/>
+    <w:lsdException w:name="Grid Table 2 Accent 5" w:uiPriority="47"/>
+    <w:lsdException w:name="Grid Table 3 Accent 5" w:uiPriority="48"/>
+    <w:lsdException w:name="Grid Table 4 Accent 5" w:uiPriority="49"/>
+    <w:lsdException w:name="Grid Table 5 Dark Accent 5" w:uiPriority="50"/>
+    <w:lsdException w:name="Grid Table 6 Colorful Accent 5" w:uiPriority="51"/>
+    <w:lsdException w:name="Grid Table 7 Colorful Accent 5" w:uiPriority="52"/>
+    <w:lsdException w:name="Grid Table 1 Light Accent 6" w:uiPriority="46"/>
+    <w:lsdException w:name="Grid Table 2 Accent 6" w:uiPriority="47"/>
+    <w:lsdException w:name="Grid Table 3 Accent 6" w:uiPriority="48"/>
+    <w:lsdException w:name="Grid Table 4 Accent 6" w:uiPriority="49"/>
+    <w:lsdException w:name="Grid Table 5 Dark Accent 6" w:uiPriority="50"/>
+    <w:lsdException w:name="Grid Table 6 Colorful Accent 6" w:uiPriority="51"/>
+    <w:lsdException w:name="Grid Table 7 Colorful Accent 6" w:uiPriority="52"/>
+    <w:lsdException w:name="List Table 1 Light" w:uiPriority="46"/>
+    <w:lsdException w:name="List Table 2" w:uiPriority="47"/>
+    <w:lsdException w:name="List Table 3" w:uiPriority="48"/>
+    <w:lsdException w:name="List Table 4" w:uiPriority="49"/>
+    <w:lsdException w:name="List Table 5 Dark" w:uiPriority="50"/>
+    <w:lsdException w:name="List Table 6 Colorful" w:uiPriority="51"/>
+    <w:lsdException w:name="List Table 7 Colorful" w:uiPriority="52"/>
+    <w:lsdException w:name="List Table 1 Light Accent 1" w:uiPriority="46"/>
+    <w:lsdException w:name="List Table 2 Accent 1" w:uiPriority="47"/>
+    <w:lsdException w:name="List Table 3 Accent 1" w:uiPriority="48"/>
+    <w:lsdException w:name="List Table 4 Accent 1" w:uiPriority="49"/>
+    <w:lsdException w:name="List Table 5 Dark Accent 1" w:uiPriority="50"/>
+    <w:lsdException w:name="List Table 6 Colorful Accent 1" w:uiPriority="51"/>
+    <w:lsdException w:name="List Table 7 Colorful Accent 1" w:uiPriority="52"/>
+    <w:lsdException w:name="List Table 1 Light Accent 2" w:uiPriority="46"/>
+    <w:lsdException w:name="List Table 2 Accent 2" w:uiPriority="47"/>
+    <w:lsdException w:name="List Table 3 Accent 2" w:uiPriority="48"/>
+    <w:lsdException w:name="List Table 4 Accent 2" w:uiPriority="49"/>
+    <w:lsdException w:name="List Table 5 Dark Accent 2" w:uiPriority="50"/>
+    <w:lsdException w:name="List Table 6 Colorful Accent 2" w:uiPriority="51"/>
+    <w:lsdException w:name="List Table 7 Colorful Accent 2" w:uiPriority="52"/>
+    <w:lsdException w:name="List Table 1 Light Accent 3" w:uiPriority="46"/>
+    <w:lsdException w:name="List Table 2 Accent 3" w:uiPriority="47"/>
+    <w:lsdException w:name="List Table 3 Accent 3" w:uiPriority="48"/>
+    <w:lsdException w:name="List Table 4 Accent 3" w:uiPriority="49"/>
+    <w:lsdException w:name="List Table 5 Dark Accent 3" w:uiPriority="50"/>
+    <w:lsdException w:name="List Table 6 Colorful Accent 3" w:uiPriority="51"/>
+    <w:lsdException w:name="List Table 7 Colorful Accent 3" w:uiPriority="52"/>
+    <w:lsdException w:name="List Table 1 Light Accent 4" w:uiPriority="46"/>
+    <w:lsdException w:name="List Table 2 Accent 4" w:uiPriority="47"/>
+    <w:lsdException w:name="List Table 3 Accent 4" w:uiPriority="48"/>
+    <w:lsdException w:name="List Table 4 Accent 4" w:uiPriority="49"/>
+    <w:lsdException w:name="List Table 5 Dark Accent 4" w:uiPriority="50"/>
+    <w:lsdException w:name="List Table 6 Colorful Accent 4" w:uiPriority="51"/>
+    <w:lsdException w:name="List Table 7 Colorful Accent 4" w:uiPriority="52"/>
+    <w:lsdException w:name="List Table 1 Light Accent 5" w:uiPriority="46"/>
+    <w:lsdException w:name="List Table 2 Accent 5" w:uiPriority="47"/>
+    <w:lsdException w:name="List Table 3 Accent 5" w:uiPriority="48"/>
+    <w:lsdException w:name="List Table 4 Accent 5" w:uiPriority="49"/>
+    <w:lsdException w:name="List Table 5 Dark Accent 5" w:uiPriority="50"/>
+    <w:lsdException w:name="List Table 6 Colorful Accent 5" w:uiPriority="51"/>
+    <w:lsdException w:name="List Table 7 Colorful Accent 5" w:uiPriority="52"/>
+    <w:lsdException w:name="List Table 1 Light Accent 6" w:uiPriority="46"/>
+    <w:lsdException w:name="List Table 2 Accent 6" w:uiPriority="47"/>
+    <w:lsdException w:name="List Table 3 Accent 6" w:uiPriority="48"/>
+    <w:lsdException w:name="List Table 4 Accent 6" w:uiPriority="49"/>
+    <w:lsdException w:name="List Table 5 Dark Accent 6" w:uiPriority="50"/>
+    <w:lsdException w:name="List Table 6 Colorful Accent 6" w:uiPriority="51"/>
+    <w:lsdException w:name="List Table 7 Colorful Accent 6" w:uiPriority="52"/>
   </w:latentStyles>
   <w:style w:type="paragraph" w:default="1" w:styleId="Normal">
     <w:name w:val="Normal"/>
@@ -65260,7 +66306,7 @@
 </file>
 
 <file path=word/glossary/webSettings.xml><?xml version="1.0" encoding="utf-8"?>
-<w:webSettings xmlns:mc="http://schemas.openxmlformats.org/markup-compatibility/2006" xmlns:r="http://schemas.openxmlformats.org/officeDocument/2006/relationships" xmlns:w="http://schemas.openxmlformats.org/wordprocessingml/2006/main" xmlns:w14="http://schemas.microsoft.com/office/word/2010/wordml" mc:Ignorable="w14">
+<w:webSettings xmlns:mc="http://schemas.openxmlformats.org/markup-compatibility/2006" xmlns:r="http://schemas.openxmlformats.org/officeDocument/2006/relationships" xmlns:w="http://schemas.openxmlformats.org/wordprocessingml/2006/main" xmlns:w14="http://schemas.microsoft.com/office/word/2010/wordml" xmlns:w15="http://schemas.microsoft.com/office/word/2012/wordml" mc:Ignorable="w14 w15">
   <w:optimizeForBrowser/>
   <w:allowPNG/>
 </w:webSettings>
@@ -65550,15 +66596,6 @@
 </file>
 
 <file path=customXml/item1.xml><?xml version="1.0" encoding="utf-8"?>
-<?mso-contentType ?>
-<FormTemplates xmlns="http://schemas.microsoft.com/sharepoint/v3/contenttype/forms">
-  <Display>DocumentLibraryForm</Display>
-  <Edit>DocumentLibraryForm</Edit>
-  <New>DocumentLibraryForm</New>
-</FormTemplates>
-</file>
-
-<file path=customXml/item2.xml><?xml version="1.0" encoding="utf-8"?>
 <ct:contentTypeSchema xmlns:ct="http://schemas.microsoft.com/office/2006/metadata/contentType" xmlns:ma="http://schemas.microsoft.com/office/2006/metadata/properties/metaAttributes" ct:_="" ma:_="" ma:contentTypeName="Document" ma:contentTypeID="0x01010007B1D441ADEC8642ABD94220A12323FC" ma:contentTypeVersion="0" ma:contentTypeDescription="Create a new document." ma:contentTypeScope="" ma:versionID="004e9817178017d7dbe120b842248b7f">
   <xsd:schema xmlns:xsd="http://www.w3.org/2001/XMLSchema" xmlns:xs="http://www.w3.org/2001/XMLSchema" xmlns:p="http://schemas.microsoft.com/office/2006/metadata/properties" targetNamespace="http://schemas.microsoft.com/office/2006/metadata/properties" ma:root="true" ma:fieldsID="c64490b4aec6201516c3a874156f37b2">
     <xsd:element name="properties">
@@ -65672,6 +66709,15 @@
 </ct:contentTypeSchema>
 </file>
 
+<file path=customXml/item2.xml><?xml version="1.0" encoding="utf-8"?>
+<?mso-contentType ?>
+<FormTemplates xmlns="http://schemas.microsoft.com/sharepoint/v3/contenttype/forms">
+  <Display>DocumentLibraryForm</Display>
+  <Edit>DocumentLibraryForm</Edit>
+  <New>DocumentLibraryForm</New>
+</FormTemplates>
+</file>
+
 <file path=customXml/item3.xml><?xml version="1.0" encoding="utf-8"?>
 <p:properties xmlns:p="http://schemas.microsoft.com/office/2006/metadata/properties" xmlns:xsi="http://www.w3.org/2001/XMLSchema-instance">
   <documentManagement/>
@@ -65683,14 +66729,6 @@
 </file>
 
 <file path=customXml/itemProps1.xml><?xml version="1.0" encoding="utf-8"?>
-<ds:datastoreItem xmlns:ds="http://schemas.openxmlformats.org/officeDocument/2006/customXml" ds:itemID="{3CBB50F0-8F85-42BF-AC23-9DA2DC66E259}">
-  <ds:schemaRefs>
-    <ds:schemaRef ds:uri="http://schemas.microsoft.com/sharepoint/v3/contenttype/forms"/>
-  </ds:schemaRefs>
-</ds:datastoreItem>
-</file>
-
-<file path=customXml/itemProps2.xml><?xml version="1.0" encoding="utf-8"?>
 <ds:datastoreItem xmlns:ds="http://schemas.openxmlformats.org/officeDocument/2006/customXml" ds:itemID="{BA7BD11F-C275-40DD-82C9-C791F093B530}">
   <ds:schemaRefs>
     <ds:schemaRef ds:uri="http://schemas.microsoft.com/office/2006/metadata/contentType"/>
@@ -65706,6 +66744,14 @@
 </ds:datastoreItem>
 </file>
 
+<file path=customXml/itemProps2.xml><?xml version="1.0" encoding="utf-8"?>
+<ds:datastoreItem xmlns:ds="http://schemas.openxmlformats.org/officeDocument/2006/customXml" ds:itemID="{3CBB50F0-8F85-42BF-AC23-9DA2DC66E259}">
+  <ds:schemaRefs>
+    <ds:schemaRef ds:uri="http://schemas.microsoft.com/sharepoint/v3/contenttype/forms"/>
+  </ds:schemaRefs>
+</ds:datastoreItem>
+</file>
+
 <file path=customXml/itemProps3.xml><?xml version="1.0" encoding="utf-8"?>
 <ds:datastoreItem xmlns:ds="http://schemas.openxmlformats.org/officeDocument/2006/customXml" ds:itemID="{E5265DE5-3E8E-4120-8280-8EC419E03148}">
   <ds:schemaRefs>
@@ -65715,7 +66761,7 @@
 </file>
 
 <file path=customXml/itemProps4.xml><?xml version="1.0" encoding="utf-8"?>
-<ds:datastoreItem xmlns:ds="http://schemas.openxmlformats.org/officeDocument/2006/customXml" ds:itemID="{7AE12671-FF4B-48DA-AE13-D1BF28A8EE00}">
+<ds:datastoreItem xmlns:ds="http://schemas.openxmlformats.org/officeDocument/2006/customXml" ds:itemID="{EE146274-7FA4-47D5-8B0D-7EE3AB6803E9}">
   <ds:schemaRefs>
     <ds:schemaRef ds:uri="http://schemas.openxmlformats.org/officeDocument/2006/bibliography"/>
   </ds:schemaRefs>

</xml_diff>